<commit_message>
camera additions to design doc
</commit_message>
<xml_diff>
--- a/see-saw-unity/Docs/SeeSaw_Design.docx
+++ b/see-saw-unity/Docs/SeeSaw_Design.docx
@@ -47,7 +47,7 @@
           <w:r>
             <w:fldChar w:fldCharType="separate"/>
           </w:r>
-          <w:hyperlink w:anchor="_Toc287890829" w:history="1">
+          <w:hyperlink w:anchor="_Toc288119151" w:history="1">
             <w:r>
               <w:rPr>
                 <w:rStyle w:val="Hyperlink"/>
@@ -74,7 +74,7 @@
                 <w:noProof/>
                 <w:webHidden/>
               </w:rPr>
-              <w:instrText xml:space="preserve"> PAGEREF _Toc287890829 \h </w:instrText>
+              <w:instrText xml:space="preserve"> PAGEREF _Toc288119151 \h </w:instrText>
             </w:r>
             <w:r>
               <w:rPr>
@@ -116,7 +116,7 @@
               <w:noProof/>
             </w:rPr>
           </w:pPr>
-          <w:hyperlink w:anchor="_Toc287890830" w:history="1">
+          <w:hyperlink w:anchor="_Toc288119152" w:history="1">
             <w:r>
               <w:rPr>
                 <w:rStyle w:val="Hyperlink"/>
@@ -143,7 +143,7 @@
                 <w:noProof/>
                 <w:webHidden/>
               </w:rPr>
-              <w:instrText xml:space="preserve"> PAGEREF _Toc287890830 \h </w:instrText>
+              <w:instrText xml:space="preserve"> PAGEREF _Toc288119152 \h </w:instrText>
             </w:r>
             <w:r>
               <w:rPr>
@@ -185,7 +185,7 @@
               <w:noProof/>
             </w:rPr>
           </w:pPr>
-          <w:hyperlink w:anchor="_Toc287890831" w:history="1">
+          <w:hyperlink w:anchor="_Toc288119153" w:history="1">
             <w:r>
               <w:rPr>
                 <w:rStyle w:val="Hyperlink"/>
@@ -212,7 +212,7 @@
                 <w:noProof/>
                 <w:webHidden/>
               </w:rPr>
-              <w:instrText xml:space="preserve"> PAGEREF _Toc287890831 \h </w:instrText>
+              <w:instrText xml:space="preserve"> PAGEREF _Toc288119153 \h </w:instrText>
             </w:r>
             <w:r>
               <w:rPr>
@@ -254,7 +254,7 @@
               <w:noProof/>
             </w:rPr>
           </w:pPr>
-          <w:hyperlink w:anchor="_Toc287890832" w:history="1">
+          <w:hyperlink w:anchor="_Toc288119154" w:history="1">
             <w:r>
               <w:rPr>
                 <w:rStyle w:val="Hyperlink"/>
@@ -281,7 +281,7 @@
                 <w:noProof/>
                 <w:webHidden/>
               </w:rPr>
-              <w:instrText xml:space="preserve"> PAGEREF _Toc287890832 \h </w:instrText>
+              <w:instrText xml:space="preserve"> PAGEREF _Toc288119154 \h </w:instrText>
             </w:r>
             <w:r>
               <w:rPr>
@@ -324,7 +324,7 @@
               <w:noProof/>
             </w:rPr>
           </w:pPr>
-          <w:hyperlink w:anchor="_Toc287890833" w:history="1">
+          <w:hyperlink w:anchor="_Toc288119155" w:history="1">
             <w:r>
               <w:rPr>
                 <w:rStyle w:val="Hyperlink"/>
@@ -365,7 +365,7 @@
                 <w:noProof/>
                 <w:webHidden/>
               </w:rPr>
-              <w:instrText xml:space="preserve"> PAGEREF _Toc287890833 \h </w:instrText>
+              <w:instrText xml:space="preserve"> PAGEREF _Toc288119155 \h </w:instrText>
             </w:r>
             <w:r>
               <w:rPr>
@@ -407,7 +407,7 @@
               <w:noProof/>
             </w:rPr>
           </w:pPr>
-          <w:hyperlink w:anchor="_Toc287890834" w:history="1">
+          <w:hyperlink w:anchor="_Toc288119156" w:history="1">
             <w:r>
               <w:rPr>
                 <w:rStyle w:val="Hyperlink"/>
@@ -434,7 +434,7 @@
                 <w:noProof/>
                 <w:webHidden/>
               </w:rPr>
-              <w:instrText xml:space="preserve"> PAGEREF _Toc287890834 \h </w:instrText>
+              <w:instrText xml:space="preserve"> PAGEREF _Toc288119156 \h </w:instrText>
             </w:r>
             <w:r>
               <w:rPr>
@@ -476,7 +476,7 @@
               <w:noProof/>
             </w:rPr>
           </w:pPr>
-          <w:hyperlink w:anchor="_Toc287890835" w:history="1">
+          <w:hyperlink w:anchor="_Toc288119157" w:history="1">
             <w:r>
               <w:rPr>
                 <w:rStyle w:val="Hyperlink"/>
@@ -516,7 +516,7 @@
                 <w:noProof/>
                 <w:webHidden/>
               </w:rPr>
-              <w:instrText xml:space="preserve"> PAGEREF _Toc287890835 \h </w:instrText>
+              <w:instrText xml:space="preserve"> PAGEREF _Toc288119157 \h </w:instrText>
             </w:r>
             <w:r>
               <w:rPr>
@@ -558,7 +558,7 @@
               <w:noProof/>
             </w:rPr>
           </w:pPr>
-          <w:hyperlink w:anchor="_Toc287890836" w:history="1">
+          <w:hyperlink w:anchor="_Toc288119158" w:history="1">
             <w:r>
               <w:rPr>
                 <w:rStyle w:val="Hyperlink"/>
@@ -598,7 +598,89 @@
                 <w:noProof/>
                 <w:webHidden/>
               </w:rPr>
-              <w:instrText xml:space="preserve"> PAGEREF _Toc287890836 \h </w:instrText>
+              <w:instrText xml:space="preserve"> PAGEREF _Toc288119158 \h </w:instrText>
+            </w:r>
+            <w:r>
+              <w:rPr>
+                <w:noProof/>
+                <w:webHidden/>
+              </w:rPr>
+            </w:r>
+            <w:r>
+              <w:rPr>
+                <w:noProof/>
+                <w:webHidden/>
+              </w:rPr>
+              <w:fldChar w:fldCharType="separate"/>
+            </w:r>
+            <w:r>
+              <w:rPr>
+                <w:noProof/>
+                <w:webHidden/>
+              </w:rPr>
+              <w:t>5</w:t>
+            </w:r>
+            <w:r>
+              <w:rPr>
+                <w:noProof/>
+                <w:webHidden/>
+              </w:rPr>
+              <w:fldChar w:fldCharType="end"/>
+            </w:r>
+          </w:hyperlink>
+        </w:p>
+        <w:p>
+          <w:pPr>
+            <w:pStyle w:val="TOC3"/>
+            <w:tabs>
+              <w:tab w:val="left" w:pos="880"/>
+              <w:tab w:val="right" w:leader="dot" w:pos="9350"/>
+            </w:tabs>
+            <w:rPr>
+              <w:noProof/>
+            </w:rPr>
+          </w:pPr>
+          <w:hyperlink w:anchor="_Toc288119159" w:history="1">
+            <w:r>
+              <w:rPr>
+                <w:rStyle w:val="Hyperlink"/>
+                <w:noProof/>
+              </w:rPr>
+              <w:t>3.</w:t>
+            </w:r>
+            <w:r>
+              <w:rPr>
+                <w:noProof/>
+              </w:rPr>
+              <w:tab/>
+            </w:r>
+            <w:r>
+              <w:rPr>
+                <w:rStyle w:val="Hyperlink"/>
+                <w:noProof/>
+              </w:rPr>
+              <w:t>Camera</w:t>
+            </w:r>
+            <w:r>
+              <w:rPr>
+                <w:noProof/>
+                <w:webHidden/>
+              </w:rPr>
+              <w:tab/>
+            </w:r>
+            <w:r>
+              <w:rPr>
+                <w:noProof/>
+                <w:webHidden/>
+              </w:rPr>
+              <w:fldChar w:fldCharType="begin"/>
+            </w:r>
+            <w:r>
+              <w:rPr>
+                <w:noProof/>
+                <w:webHidden/>
+              </w:rPr>
+              <w:instrText xml:space="preserve"> PAGEREF _Toc288119159 \h </w:instrText>
             </w:r>
             <w:r>
               <w:rPr>
@@ -641,7 +723,7 @@
               <w:noProof/>
             </w:rPr>
           </w:pPr>
-          <w:hyperlink w:anchor="_Toc287890837" w:history="1">
+          <w:hyperlink w:anchor="_Toc288119160" w:history="1">
             <w:r>
               <w:rPr>
                 <w:rStyle w:val="Hyperlink"/>
@@ -682,7 +764,7 @@
                 <w:noProof/>
                 <w:webHidden/>
               </w:rPr>
-              <w:instrText xml:space="preserve"> PAGEREF _Toc287890837 \h </w:instrText>
+              <w:instrText xml:space="preserve"> PAGEREF _Toc288119160 \h </w:instrText>
             </w:r>
             <w:r>
               <w:rPr>
@@ -702,7 +784,7 @@
                 <w:noProof/>
                 <w:webHidden/>
               </w:rPr>
-              <w:t>6</w:t>
+              <w:t>7</w:t>
             </w:r>
             <w:r>
               <w:rPr>
@@ -724,7 +806,7 @@
               <w:noProof/>
             </w:rPr>
           </w:pPr>
-          <w:hyperlink w:anchor="_Toc287890838" w:history="1">
+          <w:hyperlink w:anchor="_Toc288119161" w:history="1">
             <w:r>
               <w:rPr>
                 <w:rStyle w:val="Hyperlink"/>
@@ -751,7 +833,7 @@
                 <w:noProof/>
                 <w:webHidden/>
               </w:rPr>
-              <w:instrText xml:space="preserve"> PAGEREF _Toc287890838 \h </w:instrText>
+              <w:instrText xml:space="preserve"> PAGEREF _Toc288119161 \h </w:instrText>
             </w:r>
             <w:r>
               <w:rPr>
@@ -771,7 +853,7 @@
                 <w:noProof/>
                 <w:webHidden/>
               </w:rPr>
-              <w:t>6</w:t>
+              <w:t>7</w:t>
             </w:r>
             <w:r>
               <w:rPr>
@@ -793,7 +875,7 @@
               <w:noProof/>
             </w:rPr>
           </w:pPr>
-          <w:hyperlink w:anchor="_Toc287890839" w:history="1">
+          <w:hyperlink w:anchor="_Toc288119162" w:history="1">
             <w:r>
               <w:rPr>
                 <w:rStyle w:val="Hyperlink"/>
@@ -833,7 +915,7 @@
                 <w:noProof/>
                 <w:webHidden/>
               </w:rPr>
-              <w:instrText xml:space="preserve"> PAGEREF _Toc287890839 \h </w:instrText>
+              <w:instrText xml:space="preserve"> PAGEREF _Toc288119162 \h </w:instrText>
             </w:r>
             <w:r>
               <w:rPr>
@@ -853,7 +935,7 @@
                 <w:noProof/>
                 <w:webHidden/>
               </w:rPr>
-              <w:t>6</w:t>
+              <w:t>7</w:t>
             </w:r>
             <w:r>
               <w:rPr>
@@ -875,7 +957,7 @@
               <w:noProof/>
             </w:rPr>
           </w:pPr>
-          <w:hyperlink w:anchor="_Toc287890840" w:history="1">
+          <w:hyperlink w:anchor="_Toc288119163" w:history="1">
             <w:r>
               <w:rPr>
                 <w:rStyle w:val="Hyperlink"/>
@@ -915,7 +997,7 @@
                 <w:noProof/>
                 <w:webHidden/>
               </w:rPr>
-              <w:instrText xml:space="preserve"> PAGEREF _Toc287890840 \h </w:instrText>
+              <w:instrText xml:space="preserve"> PAGEREF _Toc288119163 \h </w:instrText>
             </w:r>
             <w:r>
               <w:rPr>
@@ -935,7 +1017,7 @@
                 <w:noProof/>
                 <w:webHidden/>
               </w:rPr>
-              <w:t>6</w:t>
+              <w:t>7</w:t>
             </w:r>
             <w:r>
               <w:rPr>
@@ -957,7 +1039,7 @@
               <w:noProof/>
             </w:rPr>
           </w:pPr>
-          <w:hyperlink w:anchor="_Toc287890841" w:history="1">
+          <w:hyperlink w:anchor="_Toc288119164" w:history="1">
             <w:r>
               <w:rPr>
                 <w:rStyle w:val="Hyperlink"/>
@@ -997,7 +1079,7 @@
                 <w:noProof/>
                 <w:webHidden/>
               </w:rPr>
-              <w:instrText xml:space="preserve"> PAGEREF _Toc287890841 \h </w:instrText>
+              <w:instrText xml:space="preserve"> PAGEREF _Toc288119164 \h </w:instrText>
             </w:r>
             <w:r>
               <w:rPr>
@@ -1017,7 +1099,7 @@
                 <w:noProof/>
                 <w:webHidden/>
               </w:rPr>
-              <w:t>6</w:t>
+              <w:t>7</w:t>
             </w:r>
             <w:r>
               <w:rPr>
@@ -1040,7 +1122,7 @@
               <w:noProof/>
             </w:rPr>
           </w:pPr>
-          <w:hyperlink w:anchor="_Toc287890842" w:history="1">
+          <w:hyperlink w:anchor="_Toc288119165" w:history="1">
             <w:r>
               <w:rPr>
                 <w:rStyle w:val="Hyperlink"/>
@@ -1081,7 +1163,7 @@
                 <w:noProof/>
                 <w:webHidden/>
               </w:rPr>
-              <w:instrText xml:space="preserve"> PAGEREF _Toc287890842 \h </w:instrText>
+              <w:instrText xml:space="preserve"> PAGEREF _Toc288119165 \h </w:instrText>
             </w:r>
             <w:r>
               <w:rPr>
@@ -1101,7 +1183,7 @@
                 <w:noProof/>
                 <w:webHidden/>
               </w:rPr>
-              <w:t>7</w:t>
+              <w:t>8</w:t>
             </w:r>
             <w:r>
               <w:rPr>
@@ -1123,7 +1205,7 @@
               <w:noProof/>
             </w:rPr>
           </w:pPr>
-          <w:hyperlink w:anchor="_Toc287890843" w:history="1">
+          <w:hyperlink w:anchor="_Toc288119166" w:history="1">
             <w:r>
               <w:rPr>
                 <w:rStyle w:val="Hyperlink"/>
@@ -1150,7 +1232,7 @@
                 <w:noProof/>
                 <w:webHidden/>
               </w:rPr>
-              <w:instrText xml:space="preserve"> PAGEREF _Toc287890843 \h </w:instrText>
+              <w:instrText xml:space="preserve"> PAGEREF _Toc288119166 \h </w:instrText>
             </w:r>
             <w:r>
               <w:rPr>
@@ -1170,7 +1252,7 @@
                 <w:noProof/>
                 <w:webHidden/>
               </w:rPr>
-              <w:t>7</w:t>
+              <w:t>8</w:t>
             </w:r>
             <w:r>
               <w:rPr>
@@ -1192,7 +1274,7 @@
               <w:noProof/>
             </w:rPr>
           </w:pPr>
-          <w:hyperlink w:anchor="_Toc287890844" w:history="1">
+          <w:hyperlink w:anchor="_Toc288119167" w:history="1">
             <w:r>
               <w:rPr>
                 <w:rStyle w:val="Hyperlink"/>
@@ -1219,7 +1301,7 @@
                 <w:noProof/>
                 <w:webHidden/>
               </w:rPr>
-              <w:instrText xml:space="preserve"> PAGEREF _Toc287890844 \h </w:instrText>
+              <w:instrText xml:space="preserve"> PAGEREF _Toc288119167 \h </w:instrText>
             </w:r>
             <w:r>
               <w:rPr>
@@ -1239,7 +1321,7 @@
                 <w:noProof/>
                 <w:webHidden/>
               </w:rPr>
-              <w:t>7</w:t>
+              <w:t>8</w:t>
             </w:r>
             <w:r>
               <w:rPr>
@@ -1262,7 +1344,7 @@
               <w:noProof/>
             </w:rPr>
           </w:pPr>
-          <w:hyperlink w:anchor="_Toc287890845" w:history="1">
+          <w:hyperlink w:anchor="_Toc288119168" w:history="1">
             <w:r>
               <w:rPr>
                 <w:rStyle w:val="Hyperlink"/>
@@ -1304,7 +1386,7 @@
                 <w:noProof/>
                 <w:webHidden/>
               </w:rPr>
-              <w:instrText xml:space="preserve"> PAGEREF _Toc287890845 \h </w:instrText>
+              <w:instrText xml:space="preserve"> PAGEREF _Toc288119168 \h </w:instrText>
             </w:r>
             <w:r>
               <w:rPr>
@@ -1324,7 +1406,7 @@
                 <w:noProof/>
                 <w:webHidden/>
               </w:rPr>
-              <w:t>7</w:t>
+              <w:t>8</w:t>
             </w:r>
             <w:r>
               <w:rPr>
@@ -1346,7 +1428,7 @@
               <w:noProof/>
             </w:rPr>
           </w:pPr>
-          <w:hyperlink w:anchor="_Toc287890846" w:history="1">
+          <w:hyperlink w:anchor="_Toc288119169" w:history="1">
             <w:r>
               <w:rPr>
                 <w:rStyle w:val="Hyperlink"/>
@@ -1373,7 +1455,7 @@
                 <w:noProof/>
                 <w:webHidden/>
               </w:rPr>
-              <w:instrText xml:space="preserve"> PAGEREF _Toc287890846 \h </w:instrText>
+              <w:instrText xml:space="preserve"> PAGEREF _Toc288119169 \h </w:instrText>
             </w:r>
             <w:r>
               <w:rPr>
@@ -1393,7 +1475,7 @@
                 <w:noProof/>
                 <w:webHidden/>
               </w:rPr>
-              <w:t>7</w:t>
+              <w:t>8</w:t>
             </w:r>
             <w:r>
               <w:rPr>
@@ -1416,7 +1498,7 @@
               <w:noProof/>
             </w:rPr>
           </w:pPr>
-          <w:hyperlink w:anchor="_Toc287890847" w:history="1">
+          <w:hyperlink w:anchor="_Toc288119170" w:history="1">
             <w:r>
               <w:rPr>
                 <w:rStyle w:val="Hyperlink"/>
@@ -1458,7 +1540,7 @@
                 <w:noProof/>
                 <w:webHidden/>
               </w:rPr>
-              <w:instrText xml:space="preserve"> PAGEREF _Toc287890847 \h </w:instrText>
+              <w:instrText xml:space="preserve"> PAGEREF _Toc288119170 \h </w:instrText>
             </w:r>
             <w:r>
               <w:rPr>
@@ -1478,7 +1560,7 @@
                 <w:noProof/>
                 <w:webHidden/>
               </w:rPr>
-              <w:t>7</w:t>
+              <w:t>8</w:t>
             </w:r>
             <w:r>
               <w:rPr>
@@ -1501,7 +1583,7 @@
               <w:noProof/>
             </w:rPr>
           </w:pPr>
-          <w:hyperlink w:anchor="_Toc287890848" w:history="1">
+          <w:hyperlink w:anchor="_Toc288119171" w:history="1">
             <w:r>
               <w:rPr>
                 <w:rStyle w:val="Hyperlink"/>
@@ -1543,7 +1625,7 @@
                 <w:noProof/>
                 <w:webHidden/>
               </w:rPr>
-              <w:instrText xml:space="preserve"> PAGEREF _Toc287890848 \h </w:instrText>
+              <w:instrText xml:space="preserve"> PAGEREF _Toc288119171 \h </w:instrText>
             </w:r>
             <w:r>
               <w:rPr>
@@ -1563,7 +1645,7 @@
                 <w:noProof/>
                 <w:webHidden/>
               </w:rPr>
-              <w:t>7</w:t>
+              <w:t>8</w:t>
             </w:r>
             <w:r>
               <w:rPr>
@@ -1585,7 +1667,7 @@
               <w:noProof/>
             </w:rPr>
           </w:pPr>
-          <w:hyperlink w:anchor="_Toc287890849" w:history="1">
+          <w:hyperlink w:anchor="_Toc288119172" w:history="1">
             <w:r>
               <w:rPr>
                 <w:rStyle w:val="Hyperlink"/>
@@ -1612,7 +1694,7 @@
                 <w:noProof/>
                 <w:webHidden/>
               </w:rPr>
-              <w:instrText xml:space="preserve"> PAGEREF _Toc287890849 \h </w:instrText>
+              <w:instrText xml:space="preserve"> PAGEREF _Toc288119172 \h </w:instrText>
             </w:r>
             <w:r>
               <w:rPr>
@@ -1632,7 +1714,7 @@
                 <w:noProof/>
                 <w:webHidden/>
               </w:rPr>
-              <w:t>7</w:t>
+              <w:t>8</w:t>
             </w:r>
             <w:r>
               <w:rPr>
@@ -1655,7 +1737,7 @@
               <w:noProof/>
             </w:rPr>
           </w:pPr>
-          <w:hyperlink w:anchor="_Toc287890850" w:history="1">
+          <w:hyperlink w:anchor="_Toc288119173" w:history="1">
             <w:r>
               <w:rPr>
                 <w:rStyle w:val="Hyperlink"/>
@@ -1697,7 +1779,7 @@
                 <w:noProof/>
                 <w:webHidden/>
               </w:rPr>
-              <w:instrText xml:space="preserve"> PAGEREF _Toc287890850 \h </w:instrText>
+              <w:instrText xml:space="preserve"> PAGEREF _Toc288119173 \h </w:instrText>
             </w:r>
             <w:r>
               <w:rPr>
@@ -1717,7 +1799,7 @@
                 <w:noProof/>
                 <w:webHidden/>
               </w:rPr>
-              <w:t>7</w:t>
+              <w:t>8</w:t>
             </w:r>
             <w:r>
               <w:rPr>
@@ -1740,7 +1822,7 @@
               <w:noProof/>
             </w:rPr>
           </w:pPr>
-          <w:hyperlink w:anchor="_Toc287890851" w:history="1">
+          <w:hyperlink w:anchor="_Toc288119174" w:history="1">
             <w:r>
               <w:rPr>
                 <w:rStyle w:val="Hyperlink"/>
@@ -1781,7 +1863,7 @@
                 <w:noProof/>
                 <w:webHidden/>
               </w:rPr>
-              <w:instrText xml:space="preserve"> PAGEREF _Toc287890851 \h </w:instrText>
+              <w:instrText xml:space="preserve"> PAGEREF _Toc288119174 \h </w:instrText>
             </w:r>
             <w:r>
               <w:rPr>
@@ -1801,7 +1883,7 @@
                 <w:noProof/>
                 <w:webHidden/>
               </w:rPr>
-              <w:t>8</w:t>
+              <w:t>9</w:t>
             </w:r>
             <w:r>
               <w:rPr>
@@ -1823,7 +1905,7 @@
               <w:noProof/>
             </w:rPr>
           </w:pPr>
-          <w:hyperlink w:anchor="_Toc287890852" w:history="1">
+          <w:hyperlink w:anchor="_Toc288119175" w:history="1">
             <w:r>
               <w:rPr>
                 <w:rStyle w:val="Hyperlink"/>
@@ -1850,7 +1932,7 @@
                 <w:noProof/>
                 <w:webHidden/>
               </w:rPr>
-              <w:instrText xml:space="preserve"> PAGEREF _Toc287890852 \h </w:instrText>
+              <w:instrText xml:space="preserve"> PAGEREF _Toc288119175 \h </w:instrText>
             </w:r>
             <w:r>
               <w:rPr>
@@ -1870,7 +1952,7 @@
                 <w:noProof/>
                 <w:webHidden/>
               </w:rPr>
-              <w:t>8</w:t>
+              <w:t>9</w:t>
             </w:r>
             <w:r>
               <w:rPr>
@@ -1892,7 +1974,7 @@
               <w:noProof/>
             </w:rPr>
           </w:pPr>
-          <w:hyperlink w:anchor="_Toc287890853" w:history="1">
+          <w:hyperlink w:anchor="_Toc288119176" w:history="1">
             <w:r>
               <w:rPr>
                 <w:rStyle w:val="Hyperlink"/>
@@ -1919,7 +2001,7 @@
                 <w:noProof/>
                 <w:webHidden/>
               </w:rPr>
-              <w:instrText xml:space="preserve"> PAGEREF _Toc287890853 \h </w:instrText>
+              <w:instrText xml:space="preserve"> PAGEREF _Toc288119176 \h </w:instrText>
             </w:r>
             <w:r>
               <w:rPr>
@@ -1939,7 +2021,7 @@
                 <w:noProof/>
                 <w:webHidden/>
               </w:rPr>
-              <w:t>8</w:t>
+              <w:t>9</w:t>
             </w:r>
             <w:r>
               <w:rPr>
@@ -1961,7 +2043,7 @@
               <w:noProof/>
             </w:rPr>
           </w:pPr>
-          <w:hyperlink w:anchor="_Toc287890854" w:history="1">
+          <w:hyperlink w:anchor="_Toc288119177" w:history="1">
             <w:r>
               <w:rPr>
                 <w:rStyle w:val="Hyperlink"/>
@@ -1988,7 +2070,7 @@
                 <w:noProof/>
                 <w:webHidden/>
               </w:rPr>
-              <w:instrText xml:space="preserve"> PAGEREF _Toc287890854 \h </w:instrText>
+              <w:instrText xml:space="preserve"> PAGEREF _Toc288119177 \h </w:instrText>
             </w:r>
             <w:r>
               <w:rPr>
@@ -2008,7 +2090,7 @@
                 <w:noProof/>
                 <w:webHidden/>
               </w:rPr>
-              <w:t>8</w:t>
+              <w:t>9</w:t>
             </w:r>
             <w:r>
               <w:rPr>
@@ -2030,7 +2112,7 @@
               <w:noProof/>
             </w:rPr>
           </w:pPr>
-          <w:hyperlink w:anchor="_Toc287890855" w:history="1">
+          <w:hyperlink w:anchor="_Toc288119178" w:history="1">
             <w:r>
               <w:rPr>
                 <w:rStyle w:val="Hyperlink"/>
@@ -2057,7 +2139,7 @@
                 <w:noProof/>
                 <w:webHidden/>
               </w:rPr>
-              <w:instrText xml:space="preserve"> PAGEREF _Toc287890855 \h </w:instrText>
+              <w:instrText xml:space="preserve"> PAGEREF _Toc288119178 \h </w:instrText>
             </w:r>
             <w:r>
               <w:rPr>
@@ -2077,7 +2159,7 @@
                 <w:noProof/>
                 <w:webHidden/>
               </w:rPr>
-              <w:t>8</w:t>
+              <w:t>9</w:t>
             </w:r>
             <w:r>
               <w:rPr>
@@ -2099,7 +2181,7 @@
               <w:noProof/>
             </w:rPr>
           </w:pPr>
-          <w:hyperlink w:anchor="_Toc287890856" w:history="1">
+          <w:hyperlink w:anchor="_Toc288119179" w:history="1">
             <w:r>
               <w:rPr>
                 <w:rStyle w:val="Hyperlink"/>
@@ -2126,7 +2208,7 @@
                 <w:noProof/>
                 <w:webHidden/>
               </w:rPr>
-              <w:instrText xml:space="preserve"> PAGEREF _Toc287890856 \h </w:instrText>
+              <w:instrText xml:space="preserve"> PAGEREF _Toc288119179 \h </w:instrText>
             </w:r>
             <w:r>
               <w:rPr>
@@ -2146,7 +2228,7 @@
                 <w:noProof/>
                 <w:webHidden/>
               </w:rPr>
-              <w:t>8</w:t>
+              <w:t>9</w:t>
             </w:r>
             <w:r>
               <w:rPr>
@@ -2169,7 +2251,7 @@
               <w:noProof/>
             </w:rPr>
           </w:pPr>
-          <w:hyperlink w:anchor="_Toc287890857" w:history="1">
+          <w:hyperlink w:anchor="_Toc288119180" w:history="1">
             <w:r>
               <w:rPr>
                 <w:rStyle w:val="Hyperlink"/>
@@ -2210,7 +2292,7 @@
                 <w:noProof/>
                 <w:webHidden/>
               </w:rPr>
-              <w:instrText xml:space="preserve"> PAGEREF _Toc287890857 \h </w:instrText>
+              <w:instrText xml:space="preserve"> PAGEREF _Toc288119180 \h </w:instrText>
             </w:r>
             <w:r>
               <w:rPr>
@@ -2230,7 +2312,7 @@
                 <w:noProof/>
                 <w:webHidden/>
               </w:rPr>
-              <w:t>9</w:t>
+              <w:t>10</w:t>
             </w:r>
             <w:r>
               <w:rPr>
@@ -2252,7 +2334,7 @@
               <w:noProof/>
             </w:rPr>
           </w:pPr>
-          <w:hyperlink w:anchor="_Toc287890858" w:history="1">
+          <w:hyperlink w:anchor="_Toc288119181" w:history="1">
             <w:r>
               <w:rPr>
                 <w:rStyle w:val="Hyperlink"/>
@@ -2279,7 +2361,7 @@
                 <w:noProof/>
                 <w:webHidden/>
               </w:rPr>
-              <w:instrText xml:space="preserve"> PAGEREF _Toc287890858 \h </w:instrText>
+              <w:instrText xml:space="preserve"> PAGEREF _Toc288119181 \h </w:instrText>
             </w:r>
             <w:r>
               <w:rPr>
@@ -2299,7 +2381,7 @@
                 <w:noProof/>
                 <w:webHidden/>
               </w:rPr>
-              <w:t>9</w:t>
+              <w:t>10</w:t>
             </w:r>
             <w:r>
               <w:rPr>
@@ -2321,7 +2403,7 @@
               <w:noProof/>
             </w:rPr>
           </w:pPr>
-          <w:hyperlink w:anchor="_Toc287890859" w:history="1">
+          <w:hyperlink w:anchor="_Toc288119182" w:history="1">
             <w:r>
               <w:rPr>
                 <w:rStyle w:val="Hyperlink"/>
@@ -2348,7 +2430,7 @@
                 <w:noProof/>
                 <w:webHidden/>
               </w:rPr>
-              <w:instrText xml:space="preserve"> PAGEREF _Toc287890859 \h </w:instrText>
+              <w:instrText xml:space="preserve"> PAGEREF _Toc288119182 \h </w:instrText>
             </w:r>
             <w:r>
               <w:rPr>
@@ -2368,7 +2450,7 @@
                 <w:noProof/>
                 <w:webHidden/>
               </w:rPr>
-              <w:t>9</w:t>
+              <w:t>10</w:t>
             </w:r>
             <w:r>
               <w:rPr>
@@ -2390,7 +2472,7 @@
               <w:noProof/>
             </w:rPr>
           </w:pPr>
-          <w:hyperlink w:anchor="_Toc287890860" w:history="1">
+          <w:hyperlink w:anchor="_Toc288119183" w:history="1">
             <w:r>
               <w:rPr>
                 <w:rStyle w:val="Hyperlink"/>
@@ -2432,7 +2514,7 @@
                 <w:noProof/>
                 <w:webHidden/>
               </w:rPr>
-              <w:instrText xml:space="preserve"> PAGEREF _Toc287890860 \h </w:instrText>
+              <w:instrText xml:space="preserve"> PAGEREF _Toc288119183 \h </w:instrText>
             </w:r>
             <w:r>
               <w:rPr>
@@ -2452,7 +2534,7 @@
                 <w:noProof/>
                 <w:webHidden/>
               </w:rPr>
-              <w:t>9</w:t>
+              <w:t>10</w:t>
             </w:r>
             <w:r>
               <w:rPr>
@@ -2474,7 +2556,7 @@
               <w:noProof/>
             </w:rPr>
           </w:pPr>
-          <w:hyperlink w:anchor="_Toc287890861" w:history="1">
+          <w:hyperlink w:anchor="_Toc288119184" w:history="1">
             <w:r>
               <w:rPr>
                 <w:rStyle w:val="Hyperlink"/>
@@ -2516,7 +2598,7 @@
                 <w:noProof/>
                 <w:webHidden/>
               </w:rPr>
-              <w:instrText xml:space="preserve"> PAGEREF _Toc287890861 \h </w:instrText>
+              <w:instrText xml:space="preserve"> PAGEREF _Toc288119184 \h </w:instrText>
             </w:r>
             <w:r>
               <w:rPr>
@@ -2536,7 +2618,7 @@
                 <w:noProof/>
                 <w:webHidden/>
               </w:rPr>
-              <w:t>9</w:t>
+              <w:t>10</w:t>
             </w:r>
             <w:r>
               <w:rPr>
@@ -2558,7 +2640,7 @@
               <w:noProof/>
             </w:rPr>
           </w:pPr>
-          <w:hyperlink w:anchor="_Toc287890862" w:history="1">
+          <w:hyperlink w:anchor="_Toc288119185" w:history="1">
             <w:r>
               <w:rPr>
                 <w:rStyle w:val="Hyperlink"/>
@@ -2600,7 +2682,7 @@
                 <w:noProof/>
                 <w:webHidden/>
               </w:rPr>
-              <w:instrText xml:space="preserve"> PAGEREF _Toc287890862 \h </w:instrText>
+              <w:instrText xml:space="preserve"> PAGEREF _Toc288119185 \h </w:instrText>
             </w:r>
             <w:r>
               <w:rPr>
@@ -2620,7 +2702,7 @@
                 <w:noProof/>
                 <w:webHidden/>
               </w:rPr>
-              <w:t>9</w:t>
+              <w:t>10</w:t>
             </w:r>
             <w:r>
               <w:rPr>
@@ -2642,7 +2724,7 @@
               <w:noProof/>
             </w:rPr>
           </w:pPr>
-          <w:hyperlink w:anchor="_Toc287890863" w:history="1">
+          <w:hyperlink w:anchor="_Toc288119186" w:history="1">
             <w:r>
               <w:rPr>
                 <w:rStyle w:val="Hyperlink"/>
@@ -2684,7 +2766,7 @@
                 <w:noProof/>
                 <w:webHidden/>
               </w:rPr>
-              <w:instrText xml:space="preserve"> PAGEREF _Toc287890863 \h </w:instrText>
+              <w:instrText xml:space="preserve"> PAGEREF _Toc288119186 \h </w:instrText>
             </w:r>
             <w:r>
               <w:rPr>
@@ -2704,7 +2786,7 @@
                 <w:noProof/>
                 <w:webHidden/>
               </w:rPr>
-              <w:t>9</w:t>
+              <w:t>10</w:t>
             </w:r>
             <w:r>
               <w:rPr>
@@ -2726,7 +2808,7 @@
               <w:noProof/>
             </w:rPr>
           </w:pPr>
-          <w:hyperlink w:anchor="_Toc287890864" w:history="1">
+          <w:hyperlink w:anchor="_Toc288119187" w:history="1">
             <w:r>
               <w:rPr>
                 <w:rStyle w:val="Hyperlink"/>
@@ -2768,7 +2850,7 @@
                 <w:noProof/>
                 <w:webHidden/>
               </w:rPr>
-              <w:instrText xml:space="preserve"> PAGEREF _Toc287890864 \h </w:instrText>
+              <w:instrText xml:space="preserve"> PAGEREF _Toc288119187 \h </w:instrText>
             </w:r>
             <w:r>
               <w:rPr>
@@ -2788,7 +2870,7 @@
                 <w:noProof/>
                 <w:webHidden/>
               </w:rPr>
-              <w:t>9</w:t>
+              <w:t>10</w:t>
             </w:r>
             <w:r>
               <w:rPr>
@@ -2810,7 +2892,7 @@
               <w:noProof/>
             </w:rPr>
           </w:pPr>
-          <w:hyperlink w:anchor="_Toc287890865" w:history="1">
+          <w:hyperlink w:anchor="_Toc288119188" w:history="1">
             <w:r>
               <w:rPr>
                 <w:rStyle w:val="Hyperlink"/>
@@ -2852,7 +2934,7 @@
                 <w:noProof/>
                 <w:webHidden/>
               </w:rPr>
-              <w:instrText xml:space="preserve"> PAGEREF _Toc287890865 \h </w:instrText>
+              <w:instrText xml:space="preserve"> PAGEREF _Toc288119188 \h </w:instrText>
             </w:r>
             <w:r>
               <w:rPr>
@@ -2872,7 +2954,7 @@
                 <w:noProof/>
                 <w:webHidden/>
               </w:rPr>
-              <w:t>9</w:t>
+              <w:t>10</w:t>
             </w:r>
             <w:r>
               <w:rPr>
@@ -2894,7 +2976,7 @@
               <w:noProof/>
             </w:rPr>
           </w:pPr>
-          <w:hyperlink w:anchor="_Toc287890866" w:history="1">
+          <w:hyperlink w:anchor="_Toc288119189" w:history="1">
             <w:r>
               <w:rPr>
                 <w:rStyle w:val="Hyperlink"/>
@@ -2936,7 +3018,7 @@
                 <w:noProof/>
                 <w:webHidden/>
               </w:rPr>
-              <w:instrText xml:space="preserve"> PAGEREF _Toc287890866 \h </w:instrText>
+              <w:instrText xml:space="preserve"> PAGEREF _Toc288119189 \h </w:instrText>
             </w:r>
             <w:r>
               <w:rPr>
@@ -2956,7 +3038,7 @@
                 <w:noProof/>
                 <w:webHidden/>
               </w:rPr>
-              <w:t>9</w:t>
+              <w:t>10</w:t>
             </w:r>
             <w:r>
               <w:rPr>
@@ -2978,7 +3060,7 @@
               <w:noProof/>
             </w:rPr>
           </w:pPr>
-          <w:hyperlink w:anchor="_Toc287890867" w:history="1">
+          <w:hyperlink w:anchor="_Toc288119190" w:history="1">
             <w:r>
               <w:rPr>
                 <w:rStyle w:val="Hyperlink"/>
@@ -3020,7 +3102,7 @@
                 <w:noProof/>
                 <w:webHidden/>
               </w:rPr>
-              <w:instrText xml:space="preserve"> PAGEREF _Toc287890867 \h </w:instrText>
+              <w:instrText xml:space="preserve"> PAGEREF _Toc288119190 \h </w:instrText>
             </w:r>
             <w:r>
               <w:rPr>
@@ -3040,7 +3122,7 @@
                 <w:noProof/>
                 <w:webHidden/>
               </w:rPr>
-              <w:t>9</w:t>
+              <w:t>10</w:t>
             </w:r>
             <w:r>
               <w:rPr>
@@ -3062,7 +3144,7 @@
               <w:noProof/>
             </w:rPr>
           </w:pPr>
-          <w:hyperlink w:anchor="_Toc287890868" w:history="1">
+          <w:hyperlink w:anchor="_Toc288119191" w:history="1">
             <w:r>
               <w:rPr>
                 <w:rStyle w:val="Hyperlink"/>
@@ -3104,7 +3186,7 @@
                 <w:noProof/>
                 <w:webHidden/>
               </w:rPr>
-              <w:instrText xml:space="preserve"> PAGEREF _Toc287890868 \h </w:instrText>
+              <w:instrText xml:space="preserve"> PAGEREF _Toc288119191 \h </w:instrText>
             </w:r>
             <w:r>
               <w:rPr>
@@ -3124,7 +3206,7 @@
                 <w:noProof/>
                 <w:webHidden/>
               </w:rPr>
-              <w:t>9</w:t>
+              <w:t>10</w:t>
             </w:r>
             <w:r>
               <w:rPr>
@@ -3146,7 +3228,7 @@
               <w:noProof/>
             </w:rPr>
           </w:pPr>
-          <w:hyperlink w:anchor="_Toc287890869" w:history="1">
+          <w:hyperlink w:anchor="_Toc288119192" w:history="1">
             <w:r>
               <w:rPr>
                 <w:rStyle w:val="Hyperlink"/>
@@ -3188,7 +3270,7 @@
                 <w:noProof/>
                 <w:webHidden/>
               </w:rPr>
-              <w:instrText xml:space="preserve"> PAGEREF _Toc287890869 \h </w:instrText>
+              <w:instrText xml:space="preserve"> PAGEREF _Toc288119192 \h </w:instrText>
             </w:r>
             <w:r>
               <w:rPr>
@@ -3208,7 +3290,7 @@
                 <w:noProof/>
                 <w:webHidden/>
               </w:rPr>
-              <w:t>9</w:t>
+              <w:t>10</w:t>
             </w:r>
             <w:r>
               <w:rPr>
@@ -3230,7 +3312,7 @@
               <w:noProof/>
             </w:rPr>
           </w:pPr>
-          <w:hyperlink w:anchor="_Toc287890870" w:history="1">
+          <w:hyperlink w:anchor="_Toc288119193" w:history="1">
             <w:r>
               <w:rPr>
                 <w:rStyle w:val="Hyperlink"/>
@@ -3257,7 +3339,7 @@
                 <w:noProof/>
                 <w:webHidden/>
               </w:rPr>
-              <w:instrText xml:space="preserve"> PAGEREF _Toc287890870 \h </w:instrText>
+              <w:instrText xml:space="preserve"> PAGEREF _Toc288119193 \h </w:instrText>
             </w:r>
             <w:r>
               <w:rPr>
@@ -3277,7 +3359,7 @@
                 <w:noProof/>
                 <w:webHidden/>
               </w:rPr>
-              <w:t>9</w:t>
+              <w:t>10</w:t>
             </w:r>
             <w:r>
               <w:rPr>
@@ -3299,7 +3381,7 @@
               <w:noProof/>
             </w:rPr>
           </w:pPr>
-          <w:hyperlink w:anchor="_Toc287890871" w:history="1">
+          <w:hyperlink w:anchor="_Toc288119194" w:history="1">
             <w:r>
               <w:rPr>
                 <w:rStyle w:val="Hyperlink"/>
@@ -3326,7 +3408,7 @@
                 <w:noProof/>
                 <w:webHidden/>
               </w:rPr>
-              <w:instrText xml:space="preserve"> PAGEREF _Toc287890871 \h </w:instrText>
+              <w:instrText xml:space="preserve"> PAGEREF _Toc288119194 \h </w:instrText>
             </w:r>
             <w:r>
               <w:rPr>
@@ -3346,7 +3428,7 @@
                 <w:noProof/>
                 <w:webHidden/>
               </w:rPr>
-              <w:t>9</w:t>
+              <w:t>10</w:t>
             </w:r>
             <w:r>
               <w:rPr>
@@ -3368,7 +3450,7 @@
               <w:noProof/>
             </w:rPr>
           </w:pPr>
-          <w:hyperlink w:anchor="_Toc287890872" w:history="1">
+          <w:hyperlink w:anchor="_Toc288119195" w:history="1">
             <w:r>
               <w:rPr>
                 <w:rStyle w:val="Hyperlink"/>
@@ -3395,7 +3477,7 @@
                 <w:noProof/>
                 <w:webHidden/>
               </w:rPr>
-              <w:instrText xml:space="preserve"> PAGEREF _Toc287890872 \h </w:instrText>
+              <w:instrText xml:space="preserve"> PAGEREF _Toc288119195 \h </w:instrText>
             </w:r>
             <w:r>
               <w:rPr>
@@ -3415,7 +3497,7 @@
                 <w:noProof/>
                 <w:webHidden/>
               </w:rPr>
-              <w:t>9</w:t>
+              <w:t>10</w:t>
             </w:r>
             <w:r>
               <w:rPr>
@@ -3438,7 +3520,7 @@
               <w:noProof/>
             </w:rPr>
           </w:pPr>
-          <w:hyperlink w:anchor="_Toc287890873" w:history="1">
+          <w:hyperlink w:anchor="_Toc288119196" w:history="1">
             <w:r>
               <w:rPr>
                 <w:rStyle w:val="Hyperlink"/>
@@ -3479,7 +3561,7 @@
                 <w:noProof/>
                 <w:webHidden/>
               </w:rPr>
-              <w:instrText xml:space="preserve"> PAGEREF _Toc287890873 \h </w:instrText>
+              <w:instrText xml:space="preserve"> PAGEREF _Toc288119196 \h </w:instrText>
             </w:r>
             <w:r>
               <w:rPr>
@@ -3499,7 +3581,7 @@
                 <w:noProof/>
                 <w:webHidden/>
               </w:rPr>
-              <w:t>10</w:t>
+              <w:t>11</w:t>
             </w:r>
             <w:r>
               <w:rPr>
@@ -3521,7 +3603,7 @@
               <w:noProof/>
             </w:rPr>
           </w:pPr>
-          <w:hyperlink w:anchor="_Toc287890874" w:history="1">
+          <w:hyperlink w:anchor="_Toc288119197" w:history="1">
             <w:r>
               <w:rPr>
                 <w:rStyle w:val="Hyperlink"/>
@@ -3548,7 +3630,7 @@
                 <w:noProof/>
                 <w:webHidden/>
               </w:rPr>
-              <w:instrText xml:space="preserve"> PAGEREF _Toc287890874 \h </w:instrText>
+              <w:instrText xml:space="preserve"> PAGEREF _Toc288119197 \h </w:instrText>
             </w:r>
             <w:r>
               <w:rPr>
@@ -3568,7 +3650,7 @@
                 <w:noProof/>
                 <w:webHidden/>
               </w:rPr>
-              <w:t>10</w:t>
+              <w:t>11</w:t>
             </w:r>
             <w:r>
               <w:rPr>
@@ -3590,7 +3672,7 @@
               <w:noProof/>
             </w:rPr>
           </w:pPr>
-          <w:hyperlink w:anchor="_Toc287890875" w:history="1">
+          <w:hyperlink w:anchor="_Toc288119198" w:history="1">
             <w:r>
               <w:rPr>
                 <w:rStyle w:val="Hyperlink"/>
@@ -3632,7 +3714,7 @@
                 <w:noProof/>
                 <w:webHidden/>
               </w:rPr>
-              <w:instrText xml:space="preserve"> PAGEREF _Toc287890875 \h </w:instrText>
+              <w:instrText xml:space="preserve"> PAGEREF _Toc288119198 \h </w:instrText>
             </w:r>
             <w:r>
               <w:rPr>
@@ -3652,7 +3734,7 @@
                 <w:noProof/>
                 <w:webHidden/>
               </w:rPr>
-              <w:t>10</w:t>
+              <w:t>11</w:t>
             </w:r>
             <w:r>
               <w:rPr>
@@ -3674,7 +3756,7 @@
               <w:noProof/>
             </w:rPr>
           </w:pPr>
-          <w:hyperlink w:anchor="_Toc287890876" w:history="1">
+          <w:hyperlink w:anchor="_Toc288119199" w:history="1">
             <w:r>
               <w:rPr>
                 <w:rStyle w:val="Hyperlink"/>
@@ -3716,7 +3798,7 @@
                 <w:noProof/>
                 <w:webHidden/>
               </w:rPr>
-              <w:instrText xml:space="preserve"> PAGEREF _Toc287890876 \h </w:instrText>
+              <w:instrText xml:space="preserve"> PAGEREF _Toc288119199 \h </w:instrText>
             </w:r>
             <w:r>
               <w:rPr>
@@ -3736,7 +3818,7 @@
                 <w:noProof/>
                 <w:webHidden/>
               </w:rPr>
-              <w:t>10</w:t>
+              <w:t>11</w:t>
             </w:r>
             <w:r>
               <w:rPr>
@@ -3758,7 +3840,7 @@
               <w:noProof/>
             </w:rPr>
           </w:pPr>
-          <w:hyperlink w:anchor="_Toc287890877" w:history="1">
+          <w:hyperlink w:anchor="_Toc288119200" w:history="1">
             <w:r>
               <w:rPr>
                 <w:rStyle w:val="Hyperlink"/>
@@ -3800,7 +3882,7 @@
                 <w:noProof/>
                 <w:webHidden/>
               </w:rPr>
-              <w:instrText xml:space="preserve"> PAGEREF _Toc287890877 \h </w:instrText>
+              <w:instrText xml:space="preserve"> PAGEREF _Toc288119200 \h </w:instrText>
             </w:r>
             <w:r>
               <w:rPr>
@@ -3820,7 +3902,7 @@
                 <w:noProof/>
                 <w:webHidden/>
               </w:rPr>
-              <w:t>10</w:t>
+              <w:t>11</w:t>
             </w:r>
             <w:r>
               <w:rPr>
@@ -3842,7 +3924,7 @@
               <w:noProof/>
             </w:rPr>
           </w:pPr>
-          <w:hyperlink w:anchor="_Toc287890878" w:history="1">
+          <w:hyperlink w:anchor="_Toc288119201" w:history="1">
             <w:r>
               <w:rPr>
                 <w:rStyle w:val="Hyperlink"/>
@@ -3884,7 +3966,7 @@
                 <w:noProof/>
                 <w:webHidden/>
               </w:rPr>
-              <w:instrText xml:space="preserve"> PAGEREF _Toc287890878 \h </w:instrText>
+              <w:instrText xml:space="preserve"> PAGEREF _Toc288119201 \h </w:instrText>
             </w:r>
             <w:r>
               <w:rPr>
@@ -3904,7 +3986,7 @@
                 <w:noProof/>
                 <w:webHidden/>
               </w:rPr>
-              <w:t>10</w:t>
+              <w:t>11</w:t>
             </w:r>
             <w:r>
               <w:rPr>
@@ -3926,7 +4008,7 @@
               <w:noProof/>
             </w:rPr>
           </w:pPr>
-          <w:hyperlink w:anchor="_Toc287890879" w:history="1">
+          <w:hyperlink w:anchor="_Toc288119202" w:history="1">
             <w:r>
               <w:rPr>
                 <w:rStyle w:val="Hyperlink"/>
@@ -3968,7 +4050,7 @@
                 <w:noProof/>
                 <w:webHidden/>
               </w:rPr>
-              <w:instrText xml:space="preserve"> PAGEREF _Toc287890879 \h </w:instrText>
+              <w:instrText xml:space="preserve"> PAGEREF _Toc288119202 \h </w:instrText>
             </w:r>
             <w:r>
               <w:rPr>
@@ -3988,7 +4070,7 @@
                 <w:noProof/>
                 <w:webHidden/>
               </w:rPr>
-              <w:t>10</w:t>
+              <w:t>11</w:t>
             </w:r>
             <w:r>
               <w:rPr>
@@ -4010,7 +4092,7 @@
               <w:noProof/>
             </w:rPr>
           </w:pPr>
-          <w:hyperlink w:anchor="_Toc287890880" w:history="1">
+          <w:hyperlink w:anchor="_Toc288119203" w:history="1">
             <w:r>
               <w:rPr>
                 <w:rStyle w:val="Hyperlink"/>
@@ -4052,7 +4134,7 @@
                 <w:noProof/>
                 <w:webHidden/>
               </w:rPr>
-              <w:instrText xml:space="preserve"> PAGEREF _Toc287890880 \h </w:instrText>
+              <w:instrText xml:space="preserve"> PAGEREF _Toc288119203 \h </w:instrText>
             </w:r>
             <w:r>
               <w:rPr>
@@ -4072,7 +4154,7 @@
                 <w:noProof/>
                 <w:webHidden/>
               </w:rPr>
-              <w:t>11</w:t>
+              <w:t>12</w:t>
             </w:r>
             <w:r>
               <w:rPr>
@@ -4095,7 +4177,7 @@
               <w:noProof/>
             </w:rPr>
           </w:pPr>
-          <w:hyperlink w:anchor="_Toc287890881" w:history="1">
+          <w:hyperlink w:anchor="_Toc288119204" w:history="1">
             <w:r>
               <w:rPr>
                 <w:rStyle w:val="Hyperlink"/>
@@ -4136,7 +4218,7 @@
                 <w:noProof/>
                 <w:webHidden/>
               </w:rPr>
-              <w:instrText xml:space="preserve"> PAGEREF _Toc287890881 \h </w:instrText>
+              <w:instrText xml:space="preserve"> PAGEREF _Toc288119204 \h </w:instrText>
             </w:r>
             <w:r>
               <w:rPr>
@@ -4156,7 +4238,7 @@
                 <w:noProof/>
                 <w:webHidden/>
               </w:rPr>
-              <w:t>12</w:t>
+              <w:t>13</w:t>
             </w:r>
             <w:r>
               <w:rPr>
@@ -4178,7 +4260,7 @@
               <w:noProof/>
             </w:rPr>
           </w:pPr>
-          <w:hyperlink w:anchor="_Toc287890882" w:history="1">
+          <w:hyperlink w:anchor="_Toc288119205" w:history="1">
             <w:r>
               <w:rPr>
                 <w:rStyle w:val="Hyperlink"/>
@@ -4205,7 +4287,7 @@
                 <w:noProof/>
                 <w:webHidden/>
               </w:rPr>
-              <w:instrText xml:space="preserve"> PAGEREF _Toc287890882 \h </w:instrText>
+              <w:instrText xml:space="preserve"> PAGEREF _Toc288119205 \h </w:instrText>
             </w:r>
             <w:r>
               <w:rPr>
@@ -4225,7 +4307,7 @@
                 <w:noProof/>
                 <w:webHidden/>
               </w:rPr>
-              <w:t>12</w:t>
+              <w:t>13</w:t>
             </w:r>
             <w:r>
               <w:rPr>
@@ -4247,7 +4329,7 @@
               <w:noProof/>
             </w:rPr>
           </w:pPr>
-          <w:hyperlink w:anchor="_Toc287890883" w:history="1">
+          <w:hyperlink w:anchor="_Toc288119206" w:history="1">
             <w:r>
               <w:rPr>
                 <w:rStyle w:val="Hyperlink"/>
@@ -4274,7 +4356,7 @@
                 <w:noProof/>
                 <w:webHidden/>
               </w:rPr>
-              <w:instrText xml:space="preserve"> PAGEREF _Toc287890883 \h </w:instrText>
+              <w:instrText xml:space="preserve"> PAGEREF _Toc288119206 \h </w:instrText>
             </w:r>
             <w:r>
               <w:rPr>
@@ -4294,7 +4376,7 @@
                 <w:noProof/>
                 <w:webHidden/>
               </w:rPr>
-              <w:t>12</w:t>
+              <w:t>13</w:t>
             </w:r>
             <w:r>
               <w:rPr>
@@ -4316,7 +4398,7 @@
               <w:noProof/>
             </w:rPr>
           </w:pPr>
-          <w:hyperlink w:anchor="_Toc287890884" w:history="1">
+          <w:hyperlink w:anchor="_Toc288119207" w:history="1">
             <w:r>
               <w:rPr>
                 <w:rStyle w:val="Hyperlink"/>
@@ -4358,7 +4440,7 @@
                 <w:noProof/>
                 <w:webHidden/>
               </w:rPr>
-              <w:instrText xml:space="preserve"> PAGEREF _Toc287890884 \h </w:instrText>
+              <w:instrText xml:space="preserve"> PAGEREF _Toc288119207 \h </w:instrText>
             </w:r>
             <w:r>
               <w:rPr>
@@ -4378,7 +4460,7 @@
                 <w:noProof/>
                 <w:webHidden/>
               </w:rPr>
-              <w:t>12</w:t>
+              <w:t>13</w:t>
             </w:r>
             <w:r>
               <w:rPr>
@@ -4400,7 +4482,7 @@
               <w:noProof/>
             </w:rPr>
           </w:pPr>
-          <w:hyperlink w:anchor="_Toc287890885" w:history="1">
+          <w:hyperlink w:anchor="_Toc288119208" w:history="1">
             <w:r>
               <w:rPr>
                 <w:rStyle w:val="Hyperlink"/>
@@ -4442,7 +4524,7 @@
                 <w:noProof/>
                 <w:webHidden/>
               </w:rPr>
-              <w:instrText xml:space="preserve"> PAGEREF _Toc287890885 \h </w:instrText>
+              <w:instrText xml:space="preserve"> PAGEREF _Toc288119208 \h </w:instrText>
             </w:r>
             <w:r>
               <w:rPr>
@@ -4462,7 +4544,7 @@
                 <w:noProof/>
                 <w:webHidden/>
               </w:rPr>
-              <w:t>12</w:t>
+              <w:t>13</w:t>
             </w:r>
             <w:r>
               <w:rPr>
@@ -4484,7 +4566,7 @@
               <w:noProof/>
             </w:rPr>
           </w:pPr>
-          <w:hyperlink w:anchor="_Toc287890886" w:history="1">
+          <w:hyperlink w:anchor="_Toc288119209" w:history="1">
             <w:r>
               <w:rPr>
                 <w:rStyle w:val="Hyperlink"/>
@@ -4526,7 +4608,7 @@
                 <w:noProof/>
                 <w:webHidden/>
               </w:rPr>
-              <w:instrText xml:space="preserve"> PAGEREF _Toc287890886 \h </w:instrText>
+              <w:instrText xml:space="preserve"> PAGEREF _Toc288119209 \h </w:instrText>
             </w:r>
             <w:r>
               <w:rPr>
@@ -4546,7 +4628,7 @@
                 <w:noProof/>
                 <w:webHidden/>
               </w:rPr>
-              <w:t>12</w:t>
+              <w:t>13</w:t>
             </w:r>
             <w:r>
               <w:rPr>
@@ -4568,7 +4650,7 @@
               <w:noProof/>
             </w:rPr>
           </w:pPr>
-          <w:hyperlink w:anchor="_Toc287890887" w:history="1">
+          <w:hyperlink w:anchor="_Toc288119210" w:history="1">
             <w:r>
               <w:rPr>
                 <w:rStyle w:val="Hyperlink"/>
@@ -4610,7 +4692,7 @@
                 <w:noProof/>
                 <w:webHidden/>
               </w:rPr>
-              <w:instrText xml:space="preserve"> PAGEREF _Toc287890887 \h </w:instrText>
+              <w:instrText xml:space="preserve"> PAGEREF _Toc288119210 \h </w:instrText>
             </w:r>
             <w:r>
               <w:rPr>
@@ -4630,7 +4712,7 @@
                 <w:noProof/>
                 <w:webHidden/>
               </w:rPr>
-              <w:t>12</w:t>
+              <w:t>13</w:t>
             </w:r>
             <w:r>
               <w:rPr>
@@ -4652,7 +4734,7 @@
               <w:noProof/>
             </w:rPr>
           </w:pPr>
-          <w:hyperlink w:anchor="_Toc287890888" w:history="1">
+          <w:hyperlink w:anchor="_Toc288119211" w:history="1">
             <w:r>
               <w:rPr>
                 <w:rStyle w:val="Hyperlink"/>
@@ -4694,7 +4776,7 @@
                 <w:noProof/>
                 <w:webHidden/>
               </w:rPr>
-              <w:instrText xml:space="preserve"> PAGEREF _Toc287890888 \h </w:instrText>
+              <w:instrText xml:space="preserve"> PAGEREF _Toc288119211 \h </w:instrText>
             </w:r>
             <w:r>
               <w:rPr>
@@ -4714,7 +4796,7 @@
                 <w:noProof/>
                 <w:webHidden/>
               </w:rPr>
-              <w:t>12</w:t>
+              <w:t>13</w:t>
             </w:r>
             <w:r>
               <w:rPr>
@@ -4736,7 +4818,7 @@
               <w:noProof/>
             </w:rPr>
           </w:pPr>
-          <w:hyperlink w:anchor="_Toc287890889" w:history="1">
+          <w:hyperlink w:anchor="_Toc288119212" w:history="1">
             <w:r>
               <w:rPr>
                 <w:rStyle w:val="Hyperlink"/>
@@ -4764,7 +4846,7 @@
                 <w:noProof/>
                 <w:webHidden/>
               </w:rPr>
-              <w:instrText xml:space="preserve"> PAGEREF _Toc287890889 \h </w:instrText>
+              <w:instrText xml:space="preserve"> PAGEREF _Toc288119212 \h </w:instrText>
             </w:r>
             <w:r>
               <w:rPr>
@@ -4784,7 +4866,7 @@
                 <w:noProof/>
                 <w:webHidden/>
               </w:rPr>
-              <w:t>13</w:t>
+              <w:t>14</w:t>
             </w:r>
             <w:r>
               <w:rPr>
@@ -4806,7 +4888,7 @@
               <w:noProof/>
             </w:rPr>
           </w:pPr>
-          <w:hyperlink w:anchor="_Toc287890890" w:history="1">
+          <w:hyperlink w:anchor="_Toc288119213" w:history="1">
             <w:r>
               <w:rPr>
                 <w:rStyle w:val="Hyperlink"/>
@@ -4834,7 +4916,7 @@
                 <w:noProof/>
                 <w:webHidden/>
               </w:rPr>
-              <w:instrText xml:space="preserve"> PAGEREF _Toc287890890 \h </w:instrText>
+              <w:instrText xml:space="preserve"> PAGEREF _Toc288119213 \h </w:instrText>
             </w:r>
             <w:r>
               <w:rPr>
@@ -4854,7 +4936,7 @@
                 <w:noProof/>
                 <w:webHidden/>
               </w:rPr>
-              <w:t>13</w:t>
+              <w:t>14</w:t>
             </w:r>
             <w:r>
               <w:rPr>
@@ -4876,7 +4958,7 @@
               <w:noProof/>
             </w:rPr>
           </w:pPr>
-          <w:hyperlink w:anchor="_Toc287890891" w:history="1">
+          <w:hyperlink w:anchor="_Toc288119214" w:history="1">
             <w:r>
               <w:rPr>
                 <w:rStyle w:val="Hyperlink"/>
@@ -4904,7 +4986,7 @@
                 <w:noProof/>
                 <w:webHidden/>
               </w:rPr>
-              <w:instrText xml:space="preserve"> PAGEREF _Toc287890891 \h </w:instrText>
+              <w:instrText xml:space="preserve"> PAGEREF _Toc288119214 \h </w:instrText>
             </w:r>
             <w:r>
               <w:rPr>
@@ -4924,7 +5006,7 @@
                 <w:noProof/>
                 <w:webHidden/>
               </w:rPr>
-              <w:t>13</w:t>
+              <w:t>14</w:t>
             </w:r>
             <w:r>
               <w:rPr>
@@ -4946,7 +5028,7 @@
               <w:noProof/>
             </w:rPr>
           </w:pPr>
-          <w:hyperlink w:anchor="_Toc287890892" w:history="1">
+          <w:hyperlink w:anchor="_Toc288119215" w:history="1">
             <w:r>
               <w:rPr>
                 <w:rStyle w:val="Hyperlink"/>
@@ -4988,7 +5070,7 @@
                 <w:noProof/>
                 <w:webHidden/>
               </w:rPr>
-              <w:instrText xml:space="preserve"> PAGEREF _Toc287890892 \h </w:instrText>
+              <w:instrText xml:space="preserve"> PAGEREF _Toc288119215 \h </w:instrText>
             </w:r>
             <w:r>
               <w:rPr>
@@ -5008,7 +5090,7 @@
                 <w:noProof/>
                 <w:webHidden/>
               </w:rPr>
-              <w:t>13</w:t>
+              <w:t>14</w:t>
             </w:r>
             <w:r>
               <w:rPr>
@@ -5030,7 +5112,7 @@
               <w:noProof/>
             </w:rPr>
           </w:pPr>
-          <w:hyperlink w:anchor="_Toc287890893" w:history="1">
+          <w:hyperlink w:anchor="_Toc288119216" w:history="1">
             <w:r>
               <w:rPr>
                 <w:rStyle w:val="Hyperlink"/>
@@ -5072,7 +5154,7 @@
                 <w:noProof/>
                 <w:webHidden/>
               </w:rPr>
-              <w:instrText xml:space="preserve"> PAGEREF _Toc287890893 \h </w:instrText>
+              <w:instrText xml:space="preserve"> PAGEREF _Toc288119216 \h </w:instrText>
             </w:r>
             <w:r>
               <w:rPr>
@@ -5092,7 +5174,7 @@
                 <w:noProof/>
                 <w:webHidden/>
               </w:rPr>
-              <w:t>13</w:t>
+              <w:t>14</w:t>
             </w:r>
             <w:r>
               <w:rPr>
@@ -5114,7 +5196,7 @@
               <w:noProof/>
             </w:rPr>
           </w:pPr>
-          <w:hyperlink w:anchor="_Toc287890894" w:history="1">
+          <w:hyperlink w:anchor="_Toc288119217" w:history="1">
             <w:r>
               <w:rPr>
                 <w:rStyle w:val="Hyperlink"/>
@@ -5156,7 +5238,7 @@
                 <w:noProof/>
                 <w:webHidden/>
               </w:rPr>
-              <w:instrText xml:space="preserve"> PAGEREF _Toc287890894 \h </w:instrText>
+              <w:instrText xml:space="preserve"> PAGEREF _Toc288119217 \h </w:instrText>
             </w:r>
             <w:r>
               <w:rPr>
@@ -5176,7 +5258,7 @@
                 <w:noProof/>
                 <w:webHidden/>
               </w:rPr>
-              <w:t>13</w:t>
+              <w:t>14</w:t>
             </w:r>
             <w:r>
               <w:rPr>
@@ -5204,7 +5286,7 @@
       <w:pPr>
         <w:pStyle w:val="Heading1"/>
       </w:pPr>
-      <w:bookmarkStart w:id="0" w:name="_Toc287890829"/>
+      <w:bookmarkStart w:id="0" w:name="_Toc288119151"/>
       <w:r>
         <w:lastRenderedPageBreak/>
         <w:t>OVERVIEW</w:t>
@@ -5215,7 +5297,7 @@
       <w:pPr>
         <w:pStyle w:val="Heading2"/>
       </w:pPr>
-      <w:bookmarkStart w:id="1" w:name="_Toc287890830"/>
+      <w:bookmarkStart w:id="1" w:name="_Toc288119152"/>
       <w:r>
         <w:t>General Idea</w:t>
       </w:r>
@@ -5261,7 +5343,7 @@
       <w:pPr>
         <w:pStyle w:val="Heading2"/>
       </w:pPr>
-      <w:bookmarkStart w:id="2" w:name="_Toc287890831"/>
+      <w:bookmarkStart w:id="2" w:name="_Toc288119153"/>
       <w:r>
         <w:t>Target Audience</w:t>
       </w:r>
@@ -5277,7 +5359,7 @@
       <w:pPr>
         <w:pStyle w:val="Heading2"/>
       </w:pPr>
-      <w:bookmarkStart w:id="3" w:name="_Toc287890832"/>
+      <w:bookmarkStart w:id="3" w:name="_Toc288119154"/>
       <w:r>
         <w:t>Target Platform(s)</w:t>
       </w:r>
@@ -5380,7 +5462,7 @@
           <w:numId w:val="2"/>
         </w:numPr>
       </w:pPr>
-      <w:bookmarkStart w:id="4" w:name="_Toc287890833"/>
+      <w:bookmarkStart w:id="4" w:name="_Toc288119155"/>
       <w:r>
         <w:lastRenderedPageBreak/>
         <w:t>Gameplay</w:t>
@@ -5391,7 +5473,7 @@
       <w:pPr>
         <w:pStyle w:val="Heading2"/>
       </w:pPr>
-      <w:bookmarkStart w:id="5" w:name="_Toc287890834"/>
+      <w:bookmarkStart w:id="5" w:name="_Toc288119156"/>
       <w:r>
         <w:t>Overview</w:t>
       </w:r>
@@ -5410,7 +5492,7 @@
           <w:numId w:val="4"/>
         </w:numPr>
       </w:pPr>
-      <w:bookmarkStart w:id="6" w:name="_Toc287890835"/>
+      <w:bookmarkStart w:id="6" w:name="_Toc288119157"/>
       <w:r>
         <w:t>Launching</w:t>
       </w:r>
@@ -5608,7 +5690,7 @@
           <w:numId w:val="4"/>
         </w:numPr>
       </w:pPr>
-      <w:bookmarkStart w:id="7" w:name="_Toc287890836"/>
+      <w:bookmarkStart w:id="7" w:name="_Toc288119158"/>
       <w:r>
         <w:t>Controlling Character after launch</w:t>
       </w:r>
@@ -5636,7 +5718,111 @@
     </w:p>
     <w:p>
       <w:pPr>
+        <w:pStyle w:val="Heading3"/>
+        <w:numPr>
+          <w:ilvl w:val="0"/>
+          <w:numId w:val="4"/>
+        </w:numPr>
+      </w:pPr>
+      <w:bookmarkStart w:id="8" w:name="_Toc288119159"/>
+      <w:r>
+        <w:t>Camera</w:t>
+      </w:r>
+      <w:bookmarkEnd w:id="8"/>
+    </w:p>
+    <w:p>
+      <w:pPr>
         <w:ind w:left="720"/>
+      </w:pPr>
+      <w:r>
+        <w:t xml:space="preserve">There will be </w:t>
+      </w:r>
+      <w:r>
+        <w:t>two</w:t>
+      </w:r>
+      <w:r>
+        <w:t xml:space="preserve"> “modes” that the camera operates in during the course of </w:t>
+      </w:r>
+      <w:proofErr w:type="spellStart"/>
+      <w:r>
+        <w:t>gameplay</w:t>
+      </w:r>
+      <w:proofErr w:type="spellEnd"/>
+      <w:r>
+        <w:t>.</w:t>
+      </w:r>
+      <w:r>
+        <w:t xml:space="preserve"> The player will be able to switch between the two any time before they launch. They will be able to move the weight </w:t>
+      </w:r>
+      <w:r>
+        <w:t xml:space="preserve">and wedge </w:t>
+      </w:r>
+      <w:r>
+        <w:t>while zoomed out</w:t>
+      </w:r>
+      <w:r>
+        <w:t xml:space="preserve"> and initiate the launch, at which point the camera would do a quick zoom back in before anything would start to move.</w:t>
+      </w:r>
+      <w:r>
+        <w:t xml:space="preserve"> To zoom in/out there will be a button in one of the screen corners.</w:t>
+      </w:r>
+    </w:p>
+    <w:p>
+      <w:pPr>
+        <w:pStyle w:val="ListParagraph"/>
+        <w:numPr>
+          <w:ilvl w:val="0"/>
+          <w:numId w:val="19"/>
+        </w:numPr>
+      </w:pPr>
+      <w:r>
+        <w:t>Zoomed in</w:t>
+      </w:r>
+    </w:p>
+    <w:p>
+      <w:pPr>
+        <w:pStyle w:val="ListParagraph"/>
+        <w:numPr>
+          <w:ilvl w:val="1"/>
+          <w:numId w:val="19"/>
+        </w:numPr>
+      </w:pPr>
+      <w:r>
+        <w:t>Focuses on the see-saw, with the weight in view. Either need to have the camera back far enough to see the weight at all positions, or adjust the camera accordingly as the weight moves (this would keep the view as close as possible).</w:t>
+      </w:r>
+    </w:p>
+    <w:p>
+      <w:pPr>
+        <w:pStyle w:val="ListParagraph"/>
+        <w:numPr>
+          <w:ilvl w:val="0"/>
+          <w:numId w:val="19"/>
+        </w:numPr>
+      </w:pPr>
+      <w:r>
+        <w:t>Zoomed Out</w:t>
+      </w:r>
+    </w:p>
+    <w:p>
+      <w:pPr>
+        <w:pStyle w:val="ListParagraph"/>
+        <w:numPr>
+          <w:ilvl w:val="1"/>
+          <w:numId w:val="19"/>
+        </w:numPr>
+      </w:pPr>
+      <w:r>
+        <w:lastRenderedPageBreak/>
+        <w:t>Focuses on the entire level’s center point from a center point where the entire level is visible.</w:t>
+      </w:r>
+    </w:p>
+    <w:p>
+      <w:pPr>
+        <w:pStyle w:val="ListParagraph"/>
+        <w:numPr>
+          <w:ilvl w:val="0"/>
+          <w:numId w:val="19"/>
+        </w:numPr>
       </w:pPr>
       <w:r>
         <w:br w:type="page"/>
@@ -5650,22 +5836,22 @@
           <w:numId w:val="2"/>
         </w:numPr>
       </w:pPr>
-      <w:bookmarkStart w:id="8" w:name="_Toc287890837"/>
+      <w:bookmarkStart w:id="9" w:name="_Toc288119160"/>
       <w:r>
         <w:lastRenderedPageBreak/>
         <w:t>Core Mechanics</w:t>
       </w:r>
-      <w:bookmarkEnd w:id="8"/>
+      <w:bookmarkEnd w:id="9"/>
     </w:p>
     <w:p>
       <w:pPr>
         <w:pStyle w:val="Heading2"/>
       </w:pPr>
-      <w:bookmarkStart w:id="9" w:name="_Toc287890838"/>
+      <w:bookmarkStart w:id="10" w:name="_Toc288119161"/>
       <w:r>
         <w:t>Overview</w:t>
       </w:r>
-      <w:bookmarkEnd w:id="9"/>
+      <w:bookmarkEnd w:id="10"/>
     </w:p>
     <w:p>
       <w:r>
@@ -5689,11 +5875,11 @@
           <w:numId w:val="3"/>
         </w:numPr>
       </w:pPr>
-      <w:bookmarkStart w:id="10" w:name="_Toc287890839"/>
+      <w:bookmarkStart w:id="11" w:name="_Toc288119162"/>
       <w:r>
         <w:t>See-Saw</w:t>
       </w:r>
-      <w:bookmarkEnd w:id="10"/>
+      <w:bookmarkEnd w:id="11"/>
     </w:p>
     <w:p>
       <w:pPr>
@@ -5778,11 +5964,11 @@
           <w:numId w:val="3"/>
         </w:numPr>
       </w:pPr>
-      <w:bookmarkStart w:id="11" w:name="_Toc287890840"/>
+      <w:bookmarkStart w:id="12" w:name="_Toc288119163"/>
       <w:r>
         <w:t>Weight</w:t>
       </w:r>
-      <w:bookmarkEnd w:id="11"/>
+      <w:bookmarkEnd w:id="12"/>
     </w:p>
     <w:p>
       <w:pPr>
@@ -5812,11 +5998,11 @@
           <w:numId w:val="3"/>
         </w:numPr>
       </w:pPr>
-      <w:bookmarkStart w:id="12" w:name="_Toc287890841"/>
+      <w:bookmarkStart w:id="13" w:name="_Toc288119164"/>
       <w:r>
         <w:t>Character</w:t>
       </w:r>
-      <w:bookmarkEnd w:id="12"/>
+      <w:bookmarkEnd w:id="13"/>
     </w:p>
     <w:p>
       <w:pPr>
@@ -5916,22 +6102,22 @@
           <w:numId w:val="2"/>
         </w:numPr>
       </w:pPr>
-      <w:bookmarkStart w:id="13" w:name="_Toc287890842"/>
+      <w:bookmarkStart w:id="14" w:name="_Toc288119165"/>
       <w:r>
         <w:lastRenderedPageBreak/>
         <w:t>Features</w:t>
       </w:r>
-      <w:bookmarkEnd w:id="13"/>
+      <w:bookmarkEnd w:id="14"/>
     </w:p>
     <w:p>
       <w:pPr>
         <w:pStyle w:val="Heading2"/>
       </w:pPr>
-      <w:bookmarkStart w:id="14" w:name="_Toc287890843"/>
+      <w:bookmarkStart w:id="15" w:name="_Toc288119166"/>
       <w:r>
         <w:t>Overview</w:t>
       </w:r>
-      <w:bookmarkEnd w:id="14"/>
+      <w:bookmarkEnd w:id="15"/>
     </w:p>
     <w:p>
       <w:r>
@@ -5945,11 +6131,11 @@
       <w:pPr>
         <w:pStyle w:val="Heading2"/>
       </w:pPr>
-      <w:bookmarkStart w:id="15" w:name="_Toc287890844"/>
+      <w:bookmarkStart w:id="16" w:name="_Toc288119167"/>
       <w:r>
         <w:t>A Features</w:t>
       </w:r>
-      <w:bookmarkEnd w:id="15"/>
+      <w:bookmarkEnd w:id="16"/>
     </w:p>
     <w:p>
       <w:pPr>
@@ -5959,21 +6145,21 @@
           <w:numId w:val="15"/>
         </w:numPr>
       </w:pPr>
-      <w:bookmarkStart w:id="16" w:name="_Toc287890845"/>
+      <w:bookmarkStart w:id="17" w:name="_Toc288119168"/>
       <w:r>
         <w:t>Interactive Objects</w:t>
       </w:r>
-      <w:bookmarkEnd w:id="16"/>
+      <w:bookmarkEnd w:id="17"/>
     </w:p>
     <w:p>
       <w:pPr>
         <w:pStyle w:val="Heading2"/>
       </w:pPr>
-      <w:bookmarkStart w:id="17" w:name="_Toc287890846"/>
+      <w:bookmarkStart w:id="18" w:name="_Toc288119169"/>
       <w:r>
         <w:t>B Features</w:t>
       </w:r>
-      <w:bookmarkEnd w:id="17"/>
+      <w:bookmarkEnd w:id="18"/>
     </w:p>
     <w:p>
       <w:pPr>
@@ -5983,11 +6169,11 @@
           <w:numId w:val="13"/>
         </w:numPr>
       </w:pPr>
-      <w:bookmarkStart w:id="18" w:name="_Toc287890847"/>
+      <w:bookmarkStart w:id="19" w:name="_Toc288119170"/>
       <w:r>
         <w:t>Parts &amp; Upgrade System</w:t>
       </w:r>
-      <w:bookmarkEnd w:id="18"/>
+      <w:bookmarkEnd w:id="19"/>
     </w:p>
     <w:p>
       <w:pPr>
@@ -6023,21 +6209,21 @@
           <w:numId w:val="13"/>
         </w:numPr>
       </w:pPr>
-      <w:bookmarkStart w:id="19" w:name="_Toc287890848"/>
+      <w:bookmarkStart w:id="20" w:name="_Toc288119171"/>
       <w:r>
         <w:t>Ragdoll Physics</w:t>
       </w:r>
-      <w:bookmarkEnd w:id="19"/>
+      <w:bookmarkEnd w:id="20"/>
     </w:p>
     <w:p>
       <w:pPr>
         <w:pStyle w:val="Heading2"/>
       </w:pPr>
-      <w:bookmarkStart w:id="20" w:name="_Toc287890849"/>
+      <w:bookmarkStart w:id="21" w:name="_Toc288119172"/>
       <w:r>
         <w:t>C Features</w:t>
       </w:r>
-      <w:bookmarkEnd w:id="20"/>
+      <w:bookmarkEnd w:id="21"/>
     </w:p>
     <w:p>
       <w:pPr>
@@ -6047,11 +6233,11 @@
           <w:numId w:val="12"/>
         </w:numPr>
       </w:pPr>
-      <w:bookmarkStart w:id="21" w:name="_Toc287890850"/>
+      <w:bookmarkStart w:id="22" w:name="_Toc288119173"/>
       <w:r>
         <w:t>Level Editor</w:t>
       </w:r>
-      <w:bookmarkEnd w:id="21"/>
+      <w:bookmarkEnd w:id="22"/>
     </w:p>
     <w:p/>
     <w:p>
@@ -6070,22 +6256,22 @@
           <w:numId w:val="2"/>
         </w:numPr>
       </w:pPr>
-      <w:bookmarkStart w:id="22" w:name="_Toc287890851"/>
+      <w:bookmarkStart w:id="23" w:name="_Toc288119174"/>
       <w:r>
         <w:lastRenderedPageBreak/>
         <w:t>Worlds</w:t>
       </w:r>
-      <w:bookmarkEnd w:id="22"/>
+      <w:bookmarkEnd w:id="23"/>
     </w:p>
     <w:p>
       <w:pPr>
         <w:pStyle w:val="Heading2"/>
       </w:pPr>
-      <w:bookmarkStart w:id="23" w:name="_Toc287890852"/>
+      <w:bookmarkStart w:id="24" w:name="_Toc288119175"/>
       <w:r>
         <w:t>Overview</w:t>
       </w:r>
-      <w:bookmarkEnd w:id="23"/>
+      <w:bookmarkEnd w:id="24"/>
     </w:p>
     <w:p>
       <w:r>
@@ -6128,41 +6314,41 @@
       <w:pPr>
         <w:pStyle w:val="Heading2"/>
       </w:pPr>
-      <w:bookmarkStart w:id="24" w:name="_Toc287890853"/>
+      <w:bookmarkStart w:id="25" w:name="_Toc288119176"/>
       <w:r>
         <w:t>World One</w:t>
       </w:r>
-      <w:bookmarkEnd w:id="24"/>
+      <w:bookmarkEnd w:id="25"/>
     </w:p>
     <w:p>
       <w:pPr>
         <w:pStyle w:val="Heading2"/>
       </w:pPr>
-      <w:bookmarkStart w:id="25" w:name="_Toc287890854"/>
+      <w:bookmarkStart w:id="26" w:name="_Toc288119177"/>
       <w:r>
         <w:t>World Two</w:t>
       </w:r>
-      <w:bookmarkEnd w:id="25"/>
+      <w:bookmarkEnd w:id="26"/>
     </w:p>
     <w:p>
       <w:pPr>
         <w:pStyle w:val="Heading2"/>
       </w:pPr>
-      <w:bookmarkStart w:id="26" w:name="_Toc287890855"/>
+      <w:bookmarkStart w:id="27" w:name="_Toc288119178"/>
       <w:r>
         <w:t>World Three</w:t>
       </w:r>
-      <w:bookmarkEnd w:id="26"/>
+      <w:bookmarkEnd w:id="27"/>
     </w:p>
     <w:p>
       <w:pPr>
         <w:pStyle w:val="Heading2"/>
       </w:pPr>
-      <w:bookmarkStart w:id="27" w:name="_Toc287890856"/>
+      <w:bookmarkStart w:id="28" w:name="_Toc288119179"/>
       <w:r>
         <w:t>World Four</w:t>
       </w:r>
-      <w:bookmarkEnd w:id="27"/>
+      <w:bookmarkEnd w:id="28"/>
       <w:r>
         <w:br w:type="page"/>
       </w:r>
@@ -6175,22 +6361,22 @@
           <w:numId w:val="2"/>
         </w:numPr>
       </w:pPr>
-      <w:bookmarkStart w:id="28" w:name="_Toc287890857"/>
+      <w:bookmarkStart w:id="29" w:name="_Toc288119180"/>
       <w:r>
         <w:lastRenderedPageBreak/>
         <w:t>Levels</w:t>
       </w:r>
-      <w:bookmarkEnd w:id="28"/>
+      <w:bookmarkEnd w:id="29"/>
     </w:p>
     <w:p>
       <w:pPr>
         <w:pStyle w:val="Heading2"/>
       </w:pPr>
-      <w:bookmarkStart w:id="29" w:name="_Toc287890858"/>
+      <w:bookmarkStart w:id="30" w:name="_Toc288119181"/>
       <w:r>
         <w:t>Overview</w:t>
       </w:r>
-      <w:bookmarkEnd w:id="29"/>
+      <w:bookmarkEnd w:id="30"/>
     </w:p>
     <w:p>
       <w:proofErr w:type="gramStart"/>
@@ -6229,11 +6415,11 @@
       <w:pPr>
         <w:pStyle w:val="Heading2"/>
       </w:pPr>
-      <w:bookmarkStart w:id="30" w:name="_Toc287890859"/>
+      <w:bookmarkStart w:id="31" w:name="_Toc288119182"/>
       <w:r>
         <w:t>World One</w:t>
       </w:r>
-      <w:bookmarkEnd w:id="30"/>
+      <w:bookmarkEnd w:id="31"/>
     </w:p>
     <w:p>
       <w:pPr>
@@ -6246,14 +6432,14 @@
           <w:highlight w:val="darkGreen"/>
         </w:rPr>
       </w:pPr>
-      <w:bookmarkStart w:id="31" w:name="_Toc287890860"/>
+      <w:bookmarkStart w:id="32" w:name="_Toc288119183"/>
       <w:r>
         <w:rPr>
           <w:highlight w:val="darkGreen"/>
         </w:rPr>
         <w:t>Intro</w:t>
       </w:r>
-      <w:bookmarkEnd w:id="31"/>
+      <w:bookmarkEnd w:id="32"/>
     </w:p>
     <w:p>
       <w:pPr>
@@ -6266,14 +6452,14 @@
           <w:highlight w:val="darkGreen"/>
         </w:rPr>
       </w:pPr>
-      <w:bookmarkStart w:id="32" w:name="_Toc287890861"/>
+      <w:bookmarkStart w:id="33" w:name="_Toc288119184"/>
       <w:r>
         <w:rPr>
           <w:highlight w:val="darkGreen"/>
         </w:rPr>
         <w:t>Field of Grass</w:t>
       </w:r>
-      <w:bookmarkEnd w:id="32"/>
+      <w:bookmarkEnd w:id="33"/>
     </w:p>
     <w:p>
       <w:pPr>
@@ -6286,14 +6472,14 @@
           <w:highlight w:val="darkGreen"/>
         </w:rPr>
       </w:pPr>
-      <w:bookmarkStart w:id="33" w:name="_Toc287890862"/>
+      <w:bookmarkStart w:id="34" w:name="_Toc288119185"/>
       <w:r>
         <w:rPr>
           <w:highlight w:val="darkGreen"/>
         </w:rPr>
         <w:t>Name of Level Three</w:t>
       </w:r>
-      <w:bookmarkEnd w:id="33"/>
+      <w:bookmarkEnd w:id="34"/>
     </w:p>
     <w:p>
       <w:pPr>
@@ -6306,14 +6492,14 @@
           <w:highlight w:val="darkGreen"/>
         </w:rPr>
       </w:pPr>
-      <w:bookmarkStart w:id="34" w:name="_Toc287890863"/>
+      <w:bookmarkStart w:id="35" w:name="_Toc288119186"/>
       <w:r>
         <w:rPr>
           <w:highlight w:val="darkGreen"/>
         </w:rPr>
         <w:t>Name of Level Four</w:t>
       </w:r>
-      <w:bookmarkEnd w:id="34"/>
+      <w:bookmarkEnd w:id="35"/>
     </w:p>
     <w:p>
       <w:pPr>
@@ -6326,14 +6512,14 @@
           <w:highlight w:val="darkGreen"/>
         </w:rPr>
       </w:pPr>
-      <w:bookmarkStart w:id="35" w:name="_Toc287890864"/>
+      <w:bookmarkStart w:id="36" w:name="_Toc288119187"/>
       <w:r>
         <w:rPr>
           <w:highlight w:val="darkGreen"/>
         </w:rPr>
         <w:t>Name of Level Five</w:t>
       </w:r>
-      <w:bookmarkEnd w:id="35"/>
+      <w:bookmarkEnd w:id="36"/>
     </w:p>
     <w:p>
       <w:pPr>
@@ -6346,14 +6532,14 @@
           <w:highlight w:val="darkGreen"/>
         </w:rPr>
       </w:pPr>
-      <w:bookmarkStart w:id="36" w:name="_Toc287890865"/>
+      <w:bookmarkStart w:id="37" w:name="_Toc288119188"/>
       <w:r>
         <w:rPr>
           <w:highlight w:val="darkGreen"/>
         </w:rPr>
         <w:t>Name of Level Six</w:t>
       </w:r>
-      <w:bookmarkEnd w:id="36"/>
+      <w:bookmarkEnd w:id="37"/>
     </w:p>
     <w:p>
       <w:pPr>
@@ -6366,14 +6552,14 @@
           <w:highlight w:val="darkGreen"/>
         </w:rPr>
       </w:pPr>
-      <w:bookmarkStart w:id="37" w:name="_Toc287890866"/>
+      <w:bookmarkStart w:id="38" w:name="_Toc288119189"/>
       <w:r>
         <w:rPr>
           <w:highlight w:val="darkGreen"/>
         </w:rPr>
         <w:t>Name of Level Seven</w:t>
       </w:r>
-      <w:bookmarkEnd w:id="37"/>
+      <w:bookmarkEnd w:id="38"/>
     </w:p>
     <w:p>
       <w:pPr>
@@ -6386,14 +6572,14 @@
           <w:highlight w:val="darkGreen"/>
         </w:rPr>
       </w:pPr>
-      <w:bookmarkStart w:id="38" w:name="_Toc287890867"/>
+      <w:bookmarkStart w:id="39" w:name="_Toc288119190"/>
       <w:r>
         <w:rPr>
           <w:highlight w:val="darkGreen"/>
         </w:rPr>
         <w:t>Name of Level Eight</w:t>
       </w:r>
-      <w:bookmarkEnd w:id="38"/>
+      <w:bookmarkEnd w:id="39"/>
     </w:p>
     <w:p>
       <w:pPr>
@@ -6406,14 +6592,14 @@
           <w:highlight w:val="darkGreen"/>
         </w:rPr>
       </w:pPr>
-      <w:bookmarkStart w:id="39" w:name="_Toc287890868"/>
+      <w:bookmarkStart w:id="40" w:name="_Toc288119191"/>
       <w:r>
         <w:rPr>
           <w:highlight w:val="darkGreen"/>
         </w:rPr>
         <w:t>Name of Level Nine</w:t>
       </w:r>
-      <w:bookmarkEnd w:id="39"/>
+      <w:bookmarkEnd w:id="40"/>
     </w:p>
     <w:p>
       <w:pPr>
@@ -6426,44 +6612,44 @@
           <w:highlight w:val="darkGreen"/>
         </w:rPr>
       </w:pPr>
-      <w:bookmarkStart w:id="40" w:name="_Toc287890869"/>
+      <w:bookmarkStart w:id="41" w:name="_Toc288119192"/>
       <w:r>
         <w:rPr>
           <w:highlight w:val="darkGreen"/>
         </w:rPr>
         <w:t>Name of Level Ten</w:t>
       </w:r>
-      <w:bookmarkEnd w:id="40"/>
+      <w:bookmarkEnd w:id="41"/>
     </w:p>
     <w:p>
       <w:pPr>
         <w:pStyle w:val="Heading2"/>
       </w:pPr>
-      <w:bookmarkStart w:id="41" w:name="_Toc287890870"/>
+      <w:bookmarkStart w:id="42" w:name="_Toc288119193"/>
       <w:r>
         <w:t>World Two</w:t>
       </w:r>
-      <w:bookmarkEnd w:id="41"/>
+      <w:bookmarkEnd w:id="42"/>
     </w:p>
     <w:p>
       <w:pPr>
         <w:pStyle w:val="Heading2"/>
       </w:pPr>
-      <w:bookmarkStart w:id="42" w:name="_Toc287890871"/>
+      <w:bookmarkStart w:id="43" w:name="_Toc288119194"/>
       <w:r>
         <w:t>World Three</w:t>
       </w:r>
-      <w:bookmarkEnd w:id="42"/>
+      <w:bookmarkEnd w:id="43"/>
     </w:p>
     <w:p>
       <w:pPr>
         <w:pStyle w:val="Heading2"/>
       </w:pPr>
-      <w:bookmarkStart w:id="43" w:name="_Toc287890872"/>
+      <w:bookmarkStart w:id="44" w:name="_Toc288119195"/>
       <w:r>
         <w:t>World Four</w:t>
       </w:r>
-      <w:bookmarkEnd w:id="43"/>
+      <w:bookmarkEnd w:id="44"/>
       <w:r>
         <w:br w:type="page"/>
       </w:r>
@@ -6476,22 +6662,22 @@
           <w:numId w:val="2"/>
         </w:numPr>
       </w:pPr>
-      <w:bookmarkStart w:id="44" w:name="_Toc287890873"/>
+      <w:bookmarkStart w:id="45" w:name="_Toc288119196"/>
       <w:r>
         <w:lastRenderedPageBreak/>
         <w:t>Objects</w:t>
       </w:r>
-      <w:bookmarkEnd w:id="44"/>
+      <w:bookmarkEnd w:id="45"/>
     </w:p>
     <w:p>
       <w:pPr>
         <w:pStyle w:val="Heading2"/>
       </w:pPr>
-      <w:bookmarkStart w:id="45" w:name="_Toc287890874"/>
+      <w:bookmarkStart w:id="46" w:name="_Toc288119197"/>
       <w:r>
         <w:t>Overview</w:t>
       </w:r>
-      <w:bookmarkEnd w:id="45"/>
+      <w:bookmarkEnd w:id="46"/>
     </w:p>
     <w:p>
       <w:pPr>
@@ -6518,14 +6704,14 @@
           <w:highlight w:val="yellow"/>
         </w:rPr>
       </w:pPr>
-      <w:bookmarkStart w:id="46" w:name="_Toc287890875"/>
+      <w:bookmarkStart w:id="47" w:name="_Toc288119198"/>
       <w:r>
         <w:rPr>
           <w:highlight w:val="yellow"/>
         </w:rPr>
         <w:t>Spiked Wall</w:t>
       </w:r>
-      <w:bookmarkEnd w:id="46"/>
+      <w:bookmarkEnd w:id="47"/>
     </w:p>
     <w:p>
       <w:pPr>
@@ -6674,14 +6860,14 @@
           <w:highlight w:val="yellow"/>
         </w:rPr>
       </w:pPr>
-      <w:bookmarkStart w:id="47" w:name="_Toc287890876"/>
+      <w:bookmarkStart w:id="48" w:name="_Toc288119199"/>
       <w:r>
         <w:rPr>
           <w:highlight w:val="yellow"/>
         </w:rPr>
         <w:t>Spring</w:t>
       </w:r>
-      <w:bookmarkEnd w:id="47"/>
+      <w:bookmarkEnd w:id="48"/>
     </w:p>
     <w:p>
       <w:pPr>
@@ -6792,14 +6978,14 @@
           <w:highlight w:val="yellow"/>
         </w:rPr>
       </w:pPr>
-      <w:bookmarkStart w:id="48" w:name="_Toc287890877"/>
+      <w:bookmarkStart w:id="49" w:name="_Toc288119200"/>
       <w:r>
         <w:rPr>
           <w:highlight w:val="yellow"/>
         </w:rPr>
         <w:t>Rope</w:t>
       </w:r>
-      <w:bookmarkEnd w:id="48"/>
+      <w:bookmarkEnd w:id="49"/>
     </w:p>
     <w:p>
       <w:pPr>
@@ -6876,14 +7062,14 @@
           <w:highlight w:val="yellow"/>
         </w:rPr>
       </w:pPr>
-      <w:bookmarkStart w:id="49" w:name="_Toc287890878"/>
+      <w:bookmarkStart w:id="50" w:name="_Toc288119201"/>
       <w:r>
         <w:rPr>
           <w:highlight w:val="yellow"/>
         </w:rPr>
         <w:t>Spike Pit</w:t>
       </w:r>
-      <w:bookmarkEnd w:id="49"/>
+      <w:bookmarkEnd w:id="50"/>
     </w:p>
     <w:p>
       <w:pPr>
@@ -6944,14 +7130,14 @@
           <w:highlight w:val="yellow"/>
         </w:rPr>
       </w:pPr>
-      <w:bookmarkStart w:id="50" w:name="_Toc287890879"/>
+      <w:bookmarkStart w:id="51" w:name="_Toc288119202"/>
       <w:r>
         <w:rPr>
           <w:highlight w:val="yellow"/>
         </w:rPr>
         <w:t>Water Pool</w:t>
       </w:r>
-      <w:bookmarkEnd w:id="50"/>
+      <w:bookmarkEnd w:id="51"/>
     </w:p>
     <w:p>
       <w:pPr>
@@ -6998,7 +7184,7 @@
           <w:highlight w:val="yellow"/>
         </w:rPr>
       </w:pPr>
-      <w:bookmarkStart w:id="51" w:name="_Toc287890880"/>
+      <w:bookmarkStart w:id="52" w:name="_Toc288119203"/>
       <w:r>
         <w:rPr>
           <w:highlight w:val="yellow"/>
@@ -7006,7 +7192,7 @@
         <w:lastRenderedPageBreak/>
         <w:t>Acid Bath</w:t>
       </w:r>
-      <w:bookmarkEnd w:id="51"/>
+      <w:bookmarkEnd w:id="52"/>
     </w:p>
     <w:p>
       <w:pPr>
@@ -7081,32 +7267,32 @@
           <w:numId w:val="2"/>
         </w:numPr>
       </w:pPr>
-      <w:bookmarkStart w:id="52" w:name="_Toc287890881"/>
+      <w:bookmarkStart w:id="53" w:name="_Toc288119204"/>
       <w:r>
         <w:lastRenderedPageBreak/>
         <w:t>Character</w:t>
       </w:r>
-      <w:bookmarkEnd w:id="52"/>
+      <w:bookmarkEnd w:id="53"/>
     </w:p>
     <w:p>
       <w:pPr>
         <w:pStyle w:val="Heading2"/>
       </w:pPr>
-      <w:bookmarkStart w:id="53" w:name="_Toc287890882"/>
+      <w:bookmarkStart w:id="54" w:name="_Toc288119205"/>
       <w:r>
         <w:t>Overview</w:t>
       </w:r>
-      <w:bookmarkEnd w:id="53"/>
+      <w:bookmarkEnd w:id="54"/>
     </w:p>
     <w:p>
       <w:pPr>
         <w:pStyle w:val="Heading2"/>
       </w:pPr>
-      <w:bookmarkStart w:id="54" w:name="_Toc287890883"/>
+      <w:bookmarkStart w:id="55" w:name="_Toc288119206"/>
       <w:r>
         <w:t>Actions</w:t>
       </w:r>
-      <w:bookmarkEnd w:id="54"/>
+      <w:bookmarkEnd w:id="55"/>
     </w:p>
     <w:p>
       <w:r>
@@ -7130,14 +7316,14 @@
           <w:highlight w:val="darkGreen"/>
         </w:rPr>
       </w:pPr>
-      <w:bookmarkStart w:id="55" w:name="_Toc287890884"/>
+      <w:bookmarkStart w:id="56" w:name="_Toc288119207"/>
       <w:r>
         <w:rPr>
           <w:highlight w:val="darkGreen"/>
         </w:rPr>
         <w:t>Wall Jump</w:t>
       </w:r>
-      <w:bookmarkEnd w:id="55"/>
+      <w:bookmarkEnd w:id="56"/>
     </w:p>
     <w:p>
       <w:pPr>
@@ -7150,14 +7336,14 @@
           <w:highlight w:val="darkGreen"/>
         </w:rPr>
       </w:pPr>
-      <w:bookmarkStart w:id="56" w:name="_Toc287890885"/>
+      <w:bookmarkStart w:id="57" w:name="_Toc288119208"/>
       <w:r>
         <w:rPr>
           <w:highlight w:val="darkGreen"/>
         </w:rPr>
         <w:t>Jump</w:t>
       </w:r>
-      <w:bookmarkEnd w:id="56"/>
+      <w:bookmarkEnd w:id="57"/>
     </w:p>
     <w:p>
       <w:pPr>
@@ -7170,14 +7356,14 @@
           <w:highlight w:val="darkGreen"/>
         </w:rPr>
       </w:pPr>
-      <w:bookmarkStart w:id="57" w:name="_Toc287890886"/>
+      <w:bookmarkStart w:id="58" w:name="_Toc288119209"/>
       <w:r>
         <w:rPr>
           <w:highlight w:val="darkGreen"/>
         </w:rPr>
         <w:t>Grab Rope</w:t>
       </w:r>
-      <w:bookmarkEnd w:id="57"/>
+      <w:bookmarkEnd w:id="58"/>
     </w:p>
     <w:p>
       <w:pPr>
@@ -7190,14 +7376,14 @@
           <w:highlight w:val="darkGreen"/>
         </w:rPr>
       </w:pPr>
-      <w:bookmarkStart w:id="58" w:name="_Toc287890887"/>
+      <w:bookmarkStart w:id="59" w:name="_Toc288119210"/>
       <w:r>
         <w:rPr>
           <w:highlight w:val="darkGreen"/>
         </w:rPr>
         <w:t>Release Rope</w:t>
       </w:r>
-      <w:bookmarkEnd w:id="58"/>
+      <w:bookmarkEnd w:id="59"/>
     </w:p>
     <w:p>
       <w:pPr>
@@ -7210,14 +7396,14 @@
           <w:highlight w:val="darkGreen"/>
         </w:rPr>
       </w:pPr>
-      <w:bookmarkStart w:id="59" w:name="_Toc287890888"/>
+      <w:bookmarkStart w:id="60" w:name="_Toc288119211"/>
       <w:r>
         <w:rPr>
           <w:highlight w:val="darkGreen"/>
         </w:rPr>
         <w:t>Bounce</w:t>
       </w:r>
-      <w:bookmarkEnd w:id="59"/>
+      <w:bookmarkEnd w:id="60"/>
     </w:p>
     <w:p>
       <w:r>
@@ -7231,7 +7417,7 @@
           <w:highlight w:val="yellow"/>
         </w:rPr>
       </w:pPr>
-      <w:bookmarkStart w:id="60" w:name="_Toc287890889"/>
+      <w:bookmarkStart w:id="61" w:name="_Toc288119212"/>
       <w:r>
         <w:rPr>
           <w:highlight w:val="yellow"/>
@@ -7239,7 +7425,7 @@
         <w:lastRenderedPageBreak/>
         <w:t>Art</w:t>
       </w:r>
-      <w:bookmarkEnd w:id="60"/>
+      <w:bookmarkEnd w:id="61"/>
     </w:p>
     <w:p>
       <w:pPr>
@@ -7248,14 +7434,14 @@
           <w:highlight w:val="yellow"/>
         </w:rPr>
       </w:pPr>
-      <w:bookmarkStart w:id="61" w:name="_Toc287890890"/>
+      <w:bookmarkStart w:id="62" w:name="_Toc288119213"/>
       <w:r>
         <w:rPr>
           <w:highlight w:val="yellow"/>
         </w:rPr>
         <w:t>Overview</w:t>
       </w:r>
-      <w:bookmarkEnd w:id="61"/>
+      <w:bookmarkEnd w:id="62"/>
     </w:p>
     <w:p>
       <w:pPr>
@@ -7291,14 +7477,14 @@
           <w:highlight w:val="yellow"/>
         </w:rPr>
       </w:pPr>
-      <w:bookmarkStart w:id="62" w:name="_Toc287890891"/>
+      <w:bookmarkStart w:id="63" w:name="_Toc288119214"/>
       <w:r>
         <w:rPr>
           <w:highlight w:val="yellow"/>
         </w:rPr>
         <w:t>Animations</w:t>
       </w:r>
-      <w:bookmarkEnd w:id="62"/>
+      <w:bookmarkEnd w:id="63"/>
     </w:p>
     <w:p>
       <w:pPr>
@@ -7311,14 +7497,14 @@
           <w:highlight w:val="yellow"/>
         </w:rPr>
       </w:pPr>
-      <w:bookmarkStart w:id="63" w:name="_Toc287890892"/>
+      <w:bookmarkStart w:id="64" w:name="_Toc288119215"/>
       <w:r>
         <w:rPr>
           <w:highlight w:val="yellow"/>
         </w:rPr>
         <w:t>Jump</w:t>
       </w:r>
-      <w:bookmarkEnd w:id="63"/>
+      <w:bookmarkEnd w:id="64"/>
     </w:p>
     <w:p>
       <w:pPr>
@@ -7357,14 +7543,14 @@
           <w:highlight w:val="yellow"/>
         </w:rPr>
       </w:pPr>
-      <w:bookmarkStart w:id="64" w:name="_Toc287890893"/>
+      <w:bookmarkStart w:id="65" w:name="_Toc288119216"/>
       <w:r>
         <w:rPr>
           <w:highlight w:val="yellow"/>
         </w:rPr>
         <w:t>Swing on rope</w:t>
       </w:r>
-      <w:bookmarkEnd w:id="64"/>
+      <w:bookmarkEnd w:id="65"/>
     </w:p>
     <w:p>
       <w:pPr>
@@ -7377,14 +7563,14 @@
           <w:highlight w:val="yellow"/>
         </w:rPr>
       </w:pPr>
-      <w:bookmarkStart w:id="65" w:name="_Toc287890894"/>
+      <w:bookmarkStart w:id="66" w:name="_Toc288119217"/>
       <w:r>
         <w:rPr>
           <w:highlight w:val="yellow"/>
         </w:rPr>
         <w:t>Idle</w:t>
       </w:r>
-      <w:bookmarkEnd w:id="65"/>
+      <w:bookmarkEnd w:id="66"/>
     </w:p>
     <w:p>
       <w:pPr>
@@ -8555,6 +8741,95 @@
     </w:lvl>
   </w:abstractNum>
   <w:abstractNum w:abstractNumId="11">
+    <w:nsid w:val="63F31E20"/>
+    <w:multiLevelType w:val="hybridMultilevel"/>
+    <w:tmpl w:val="92182D3C"/>
+    <w:lvl w:ilvl="0" w:tplc="7E7CFD8C">
+      <w:start w:val="1"/>
+      <w:numFmt w:val="decimal"/>
+      <w:lvlText w:val="%1."/>
+      <w:lvlJc w:val="left"/>
+      <w:pPr>
+        <w:ind w:left="1080" w:hanging="360"/>
+      </w:pPr>
+      <w:rPr>
+        <w:rFonts w:hint="default"/>
+      </w:rPr>
+    </w:lvl>
+    <w:lvl w:ilvl="1" w:tplc="04090019">
+      <w:start w:val="1"/>
+      <w:numFmt w:val="lowerLetter"/>
+      <w:lvlText w:val="%2."/>
+      <w:lvlJc w:val="left"/>
+      <w:pPr>
+        <w:ind w:left="1800" w:hanging="360"/>
+      </w:pPr>
+    </w:lvl>
+    <w:lvl w:ilvl="2" w:tplc="0409001B" w:tentative="1">
+      <w:start w:val="1"/>
+      <w:numFmt w:val="lowerRoman"/>
+      <w:lvlText w:val="%3."/>
+      <w:lvlJc w:val="right"/>
+      <w:pPr>
+        <w:ind w:left="2520" w:hanging="180"/>
+      </w:pPr>
+    </w:lvl>
+    <w:lvl w:ilvl="3" w:tplc="0409000F" w:tentative="1">
+      <w:start w:val="1"/>
+      <w:numFmt w:val="decimal"/>
+      <w:lvlText w:val="%4."/>
+      <w:lvlJc w:val="left"/>
+      <w:pPr>
+        <w:ind w:left="3240" w:hanging="360"/>
+      </w:pPr>
+    </w:lvl>
+    <w:lvl w:ilvl="4" w:tplc="04090019" w:tentative="1">
+      <w:start w:val="1"/>
+      <w:numFmt w:val="lowerLetter"/>
+      <w:lvlText w:val="%5."/>
+      <w:lvlJc w:val="left"/>
+      <w:pPr>
+        <w:ind w:left="3960" w:hanging="360"/>
+      </w:pPr>
+    </w:lvl>
+    <w:lvl w:ilvl="5" w:tplc="0409001B" w:tentative="1">
+      <w:start w:val="1"/>
+      <w:numFmt w:val="lowerRoman"/>
+      <w:lvlText w:val="%6."/>
+      <w:lvlJc w:val="right"/>
+      <w:pPr>
+        <w:ind w:left="4680" w:hanging="180"/>
+      </w:pPr>
+    </w:lvl>
+    <w:lvl w:ilvl="6" w:tplc="0409000F" w:tentative="1">
+      <w:start w:val="1"/>
+      <w:numFmt w:val="decimal"/>
+      <w:lvlText w:val="%7."/>
+      <w:lvlJc w:val="left"/>
+      <w:pPr>
+        <w:ind w:left="5400" w:hanging="360"/>
+      </w:pPr>
+    </w:lvl>
+    <w:lvl w:ilvl="7" w:tplc="04090019" w:tentative="1">
+      <w:start w:val="1"/>
+      <w:numFmt w:val="lowerLetter"/>
+      <w:lvlText w:val="%8."/>
+      <w:lvlJc w:val="left"/>
+      <w:pPr>
+        <w:ind w:left="6120" w:hanging="360"/>
+      </w:pPr>
+    </w:lvl>
+    <w:lvl w:ilvl="8" w:tplc="0409001B" w:tentative="1">
+      <w:start w:val="1"/>
+      <w:numFmt w:val="lowerRoman"/>
+      <w:lvlText w:val="%9."/>
+      <w:lvlJc w:val="right"/>
+      <w:pPr>
+        <w:ind w:left="6840" w:hanging="180"/>
+      </w:pPr>
+    </w:lvl>
+  </w:abstractNum>
+  <w:abstractNum w:abstractNumId="12">
     <w:nsid w:val="6A976367"/>
     <w:multiLevelType w:val="hybridMultilevel"/>
     <w:tmpl w:val="CB88BB52"/>
@@ -8643,7 +8918,7 @@
       </w:pPr>
     </w:lvl>
   </w:abstractNum>
-  <w:abstractNum w:abstractNumId="12">
+  <w:abstractNum w:abstractNumId="13">
     <w:nsid w:val="6BFD11B6"/>
     <w:multiLevelType w:val="hybridMultilevel"/>
     <w:tmpl w:val="2A7EAC96"/>
@@ -8756,7 +9031,7 @@
       </w:rPr>
     </w:lvl>
   </w:abstractNum>
-  <w:abstractNum w:abstractNumId="13">
+  <w:abstractNum w:abstractNumId="14">
     <w:nsid w:val="6C902901"/>
     <w:multiLevelType w:val="hybridMultilevel"/>
     <w:tmpl w:val="9F3C61FE"/>
@@ -8869,7 +9144,7 @@
       </w:rPr>
     </w:lvl>
   </w:abstractNum>
-  <w:abstractNum w:abstractNumId="14">
+  <w:abstractNum w:abstractNumId="15">
     <w:nsid w:val="6D2C1151"/>
     <w:multiLevelType w:val="hybridMultilevel"/>
     <w:tmpl w:val="DE70141C"/>
@@ -8981,7 +9256,7 @@
       </w:rPr>
     </w:lvl>
   </w:abstractNum>
-  <w:abstractNum w:abstractNumId="15">
+  <w:abstractNum w:abstractNumId="16">
     <w:nsid w:val="75C73289"/>
     <w:multiLevelType w:val="hybridMultilevel"/>
     <w:tmpl w:val="01FC5BAE"/>
@@ -9094,7 +9369,7 @@
       </w:rPr>
     </w:lvl>
   </w:abstractNum>
-  <w:abstractNum w:abstractNumId="16">
+  <w:abstractNum w:abstractNumId="17">
     <w:nsid w:val="772759EF"/>
     <w:multiLevelType w:val="hybridMultilevel"/>
     <w:tmpl w:val="C3BA6DE2"/>
@@ -9183,7 +9458,7 @@
       </w:pPr>
     </w:lvl>
   </w:abstractNum>
-  <w:abstractNum w:abstractNumId="17">
+  <w:abstractNum w:abstractNumId="18">
     <w:nsid w:val="77C10700"/>
     <w:multiLevelType w:val="hybridMultilevel"/>
     <w:tmpl w:val="DE5854BE"/>
@@ -9273,10 +9548,10 @@
     </w:lvl>
   </w:abstractNum>
   <w:num w:numId="1">
-    <w:abstractNumId w:val="14"/>
+    <w:abstractNumId w:val="15"/>
   </w:num>
   <w:num w:numId="2">
-    <w:abstractNumId w:val="11"/>
+    <w:abstractNumId w:val="12"/>
   </w:num>
   <w:num w:numId="3">
     <w:abstractNumId w:val="3"/>
@@ -9288,7 +9563,7 @@
     <w:abstractNumId w:val="1"/>
   </w:num>
   <w:num w:numId="6">
-    <w:abstractNumId w:val="16"/>
+    <w:abstractNumId w:val="17"/>
   </w:num>
   <w:num w:numId="7">
     <w:abstractNumId w:val="9"/>
@@ -9303,28 +9578,31 @@
     <w:abstractNumId w:val="6"/>
   </w:num>
   <w:num w:numId="11">
-    <w:abstractNumId w:val="17"/>
+    <w:abstractNumId w:val="18"/>
   </w:num>
   <w:num w:numId="12">
     <w:abstractNumId w:val="2"/>
   </w:num>
   <w:num w:numId="13">
-    <w:abstractNumId w:val="12"/>
+    <w:abstractNumId w:val="13"/>
   </w:num>
   <w:num w:numId="14">
     <w:abstractNumId w:val="8"/>
   </w:num>
   <w:num w:numId="15">
-    <w:abstractNumId w:val="15"/>
+    <w:abstractNumId w:val="16"/>
   </w:num>
   <w:num w:numId="16">
     <w:abstractNumId w:val="4"/>
   </w:num>
   <w:num w:numId="17">
-    <w:abstractNumId w:val="13"/>
+    <w:abstractNumId w:val="14"/>
   </w:num>
   <w:num w:numId="18">
     <w:abstractNumId w:val="5"/>
+  </w:num>
+  <w:num w:numId="19">
+    <w:abstractNumId w:val="11"/>
   </w:num>
 </w:numbering>
 </file>
@@ -10117,7 +10395,7 @@
 </file>
 
 <file path=customXml/itemProps1.xml><?xml version="1.0" encoding="utf-8"?>
-<ds:datastoreItem xmlns:ds="http://schemas.openxmlformats.org/officeDocument/2006/customXml" ds:itemID="{BCB3F6CC-C0A1-4856-A263-0298512C95C2}">
+<ds:datastoreItem xmlns:ds="http://schemas.openxmlformats.org/officeDocument/2006/customXml" ds:itemID="{85AC0E16-2247-4B64-977E-3FA3EC40EC97}">
   <ds:schemaRefs>
     <ds:schemaRef ds:uri="http://schemas.openxmlformats.org/officeDocument/2006/bibliography"/>
   </ds:schemaRefs>

</xml_diff>

<commit_message>
updates to design & todo.xlsx
</commit_message>
<xml_diff>
--- a/see-saw-unity/Docs/SeeSaw_Design.docx
+++ b/see-saw-unity/Docs/SeeSaw_Design.docx
@@ -47,7 +47,7 @@
           <w:r>
             <w:fldChar w:fldCharType="separate"/>
           </w:r>
-          <w:hyperlink w:anchor="_Toc288119151" w:history="1">
+          <w:hyperlink w:anchor="_Toc289095670" w:history="1">
             <w:r>
               <w:rPr>
                 <w:rStyle w:val="Hyperlink"/>
@@ -74,7 +74,7 @@
                 <w:noProof/>
                 <w:webHidden/>
               </w:rPr>
-              <w:instrText xml:space="preserve"> PAGEREF _Toc288119151 \h </w:instrText>
+              <w:instrText xml:space="preserve"> PAGEREF _Toc289095670 \h </w:instrText>
             </w:r>
             <w:r>
               <w:rPr>
@@ -116,7 +116,7 @@
               <w:noProof/>
             </w:rPr>
           </w:pPr>
-          <w:hyperlink w:anchor="_Toc288119152" w:history="1">
+          <w:hyperlink w:anchor="_Toc289095671" w:history="1">
             <w:r>
               <w:rPr>
                 <w:rStyle w:val="Hyperlink"/>
@@ -143,7 +143,7 @@
                 <w:noProof/>
                 <w:webHidden/>
               </w:rPr>
-              <w:instrText xml:space="preserve"> PAGEREF _Toc288119152 \h </w:instrText>
+              <w:instrText xml:space="preserve"> PAGEREF _Toc289095671 \h </w:instrText>
             </w:r>
             <w:r>
               <w:rPr>
@@ -185,7 +185,7 @@
               <w:noProof/>
             </w:rPr>
           </w:pPr>
-          <w:hyperlink w:anchor="_Toc288119153" w:history="1">
+          <w:hyperlink w:anchor="_Toc289095672" w:history="1">
             <w:r>
               <w:rPr>
                 <w:rStyle w:val="Hyperlink"/>
@@ -212,7 +212,7 @@
                 <w:noProof/>
                 <w:webHidden/>
               </w:rPr>
-              <w:instrText xml:space="preserve"> PAGEREF _Toc288119153 \h </w:instrText>
+              <w:instrText xml:space="preserve"> PAGEREF _Toc289095672 \h </w:instrText>
             </w:r>
             <w:r>
               <w:rPr>
@@ -254,7 +254,7 @@
               <w:noProof/>
             </w:rPr>
           </w:pPr>
-          <w:hyperlink w:anchor="_Toc288119154" w:history="1">
+          <w:hyperlink w:anchor="_Toc289095673" w:history="1">
             <w:r>
               <w:rPr>
                 <w:rStyle w:val="Hyperlink"/>
@@ -281,7 +281,7 @@
                 <w:noProof/>
                 <w:webHidden/>
               </w:rPr>
-              <w:instrText xml:space="preserve"> PAGEREF _Toc288119154 \h </w:instrText>
+              <w:instrText xml:space="preserve"> PAGEREF _Toc289095673 \h </w:instrText>
             </w:r>
             <w:r>
               <w:rPr>
@@ -324,7 +324,7 @@
               <w:noProof/>
             </w:rPr>
           </w:pPr>
-          <w:hyperlink w:anchor="_Toc288119155" w:history="1">
+          <w:hyperlink w:anchor="_Toc289095674" w:history="1">
             <w:r>
               <w:rPr>
                 <w:rStyle w:val="Hyperlink"/>
@@ -365,7 +365,7 @@
                 <w:noProof/>
                 <w:webHidden/>
               </w:rPr>
-              <w:instrText xml:space="preserve"> PAGEREF _Toc288119155 \h </w:instrText>
+              <w:instrText xml:space="preserve"> PAGEREF _Toc289095674 \h </w:instrText>
             </w:r>
             <w:r>
               <w:rPr>
@@ -407,7 +407,7 @@
               <w:noProof/>
             </w:rPr>
           </w:pPr>
-          <w:hyperlink w:anchor="_Toc288119156" w:history="1">
+          <w:hyperlink w:anchor="_Toc289095675" w:history="1">
             <w:r>
               <w:rPr>
                 <w:rStyle w:val="Hyperlink"/>
@@ -434,7 +434,7 @@
                 <w:noProof/>
                 <w:webHidden/>
               </w:rPr>
-              <w:instrText xml:space="preserve"> PAGEREF _Toc288119156 \h </w:instrText>
+              <w:instrText xml:space="preserve"> PAGEREF _Toc289095675 \h </w:instrText>
             </w:r>
             <w:r>
               <w:rPr>
@@ -476,7 +476,7 @@
               <w:noProof/>
             </w:rPr>
           </w:pPr>
-          <w:hyperlink w:anchor="_Toc288119157" w:history="1">
+          <w:hyperlink w:anchor="_Toc289095676" w:history="1">
             <w:r>
               <w:rPr>
                 <w:rStyle w:val="Hyperlink"/>
@@ -516,7 +516,7 @@
                 <w:noProof/>
                 <w:webHidden/>
               </w:rPr>
-              <w:instrText xml:space="preserve"> PAGEREF _Toc288119157 \h </w:instrText>
+              <w:instrText xml:space="preserve"> PAGEREF _Toc289095676 \h </w:instrText>
             </w:r>
             <w:r>
               <w:rPr>
@@ -558,7 +558,7 @@
               <w:noProof/>
             </w:rPr>
           </w:pPr>
-          <w:hyperlink w:anchor="_Toc288119158" w:history="1">
+          <w:hyperlink w:anchor="_Toc289095677" w:history="1">
             <w:r>
               <w:rPr>
                 <w:rStyle w:val="Hyperlink"/>
@@ -598,7 +598,7 @@
                 <w:noProof/>
                 <w:webHidden/>
               </w:rPr>
-              <w:instrText xml:space="preserve"> PAGEREF _Toc288119158 \h </w:instrText>
+              <w:instrText xml:space="preserve"> PAGEREF _Toc289095677 \h </w:instrText>
             </w:r>
             <w:r>
               <w:rPr>
@@ -640,7 +640,7 @@
               <w:noProof/>
             </w:rPr>
           </w:pPr>
-          <w:hyperlink w:anchor="_Toc288119159" w:history="1">
+          <w:hyperlink w:anchor="_Toc289095678" w:history="1">
             <w:r>
               <w:rPr>
                 <w:rStyle w:val="Hyperlink"/>
@@ -680,7 +680,7 @@
                 <w:noProof/>
                 <w:webHidden/>
               </w:rPr>
-              <w:instrText xml:space="preserve"> PAGEREF _Toc288119159 \h </w:instrText>
+              <w:instrText xml:space="preserve"> PAGEREF _Toc289095678 \h </w:instrText>
             </w:r>
             <w:r>
               <w:rPr>
@@ -723,7 +723,7 @@
               <w:noProof/>
             </w:rPr>
           </w:pPr>
-          <w:hyperlink w:anchor="_Toc288119160" w:history="1">
+          <w:hyperlink w:anchor="_Toc289095679" w:history="1">
             <w:r>
               <w:rPr>
                 <w:rStyle w:val="Hyperlink"/>
@@ -764,7 +764,7 @@
                 <w:noProof/>
                 <w:webHidden/>
               </w:rPr>
-              <w:instrText xml:space="preserve"> PAGEREF _Toc288119160 \h </w:instrText>
+              <w:instrText xml:space="preserve"> PAGEREF _Toc289095679 \h </w:instrText>
             </w:r>
             <w:r>
               <w:rPr>
@@ -806,7 +806,7 @@
               <w:noProof/>
             </w:rPr>
           </w:pPr>
-          <w:hyperlink w:anchor="_Toc288119161" w:history="1">
+          <w:hyperlink w:anchor="_Toc289095680" w:history="1">
             <w:r>
               <w:rPr>
                 <w:rStyle w:val="Hyperlink"/>
@@ -833,7 +833,7 @@
                 <w:noProof/>
                 <w:webHidden/>
               </w:rPr>
-              <w:instrText xml:space="preserve"> PAGEREF _Toc288119161 \h </w:instrText>
+              <w:instrText xml:space="preserve"> PAGEREF _Toc289095680 \h </w:instrText>
             </w:r>
             <w:r>
               <w:rPr>
@@ -875,7 +875,7 @@
               <w:noProof/>
             </w:rPr>
           </w:pPr>
-          <w:hyperlink w:anchor="_Toc288119162" w:history="1">
+          <w:hyperlink w:anchor="_Toc289095681" w:history="1">
             <w:r>
               <w:rPr>
                 <w:rStyle w:val="Hyperlink"/>
@@ -915,7 +915,7 @@
                 <w:noProof/>
                 <w:webHidden/>
               </w:rPr>
-              <w:instrText xml:space="preserve"> PAGEREF _Toc288119162 \h </w:instrText>
+              <w:instrText xml:space="preserve"> PAGEREF _Toc289095681 \h </w:instrText>
             </w:r>
             <w:r>
               <w:rPr>
@@ -957,7 +957,7 @@
               <w:noProof/>
             </w:rPr>
           </w:pPr>
-          <w:hyperlink w:anchor="_Toc288119163" w:history="1">
+          <w:hyperlink w:anchor="_Toc289095682" w:history="1">
             <w:r>
               <w:rPr>
                 <w:rStyle w:val="Hyperlink"/>
@@ -976,7 +976,7 @@
                 <w:rStyle w:val="Hyperlink"/>
                 <w:noProof/>
               </w:rPr>
-              <w:t>Weight</w:t>
+              <w:t>Wedge</w:t>
             </w:r>
             <w:r>
               <w:rPr>
@@ -997,7 +997,7 @@
                 <w:noProof/>
                 <w:webHidden/>
               </w:rPr>
-              <w:instrText xml:space="preserve"> PAGEREF _Toc288119163 \h </w:instrText>
+              <w:instrText xml:space="preserve"> PAGEREF _Toc289095682 \h </w:instrText>
             </w:r>
             <w:r>
               <w:rPr>
@@ -1039,7 +1039,7 @@
               <w:noProof/>
             </w:rPr>
           </w:pPr>
-          <w:hyperlink w:anchor="_Toc288119164" w:history="1">
+          <w:hyperlink w:anchor="_Toc289095683" w:history="1">
             <w:r>
               <w:rPr>
                 <w:rStyle w:val="Hyperlink"/>
@@ -1058,6 +1058,88 @@
                 <w:rStyle w:val="Hyperlink"/>
                 <w:noProof/>
               </w:rPr>
+              <w:t>Weight</w:t>
+            </w:r>
+            <w:r>
+              <w:rPr>
+                <w:noProof/>
+                <w:webHidden/>
+              </w:rPr>
+              <w:tab/>
+            </w:r>
+            <w:r>
+              <w:rPr>
+                <w:noProof/>
+                <w:webHidden/>
+              </w:rPr>
+              <w:fldChar w:fldCharType="begin"/>
+            </w:r>
+            <w:r>
+              <w:rPr>
+                <w:noProof/>
+                <w:webHidden/>
+              </w:rPr>
+              <w:instrText xml:space="preserve"> PAGEREF _Toc289095683 \h </w:instrText>
+            </w:r>
+            <w:r>
+              <w:rPr>
+                <w:noProof/>
+                <w:webHidden/>
+              </w:rPr>
+            </w:r>
+            <w:r>
+              <w:rPr>
+                <w:noProof/>
+                <w:webHidden/>
+              </w:rPr>
+              <w:fldChar w:fldCharType="separate"/>
+            </w:r>
+            <w:r>
+              <w:rPr>
+                <w:noProof/>
+                <w:webHidden/>
+              </w:rPr>
+              <w:t>7</w:t>
+            </w:r>
+            <w:r>
+              <w:rPr>
+                <w:noProof/>
+                <w:webHidden/>
+              </w:rPr>
+              <w:fldChar w:fldCharType="end"/>
+            </w:r>
+          </w:hyperlink>
+        </w:p>
+        <w:p>
+          <w:pPr>
+            <w:pStyle w:val="TOC3"/>
+            <w:tabs>
+              <w:tab w:val="left" w:pos="880"/>
+              <w:tab w:val="right" w:leader="dot" w:pos="9350"/>
+            </w:tabs>
+            <w:rPr>
+              <w:noProof/>
+            </w:rPr>
+          </w:pPr>
+          <w:hyperlink w:anchor="_Toc289095684" w:history="1">
+            <w:r>
+              <w:rPr>
+                <w:rStyle w:val="Hyperlink"/>
+                <w:noProof/>
+              </w:rPr>
+              <w:t>4.</w:t>
+            </w:r>
+            <w:r>
+              <w:rPr>
+                <w:noProof/>
+              </w:rPr>
+              <w:tab/>
+            </w:r>
+            <w:r>
+              <w:rPr>
+                <w:rStyle w:val="Hyperlink"/>
+                <w:noProof/>
+              </w:rPr>
               <w:t>Character</w:t>
             </w:r>
             <w:r>
@@ -1079,7 +1161,7 @@
                 <w:noProof/>
                 <w:webHidden/>
               </w:rPr>
-              <w:instrText xml:space="preserve"> PAGEREF _Toc288119164 \h </w:instrText>
+              <w:instrText xml:space="preserve"> PAGEREF _Toc289095684 \h </w:instrText>
             </w:r>
             <w:r>
               <w:rPr>
@@ -1122,7 +1204,7 @@
               <w:noProof/>
             </w:rPr>
           </w:pPr>
-          <w:hyperlink w:anchor="_Toc288119165" w:history="1">
+          <w:hyperlink w:anchor="_Toc289095685" w:history="1">
             <w:r>
               <w:rPr>
                 <w:rStyle w:val="Hyperlink"/>
@@ -1163,7 +1245,7 @@
                 <w:noProof/>
                 <w:webHidden/>
               </w:rPr>
-              <w:instrText xml:space="preserve"> PAGEREF _Toc288119165 \h </w:instrText>
+              <w:instrText xml:space="preserve"> PAGEREF _Toc289095685 \h </w:instrText>
             </w:r>
             <w:r>
               <w:rPr>
@@ -1205,7 +1287,7 @@
               <w:noProof/>
             </w:rPr>
           </w:pPr>
-          <w:hyperlink w:anchor="_Toc288119166" w:history="1">
+          <w:hyperlink w:anchor="_Toc289095686" w:history="1">
             <w:r>
               <w:rPr>
                 <w:rStyle w:val="Hyperlink"/>
@@ -1232,7 +1314,7 @@
                 <w:noProof/>
                 <w:webHidden/>
               </w:rPr>
-              <w:instrText xml:space="preserve"> PAGEREF _Toc288119166 \h </w:instrText>
+              <w:instrText xml:space="preserve"> PAGEREF _Toc289095686 \h </w:instrText>
             </w:r>
             <w:r>
               <w:rPr>
@@ -1274,7 +1356,7 @@
               <w:noProof/>
             </w:rPr>
           </w:pPr>
-          <w:hyperlink w:anchor="_Toc288119167" w:history="1">
+          <w:hyperlink w:anchor="_Toc289095687" w:history="1">
             <w:r>
               <w:rPr>
                 <w:rStyle w:val="Hyperlink"/>
@@ -1301,7 +1383,7 @@
                 <w:noProof/>
                 <w:webHidden/>
               </w:rPr>
-              <w:instrText xml:space="preserve"> PAGEREF _Toc288119167 \h </w:instrText>
+              <w:instrText xml:space="preserve"> PAGEREF _Toc289095687 \h </w:instrText>
             </w:r>
             <w:r>
               <w:rPr>
@@ -1344,7 +1426,7 @@
               <w:noProof/>
             </w:rPr>
           </w:pPr>
-          <w:hyperlink w:anchor="_Toc288119168" w:history="1">
+          <w:hyperlink w:anchor="_Toc289095688" w:history="1">
             <w:r>
               <w:rPr>
                 <w:rStyle w:val="Hyperlink"/>
@@ -1386,7 +1468,7 @@
                 <w:noProof/>
                 <w:webHidden/>
               </w:rPr>
-              <w:instrText xml:space="preserve"> PAGEREF _Toc288119168 \h </w:instrText>
+              <w:instrText xml:space="preserve"> PAGEREF _Toc289095688 \h </w:instrText>
             </w:r>
             <w:r>
               <w:rPr>
@@ -1428,7 +1510,7 @@
               <w:noProof/>
             </w:rPr>
           </w:pPr>
-          <w:hyperlink w:anchor="_Toc288119169" w:history="1">
+          <w:hyperlink w:anchor="_Toc289095689" w:history="1">
             <w:r>
               <w:rPr>
                 <w:rStyle w:val="Hyperlink"/>
@@ -1455,7 +1537,7 @@
                 <w:noProof/>
                 <w:webHidden/>
               </w:rPr>
-              <w:instrText xml:space="preserve"> PAGEREF _Toc288119169 \h </w:instrText>
+              <w:instrText xml:space="preserve"> PAGEREF _Toc289095689 \h </w:instrText>
             </w:r>
             <w:r>
               <w:rPr>
@@ -1498,7 +1580,7 @@
               <w:noProof/>
             </w:rPr>
           </w:pPr>
-          <w:hyperlink w:anchor="_Toc288119170" w:history="1">
+          <w:hyperlink w:anchor="_Toc289095690" w:history="1">
             <w:r>
               <w:rPr>
                 <w:rStyle w:val="Hyperlink"/>
@@ -1540,7 +1622,7 @@
                 <w:noProof/>
                 <w:webHidden/>
               </w:rPr>
-              <w:instrText xml:space="preserve"> PAGEREF _Toc288119170 \h </w:instrText>
+              <w:instrText xml:space="preserve"> PAGEREF _Toc289095690 \h </w:instrText>
             </w:r>
             <w:r>
               <w:rPr>
@@ -1583,7 +1665,7 @@
               <w:noProof/>
             </w:rPr>
           </w:pPr>
-          <w:hyperlink w:anchor="_Toc288119171" w:history="1">
+          <w:hyperlink w:anchor="_Toc289095691" w:history="1">
             <w:r>
               <w:rPr>
                 <w:rStyle w:val="Hyperlink"/>
@@ -1625,7 +1707,7 @@
                 <w:noProof/>
                 <w:webHidden/>
               </w:rPr>
-              <w:instrText xml:space="preserve"> PAGEREF _Toc288119171 \h </w:instrText>
+              <w:instrText xml:space="preserve"> PAGEREF _Toc289095691 \h </w:instrText>
             </w:r>
             <w:r>
               <w:rPr>
@@ -1667,7 +1749,7 @@
               <w:noProof/>
             </w:rPr>
           </w:pPr>
-          <w:hyperlink w:anchor="_Toc288119172" w:history="1">
+          <w:hyperlink w:anchor="_Toc289095692" w:history="1">
             <w:r>
               <w:rPr>
                 <w:rStyle w:val="Hyperlink"/>
@@ -1694,7 +1776,7 @@
                 <w:noProof/>
                 <w:webHidden/>
               </w:rPr>
-              <w:instrText xml:space="preserve"> PAGEREF _Toc288119172 \h </w:instrText>
+              <w:instrText xml:space="preserve"> PAGEREF _Toc289095692 \h </w:instrText>
             </w:r>
             <w:r>
               <w:rPr>
@@ -1737,7 +1819,7 @@
               <w:noProof/>
             </w:rPr>
           </w:pPr>
-          <w:hyperlink w:anchor="_Toc288119173" w:history="1">
+          <w:hyperlink w:anchor="_Toc289095693" w:history="1">
             <w:r>
               <w:rPr>
                 <w:rStyle w:val="Hyperlink"/>
@@ -1779,7 +1861,7 @@
                 <w:noProof/>
                 <w:webHidden/>
               </w:rPr>
-              <w:instrText xml:space="preserve"> PAGEREF _Toc288119173 \h </w:instrText>
+              <w:instrText xml:space="preserve"> PAGEREF _Toc289095693 \h </w:instrText>
             </w:r>
             <w:r>
               <w:rPr>
@@ -1822,7 +1904,7 @@
               <w:noProof/>
             </w:rPr>
           </w:pPr>
-          <w:hyperlink w:anchor="_Toc288119174" w:history="1">
+          <w:hyperlink w:anchor="_Toc289095694" w:history="1">
             <w:r>
               <w:rPr>
                 <w:rStyle w:val="Hyperlink"/>
@@ -1863,7 +1945,7 @@
                 <w:noProof/>
                 <w:webHidden/>
               </w:rPr>
-              <w:instrText xml:space="preserve"> PAGEREF _Toc288119174 \h </w:instrText>
+              <w:instrText xml:space="preserve"> PAGEREF _Toc289095694 \h </w:instrText>
             </w:r>
             <w:r>
               <w:rPr>
@@ -1905,7 +1987,7 @@
               <w:noProof/>
             </w:rPr>
           </w:pPr>
-          <w:hyperlink w:anchor="_Toc288119175" w:history="1">
+          <w:hyperlink w:anchor="_Toc289095695" w:history="1">
             <w:r>
               <w:rPr>
                 <w:rStyle w:val="Hyperlink"/>
@@ -1932,7 +2014,7 @@
                 <w:noProof/>
                 <w:webHidden/>
               </w:rPr>
-              <w:instrText xml:space="preserve"> PAGEREF _Toc288119175 \h </w:instrText>
+              <w:instrText xml:space="preserve"> PAGEREF _Toc289095695 \h </w:instrText>
             </w:r>
             <w:r>
               <w:rPr>
@@ -1974,7 +2056,7 @@
               <w:noProof/>
             </w:rPr>
           </w:pPr>
-          <w:hyperlink w:anchor="_Toc288119176" w:history="1">
+          <w:hyperlink w:anchor="_Toc289095696" w:history="1">
             <w:r>
               <w:rPr>
                 <w:rStyle w:val="Hyperlink"/>
@@ -2001,7 +2083,7 @@
                 <w:noProof/>
                 <w:webHidden/>
               </w:rPr>
-              <w:instrText xml:space="preserve"> PAGEREF _Toc288119176 \h </w:instrText>
+              <w:instrText xml:space="preserve"> PAGEREF _Toc289095696 \h </w:instrText>
             </w:r>
             <w:r>
               <w:rPr>
@@ -2043,7 +2125,7 @@
               <w:noProof/>
             </w:rPr>
           </w:pPr>
-          <w:hyperlink w:anchor="_Toc288119177" w:history="1">
+          <w:hyperlink w:anchor="_Toc289095697" w:history="1">
             <w:r>
               <w:rPr>
                 <w:rStyle w:val="Hyperlink"/>
@@ -2070,7 +2152,7 @@
                 <w:noProof/>
                 <w:webHidden/>
               </w:rPr>
-              <w:instrText xml:space="preserve"> PAGEREF _Toc288119177 \h </w:instrText>
+              <w:instrText xml:space="preserve"> PAGEREF _Toc289095697 \h </w:instrText>
             </w:r>
             <w:r>
               <w:rPr>
@@ -2112,7 +2194,7 @@
               <w:noProof/>
             </w:rPr>
           </w:pPr>
-          <w:hyperlink w:anchor="_Toc288119178" w:history="1">
+          <w:hyperlink w:anchor="_Toc289095698" w:history="1">
             <w:r>
               <w:rPr>
                 <w:rStyle w:val="Hyperlink"/>
@@ -2139,7 +2221,7 @@
                 <w:noProof/>
                 <w:webHidden/>
               </w:rPr>
-              <w:instrText xml:space="preserve"> PAGEREF _Toc288119178 \h </w:instrText>
+              <w:instrText xml:space="preserve"> PAGEREF _Toc289095698 \h </w:instrText>
             </w:r>
             <w:r>
               <w:rPr>
@@ -2181,7 +2263,7 @@
               <w:noProof/>
             </w:rPr>
           </w:pPr>
-          <w:hyperlink w:anchor="_Toc288119179" w:history="1">
+          <w:hyperlink w:anchor="_Toc289095699" w:history="1">
             <w:r>
               <w:rPr>
                 <w:rStyle w:val="Hyperlink"/>
@@ -2208,7 +2290,7 @@
                 <w:noProof/>
                 <w:webHidden/>
               </w:rPr>
-              <w:instrText xml:space="preserve"> PAGEREF _Toc288119179 \h </w:instrText>
+              <w:instrText xml:space="preserve"> PAGEREF _Toc289095699 \h </w:instrText>
             </w:r>
             <w:r>
               <w:rPr>
@@ -2251,7 +2333,7 @@
               <w:noProof/>
             </w:rPr>
           </w:pPr>
-          <w:hyperlink w:anchor="_Toc288119180" w:history="1">
+          <w:hyperlink w:anchor="_Toc289095700" w:history="1">
             <w:r>
               <w:rPr>
                 <w:rStyle w:val="Hyperlink"/>
@@ -2292,7 +2374,7 @@
                 <w:noProof/>
                 <w:webHidden/>
               </w:rPr>
-              <w:instrText xml:space="preserve"> PAGEREF _Toc288119180 \h </w:instrText>
+              <w:instrText xml:space="preserve"> PAGEREF _Toc289095700 \h </w:instrText>
             </w:r>
             <w:r>
               <w:rPr>
@@ -2334,7 +2416,7 @@
               <w:noProof/>
             </w:rPr>
           </w:pPr>
-          <w:hyperlink w:anchor="_Toc288119181" w:history="1">
+          <w:hyperlink w:anchor="_Toc289095701" w:history="1">
             <w:r>
               <w:rPr>
                 <w:rStyle w:val="Hyperlink"/>
@@ -2361,7 +2443,7 @@
                 <w:noProof/>
                 <w:webHidden/>
               </w:rPr>
-              <w:instrText xml:space="preserve"> PAGEREF _Toc288119181 \h </w:instrText>
+              <w:instrText xml:space="preserve"> PAGEREF _Toc289095701 \h </w:instrText>
             </w:r>
             <w:r>
               <w:rPr>
@@ -2403,7 +2485,7 @@
               <w:noProof/>
             </w:rPr>
           </w:pPr>
-          <w:hyperlink w:anchor="_Toc288119182" w:history="1">
+          <w:hyperlink w:anchor="_Toc289095702" w:history="1">
             <w:r>
               <w:rPr>
                 <w:rStyle w:val="Hyperlink"/>
@@ -2430,7 +2512,7 @@
                 <w:noProof/>
                 <w:webHidden/>
               </w:rPr>
-              <w:instrText xml:space="preserve"> PAGEREF _Toc288119182 \h </w:instrText>
+              <w:instrText xml:space="preserve"> PAGEREF _Toc289095702 \h </w:instrText>
             </w:r>
             <w:r>
               <w:rPr>
@@ -2472,12 +2554,12 @@
               <w:noProof/>
             </w:rPr>
           </w:pPr>
-          <w:hyperlink w:anchor="_Toc288119183" w:history="1">
-            <w:r>
-              <w:rPr>
-                <w:rStyle w:val="Hyperlink"/>
-                <w:noProof/>
-                <w:highlight w:val="darkGreen"/>
+          <w:hyperlink w:anchor="_Toc289095703" w:history="1">
+            <w:r>
+              <w:rPr>
+                <w:rStyle w:val="Hyperlink"/>
+                <w:noProof/>
+                <w:highlight w:val="lightGray"/>
               </w:rPr>
               <w:t>1.</w:t>
             </w:r>
@@ -2491,7 +2573,7 @@
               <w:rPr>
                 <w:rStyle w:val="Hyperlink"/>
                 <w:noProof/>
-                <w:highlight w:val="darkGreen"/>
+                <w:highlight w:val="lightGray"/>
               </w:rPr>
               <w:t>Intro</w:t>
             </w:r>
@@ -2514,7 +2596,7 @@
                 <w:noProof/>
                 <w:webHidden/>
               </w:rPr>
-              <w:instrText xml:space="preserve"> PAGEREF _Toc288119183 \h </w:instrText>
+              <w:instrText xml:space="preserve"> PAGEREF _Toc289095703 \h </w:instrText>
             </w:r>
             <w:r>
               <w:rPr>
@@ -2556,12 +2638,12 @@
               <w:noProof/>
             </w:rPr>
           </w:pPr>
-          <w:hyperlink w:anchor="_Toc288119184" w:history="1">
-            <w:r>
-              <w:rPr>
-                <w:rStyle w:val="Hyperlink"/>
-                <w:noProof/>
-                <w:highlight w:val="darkGreen"/>
+          <w:hyperlink w:anchor="_Toc289095704" w:history="1">
+            <w:r>
+              <w:rPr>
+                <w:rStyle w:val="Hyperlink"/>
+                <w:noProof/>
+                <w:highlight w:val="lightGray"/>
               </w:rPr>
               <w:t>2.</w:t>
             </w:r>
@@ -2575,7 +2657,7 @@
               <w:rPr>
                 <w:rStyle w:val="Hyperlink"/>
                 <w:noProof/>
-                <w:highlight w:val="darkGreen"/>
+                <w:highlight w:val="lightGray"/>
               </w:rPr>
               <w:t>Field of Grass</w:t>
             </w:r>
@@ -2598,7 +2680,7 @@
                 <w:noProof/>
                 <w:webHidden/>
               </w:rPr>
-              <w:instrText xml:space="preserve"> PAGEREF _Toc288119184 \h </w:instrText>
+              <w:instrText xml:space="preserve"> PAGEREF _Toc289095704 \h </w:instrText>
             </w:r>
             <w:r>
               <w:rPr>
@@ -2640,12 +2722,12 @@
               <w:noProof/>
             </w:rPr>
           </w:pPr>
-          <w:hyperlink w:anchor="_Toc288119185" w:history="1">
-            <w:r>
-              <w:rPr>
-                <w:rStyle w:val="Hyperlink"/>
-                <w:noProof/>
-                <w:highlight w:val="darkGreen"/>
+          <w:hyperlink w:anchor="_Toc289095705" w:history="1">
+            <w:r>
+              <w:rPr>
+                <w:rStyle w:val="Hyperlink"/>
+                <w:noProof/>
+                <w:highlight w:val="lightGray"/>
               </w:rPr>
               <w:t>3.</w:t>
             </w:r>
@@ -2659,7 +2741,7 @@
               <w:rPr>
                 <w:rStyle w:val="Hyperlink"/>
                 <w:noProof/>
-                <w:highlight w:val="darkGreen"/>
+                <w:highlight w:val="lightGray"/>
               </w:rPr>
               <w:t>Name of Level Three</w:t>
             </w:r>
@@ -2682,7 +2764,7 @@
                 <w:noProof/>
                 <w:webHidden/>
               </w:rPr>
-              <w:instrText xml:space="preserve"> PAGEREF _Toc288119185 \h </w:instrText>
+              <w:instrText xml:space="preserve"> PAGEREF _Toc289095705 \h </w:instrText>
             </w:r>
             <w:r>
               <w:rPr>
@@ -2724,12 +2806,12 @@
               <w:noProof/>
             </w:rPr>
           </w:pPr>
-          <w:hyperlink w:anchor="_Toc288119186" w:history="1">
-            <w:r>
-              <w:rPr>
-                <w:rStyle w:val="Hyperlink"/>
-                <w:noProof/>
-                <w:highlight w:val="darkGreen"/>
+          <w:hyperlink w:anchor="_Toc289095706" w:history="1">
+            <w:r>
+              <w:rPr>
+                <w:rStyle w:val="Hyperlink"/>
+                <w:noProof/>
+                <w:highlight w:val="lightGray"/>
               </w:rPr>
               <w:t>4.</w:t>
             </w:r>
@@ -2743,7 +2825,7 @@
               <w:rPr>
                 <w:rStyle w:val="Hyperlink"/>
                 <w:noProof/>
-                <w:highlight w:val="darkGreen"/>
+                <w:highlight w:val="lightGray"/>
               </w:rPr>
               <w:t>Name of Level Four</w:t>
             </w:r>
@@ -2766,7 +2848,7 @@
                 <w:noProof/>
                 <w:webHidden/>
               </w:rPr>
-              <w:instrText xml:space="preserve"> PAGEREF _Toc288119186 \h </w:instrText>
+              <w:instrText xml:space="preserve"> PAGEREF _Toc289095706 \h </w:instrText>
             </w:r>
             <w:r>
               <w:rPr>
@@ -2808,12 +2890,12 @@
               <w:noProof/>
             </w:rPr>
           </w:pPr>
-          <w:hyperlink w:anchor="_Toc288119187" w:history="1">
-            <w:r>
-              <w:rPr>
-                <w:rStyle w:val="Hyperlink"/>
-                <w:noProof/>
-                <w:highlight w:val="darkGreen"/>
+          <w:hyperlink w:anchor="_Toc289095707" w:history="1">
+            <w:r>
+              <w:rPr>
+                <w:rStyle w:val="Hyperlink"/>
+                <w:noProof/>
+                <w:highlight w:val="lightGray"/>
               </w:rPr>
               <w:t>5.</w:t>
             </w:r>
@@ -2827,7 +2909,7 @@
               <w:rPr>
                 <w:rStyle w:val="Hyperlink"/>
                 <w:noProof/>
-                <w:highlight w:val="darkGreen"/>
+                <w:highlight w:val="lightGray"/>
               </w:rPr>
               <w:t>Name of Level Five</w:t>
             </w:r>
@@ -2850,7 +2932,7 @@
                 <w:noProof/>
                 <w:webHidden/>
               </w:rPr>
-              <w:instrText xml:space="preserve"> PAGEREF _Toc288119187 \h </w:instrText>
+              <w:instrText xml:space="preserve"> PAGEREF _Toc289095707 \h </w:instrText>
             </w:r>
             <w:r>
               <w:rPr>
@@ -2892,12 +2974,12 @@
               <w:noProof/>
             </w:rPr>
           </w:pPr>
-          <w:hyperlink w:anchor="_Toc288119188" w:history="1">
-            <w:r>
-              <w:rPr>
-                <w:rStyle w:val="Hyperlink"/>
-                <w:noProof/>
-                <w:highlight w:val="darkGreen"/>
+          <w:hyperlink w:anchor="_Toc289095708" w:history="1">
+            <w:r>
+              <w:rPr>
+                <w:rStyle w:val="Hyperlink"/>
+                <w:noProof/>
+                <w:highlight w:val="lightGray"/>
               </w:rPr>
               <w:t>6.</w:t>
             </w:r>
@@ -2911,7 +2993,7 @@
               <w:rPr>
                 <w:rStyle w:val="Hyperlink"/>
                 <w:noProof/>
-                <w:highlight w:val="darkGreen"/>
+                <w:highlight w:val="lightGray"/>
               </w:rPr>
               <w:t>Name of Level Six</w:t>
             </w:r>
@@ -2934,7 +3016,7 @@
                 <w:noProof/>
                 <w:webHidden/>
               </w:rPr>
-              <w:instrText xml:space="preserve"> PAGEREF _Toc288119188 \h </w:instrText>
+              <w:instrText xml:space="preserve"> PAGEREF _Toc289095708 \h </w:instrText>
             </w:r>
             <w:r>
               <w:rPr>
@@ -2976,12 +3058,12 @@
               <w:noProof/>
             </w:rPr>
           </w:pPr>
-          <w:hyperlink w:anchor="_Toc288119189" w:history="1">
-            <w:r>
-              <w:rPr>
-                <w:rStyle w:val="Hyperlink"/>
-                <w:noProof/>
-                <w:highlight w:val="darkGreen"/>
+          <w:hyperlink w:anchor="_Toc289095709" w:history="1">
+            <w:r>
+              <w:rPr>
+                <w:rStyle w:val="Hyperlink"/>
+                <w:noProof/>
+                <w:highlight w:val="lightGray"/>
               </w:rPr>
               <w:t>7.</w:t>
             </w:r>
@@ -2995,7 +3077,7 @@
               <w:rPr>
                 <w:rStyle w:val="Hyperlink"/>
                 <w:noProof/>
-                <w:highlight w:val="darkGreen"/>
+                <w:highlight w:val="lightGray"/>
               </w:rPr>
               <w:t>Name of Level Seven</w:t>
             </w:r>
@@ -3018,7 +3100,7 @@
                 <w:noProof/>
                 <w:webHidden/>
               </w:rPr>
-              <w:instrText xml:space="preserve"> PAGEREF _Toc288119189 \h </w:instrText>
+              <w:instrText xml:space="preserve"> PAGEREF _Toc289095709 \h </w:instrText>
             </w:r>
             <w:r>
               <w:rPr>
@@ -3060,12 +3142,12 @@
               <w:noProof/>
             </w:rPr>
           </w:pPr>
-          <w:hyperlink w:anchor="_Toc288119190" w:history="1">
-            <w:r>
-              <w:rPr>
-                <w:rStyle w:val="Hyperlink"/>
-                <w:noProof/>
-                <w:highlight w:val="darkGreen"/>
+          <w:hyperlink w:anchor="_Toc289095710" w:history="1">
+            <w:r>
+              <w:rPr>
+                <w:rStyle w:val="Hyperlink"/>
+                <w:noProof/>
+                <w:highlight w:val="lightGray"/>
               </w:rPr>
               <w:t>8.</w:t>
             </w:r>
@@ -3079,7 +3161,7 @@
               <w:rPr>
                 <w:rStyle w:val="Hyperlink"/>
                 <w:noProof/>
-                <w:highlight w:val="darkGreen"/>
+                <w:highlight w:val="lightGray"/>
               </w:rPr>
               <w:t>Name of Level Eight</w:t>
             </w:r>
@@ -3102,7 +3184,7 @@
                 <w:noProof/>
                 <w:webHidden/>
               </w:rPr>
-              <w:instrText xml:space="preserve"> PAGEREF _Toc288119190 \h </w:instrText>
+              <w:instrText xml:space="preserve"> PAGEREF _Toc289095710 \h </w:instrText>
             </w:r>
             <w:r>
               <w:rPr>
@@ -3144,12 +3226,12 @@
               <w:noProof/>
             </w:rPr>
           </w:pPr>
-          <w:hyperlink w:anchor="_Toc288119191" w:history="1">
-            <w:r>
-              <w:rPr>
-                <w:rStyle w:val="Hyperlink"/>
-                <w:noProof/>
-                <w:highlight w:val="darkGreen"/>
+          <w:hyperlink w:anchor="_Toc289095711" w:history="1">
+            <w:r>
+              <w:rPr>
+                <w:rStyle w:val="Hyperlink"/>
+                <w:noProof/>
+                <w:highlight w:val="lightGray"/>
               </w:rPr>
               <w:t>9.</w:t>
             </w:r>
@@ -3163,7 +3245,7 @@
               <w:rPr>
                 <w:rStyle w:val="Hyperlink"/>
                 <w:noProof/>
-                <w:highlight w:val="darkGreen"/>
+                <w:highlight w:val="lightGray"/>
               </w:rPr>
               <w:t>Name of Level Nine</w:t>
             </w:r>
@@ -3186,7 +3268,7 @@
                 <w:noProof/>
                 <w:webHidden/>
               </w:rPr>
-              <w:instrText xml:space="preserve"> PAGEREF _Toc288119191 \h </w:instrText>
+              <w:instrText xml:space="preserve"> PAGEREF _Toc289095711 \h </w:instrText>
             </w:r>
             <w:r>
               <w:rPr>
@@ -3228,12 +3310,12 @@
               <w:noProof/>
             </w:rPr>
           </w:pPr>
-          <w:hyperlink w:anchor="_Toc288119192" w:history="1">
-            <w:r>
-              <w:rPr>
-                <w:rStyle w:val="Hyperlink"/>
-                <w:noProof/>
-                <w:highlight w:val="darkGreen"/>
+          <w:hyperlink w:anchor="_Toc289095712" w:history="1">
+            <w:r>
+              <w:rPr>
+                <w:rStyle w:val="Hyperlink"/>
+                <w:noProof/>
+                <w:highlight w:val="lightGray"/>
               </w:rPr>
               <w:t>10.</w:t>
             </w:r>
@@ -3247,7 +3329,7 @@
               <w:rPr>
                 <w:rStyle w:val="Hyperlink"/>
                 <w:noProof/>
-                <w:highlight w:val="darkGreen"/>
+                <w:highlight w:val="lightGray"/>
               </w:rPr>
               <w:t>Name of Level Ten</w:t>
             </w:r>
@@ -3270,7 +3352,7 @@
                 <w:noProof/>
                 <w:webHidden/>
               </w:rPr>
-              <w:instrText xml:space="preserve"> PAGEREF _Toc288119192 \h </w:instrText>
+              <w:instrText xml:space="preserve"> PAGEREF _Toc289095712 \h </w:instrText>
             </w:r>
             <w:r>
               <w:rPr>
@@ -3312,7 +3394,7 @@
               <w:noProof/>
             </w:rPr>
           </w:pPr>
-          <w:hyperlink w:anchor="_Toc288119193" w:history="1">
+          <w:hyperlink w:anchor="_Toc289095713" w:history="1">
             <w:r>
               <w:rPr>
                 <w:rStyle w:val="Hyperlink"/>
@@ -3339,7 +3421,7 @@
                 <w:noProof/>
                 <w:webHidden/>
               </w:rPr>
-              <w:instrText xml:space="preserve"> PAGEREF _Toc288119193 \h </w:instrText>
+              <w:instrText xml:space="preserve"> PAGEREF _Toc289095713 \h </w:instrText>
             </w:r>
             <w:r>
               <w:rPr>
@@ -3381,7 +3463,7 @@
               <w:noProof/>
             </w:rPr>
           </w:pPr>
-          <w:hyperlink w:anchor="_Toc288119194" w:history="1">
+          <w:hyperlink w:anchor="_Toc289095714" w:history="1">
             <w:r>
               <w:rPr>
                 <w:rStyle w:val="Hyperlink"/>
@@ -3408,7 +3490,7 @@
                 <w:noProof/>
                 <w:webHidden/>
               </w:rPr>
-              <w:instrText xml:space="preserve"> PAGEREF _Toc288119194 \h </w:instrText>
+              <w:instrText xml:space="preserve"> PAGEREF _Toc289095714 \h </w:instrText>
             </w:r>
             <w:r>
               <w:rPr>
@@ -3450,7 +3532,7 @@
               <w:noProof/>
             </w:rPr>
           </w:pPr>
-          <w:hyperlink w:anchor="_Toc288119195" w:history="1">
+          <w:hyperlink w:anchor="_Toc289095715" w:history="1">
             <w:r>
               <w:rPr>
                 <w:rStyle w:val="Hyperlink"/>
@@ -3477,7 +3559,7 @@
                 <w:noProof/>
                 <w:webHidden/>
               </w:rPr>
-              <w:instrText xml:space="preserve"> PAGEREF _Toc288119195 \h </w:instrText>
+              <w:instrText xml:space="preserve"> PAGEREF _Toc289095715 \h </w:instrText>
             </w:r>
             <w:r>
               <w:rPr>
@@ -3520,7 +3602,7 @@
               <w:noProof/>
             </w:rPr>
           </w:pPr>
-          <w:hyperlink w:anchor="_Toc288119196" w:history="1">
+          <w:hyperlink w:anchor="_Toc289095716" w:history="1">
             <w:r>
               <w:rPr>
                 <w:rStyle w:val="Hyperlink"/>
@@ -3561,7 +3643,7 @@
                 <w:noProof/>
                 <w:webHidden/>
               </w:rPr>
-              <w:instrText xml:space="preserve"> PAGEREF _Toc288119196 \h </w:instrText>
+              <w:instrText xml:space="preserve"> PAGEREF _Toc289095716 \h </w:instrText>
             </w:r>
             <w:r>
               <w:rPr>
@@ -3603,7 +3685,7 @@
               <w:noProof/>
             </w:rPr>
           </w:pPr>
-          <w:hyperlink w:anchor="_Toc288119197" w:history="1">
+          <w:hyperlink w:anchor="_Toc289095717" w:history="1">
             <w:r>
               <w:rPr>
                 <w:rStyle w:val="Hyperlink"/>
@@ -3630,7 +3712,7 @@
                 <w:noProof/>
                 <w:webHidden/>
               </w:rPr>
-              <w:instrText xml:space="preserve"> PAGEREF _Toc288119197 \h </w:instrText>
+              <w:instrText xml:space="preserve"> PAGEREF _Toc289095717 \h </w:instrText>
             </w:r>
             <w:r>
               <w:rPr>
@@ -3672,7 +3754,7 @@
               <w:noProof/>
             </w:rPr>
           </w:pPr>
-          <w:hyperlink w:anchor="_Toc288119198" w:history="1">
+          <w:hyperlink w:anchor="_Toc289095718" w:history="1">
             <w:r>
               <w:rPr>
                 <w:rStyle w:val="Hyperlink"/>
@@ -3714,7 +3796,7 @@
                 <w:noProof/>
                 <w:webHidden/>
               </w:rPr>
-              <w:instrText xml:space="preserve"> PAGEREF _Toc288119198 \h </w:instrText>
+              <w:instrText xml:space="preserve"> PAGEREF _Toc289095718 \h </w:instrText>
             </w:r>
             <w:r>
               <w:rPr>
@@ -3756,7 +3838,7 @@
               <w:noProof/>
             </w:rPr>
           </w:pPr>
-          <w:hyperlink w:anchor="_Toc288119199" w:history="1">
+          <w:hyperlink w:anchor="_Toc289095719" w:history="1">
             <w:r>
               <w:rPr>
                 <w:rStyle w:val="Hyperlink"/>
@@ -3777,7 +3859,7 @@
                 <w:noProof/>
                 <w:highlight w:val="yellow"/>
               </w:rPr>
-              <w:t>Spring</w:t>
+              <w:t>Jump Pad</w:t>
             </w:r>
             <w:r>
               <w:rPr>
@@ -3798,7 +3880,7 @@
                 <w:noProof/>
                 <w:webHidden/>
               </w:rPr>
-              <w:instrText xml:space="preserve"> PAGEREF _Toc288119199 \h </w:instrText>
+              <w:instrText xml:space="preserve"> PAGEREF _Toc289095719 \h </w:instrText>
             </w:r>
             <w:r>
               <w:rPr>
@@ -3840,7 +3922,7 @@
               <w:noProof/>
             </w:rPr>
           </w:pPr>
-          <w:hyperlink w:anchor="_Toc288119200" w:history="1">
+          <w:hyperlink w:anchor="_Toc289095720" w:history="1">
             <w:r>
               <w:rPr>
                 <w:rStyle w:val="Hyperlink"/>
@@ -3882,7 +3964,7 @@
                 <w:noProof/>
                 <w:webHidden/>
               </w:rPr>
-              <w:instrText xml:space="preserve"> PAGEREF _Toc288119200 \h </w:instrText>
+              <w:instrText xml:space="preserve"> PAGEREF _Toc289095720 \h </w:instrText>
             </w:r>
             <w:r>
               <w:rPr>
@@ -3924,7 +4006,7 @@
               <w:noProof/>
             </w:rPr>
           </w:pPr>
-          <w:hyperlink w:anchor="_Toc288119201" w:history="1">
+          <w:hyperlink w:anchor="_Toc289095721" w:history="1">
             <w:r>
               <w:rPr>
                 <w:rStyle w:val="Hyperlink"/>
@@ -3966,7 +4048,7 @@
                 <w:noProof/>
                 <w:webHidden/>
               </w:rPr>
-              <w:instrText xml:space="preserve"> PAGEREF _Toc288119201 \h </w:instrText>
+              <w:instrText xml:space="preserve"> PAGEREF _Toc289095721 \h </w:instrText>
             </w:r>
             <w:r>
               <w:rPr>
@@ -4008,7 +4090,7 @@
               <w:noProof/>
             </w:rPr>
           </w:pPr>
-          <w:hyperlink w:anchor="_Toc288119202" w:history="1">
+          <w:hyperlink w:anchor="_Toc289095722" w:history="1">
             <w:r>
               <w:rPr>
                 <w:rStyle w:val="Hyperlink"/>
@@ -4050,7 +4132,7 @@
                 <w:noProof/>
                 <w:webHidden/>
               </w:rPr>
-              <w:instrText xml:space="preserve"> PAGEREF _Toc288119202 \h </w:instrText>
+              <w:instrText xml:space="preserve"> PAGEREF _Toc289095722 \h </w:instrText>
             </w:r>
             <w:r>
               <w:rPr>
@@ -4092,7 +4174,7 @@
               <w:noProof/>
             </w:rPr>
           </w:pPr>
-          <w:hyperlink w:anchor="_Toc288119203" w:history="1">
+          <w:hyperlink w:anchor="_Toc289095723" w:history="1">
             <w:r>
               <w:rPr>
                 <w:rStyle w:val="Hyperlink"/>
@@ -4134,7 +4216,7 @@
                 <w:noProof/>
                 <w:webHidden/>
               </w:rPr>
-              <w:instrText xml:space="preserve"> PAGEREF _Toc288119203 \h </w:instrText>
+              <w:instrText xml:space="preserve"> PAGEREF _Toc289095723 \h </w:instrText>
             </w:r>
             <w:r>
               <w:rPr>
@@ -4154,7 +4236,7 @@
                 <w:noProof/>
                 <w:webHidden/>
               </w:rPr>
-              <w:t>12</w:t>
+              <w:t>11</w:t>
             </w:r>
             <w:r>
               <w:rPr>
@@ -4177,7 +4259,7 @@
               <w:noProof/>
             </w:rPr>
           </w:pPr>
-          <w:hyperlink w:anchor="_Toc288119204" w:history="1">
+          <w:hyperlink w:anchor="_Toc289095724" w:history="1">
             <w:r>
               <w:rPr>
                 <w:rStyle w:val="Hyperlink"/>
@@ -4218,7 +4300,7 @@
                 <w:noProof/>
                 <w:webHidden/>
               </w:rPr>
-              <w:instrText xml:space="preserve"> PAGEREF _Toc288119204 \h </w:instrText>
+              <w:instrText xml:space="preserve"> PAGEREF _Toc289095724 \h </w:instrText>
             </w:r>
             <w:r>
               <w:rPr>
@@ -4260,7 +4342,7 @@
               <w:noProof/>
             </w:rPr>
           </w:pPr>
-          <w:hyperlink w:anchor="_Toc288119205" w:history="1">
+          <w:hyperlink w:anchor="_Toc289095725" w:history="1">
             <w:r>
               <w:rPr>
                 <w:rStyle w:val="Hyperlink"/>
@@ -4287,7 +4369,7 @@
                 <w:noProof/>
                 <w:webHidden/>
               </w:rPr>
-              <w:instrText xml:space="preserve"> PAGEREF _Toc288119205 \h </w:instrText>
+              <w:instrText xml:space="preserve"> PAGEREF _Toc289095725 \h </w:instrText>
             </w:r>
             <w:r>
               <w:rPr>
@@ -4329,7 +4411,7 @@
               <w:noProof/>
             </w:rPr>
           </w:pPr>
-          <w:hyperlink w:anchor="_Toc288119206" w:history="1">
+          <w:hyperlink w:anchor="_Toc289095726" w:history="1">
             <w:r>
               <w:rPr>
                 <w:rStyle w:val="Hyperlink"/>
@@ -4356,7 +4438,7 @@
                 <w:noProof/>
                 <w:webHidden/>
               </w:rPr>
-              <w:instrText xml:space="preserve"> PAGEREF _Toc288119206 \h </w:instrText>
+              <w:instrText xml:space="preserve"> PAGEREF _Toc289095726 \h </w:instrText>
             </w:r>
             <w:r>
               <w:rPr>
@@ -4398,12 +4480,12 @@
               <w:noProof/>
             </w:rPr>
           </w:pPr>
-          <w:hyperlink w:anchor="_Toc288119207" w:history="1">
-            <w:r>
-              <w:rPr>
-                <w:rStyle w:val="Hyperlink"/>
-                <w:noProof/>
-                <w:highlight w:val="darkGreen"/>
+          <w:hyperlink w:anchor="_Toc289095727" w:history="1">
+            <w:r>
+              <w:rPr>
+                <w:rStyle w:val="Hyperlink"/>
+                <w:noProof/>
+                <w:highlight w:val="lightGray"/>
               </w:rPr>
               <w:t>1.</w:t>
             </w:r>
@@ -4417,7 +4499,7 @@
               <w:rPr>
                 <w:rStyle w:val="Hyperlink"/>
                 <w:noProof/>
-                <w:highlight w:val="darkGreen"/>
+                <w:highlight w:val="lightGray"/>
               </w:rPr>
               <w:t>Wall Jump</w:t>
             </w:r>
@@ -4440,7 +4522,7 @@
                 <w:noProof/>
                 <w:webHidden/>
               </w:rPr>
-              <w:instrText xml:space="preserve"> PAGEREF _Toc288119207 \h </w:instrText>
+              <w:instrText xml:space="preserve"> PAGEREF _Toc289095727 \h </w:instrText>
             </w:r>
             <w:r>
               <w:rPr>
@@ -4482,12 +4564,12 @@
               <w:noProof/>
             </w:rPr>
           </w:pPr>
-          <w:hyperlink w:anchor="_Toc288119208" w:history="1">
-            <w:r>
-              <w:rPr>
-                <w:rStyle w:val="Hyperlink"/>
-                <w:noProof/>
-                <w:highlight w:val="darkGreen"/>
+          <w:hyperlink w:anchor="_Toc289095728" w:history="1">
+            <w:r>
+              <w:rPr>
+                <w:rStyle w:val="Hyperlink"/>
+                <w:noProof/>
+                <w:highlight w:val="lightGray"/>
               </w:rPr>
               <w:t>2.</w:t>
             </w:r>
@@ -4501,7 +4583,7 @@
               <w:rPr>
                 <w:rStyle w:val="Hyperlink"/>
                 <w:noProof/>
-                <w:highlight w:val="darkGreen"/>
+                <w:highlight w:val="lightGray"/>
               </w:rPr>
               <w:t>Jump</w:t>
             </w:r>
@@ -4524,7 +4606,7 @@
                 <w:noProof/>
                 <w:webHidden/>
               </w:rPr>
-              <w:instrText xml:space="preserve"> PAGEREF _Toc288119208 \h </w:instrText>
+              <w:instrText xml:space="preserve"> PAGEREF _Toc289095728 \h </w:instrText>
             </w:r>
             <w:r>
               <w:rPr>
@@ -4566,12 +4648,12 @@
               <w:noProof/>
             </w:rPr>
           </w:pPr>
-          <w:hyperlink w:anchor="_Toc288119209" w:history="1">
-            <w:r>
-              <w:rPr>
-                <w:rStyle w:val="Hyperlink"/>
-                <w:noProof/>
-                <w:highlight w:val="darkGreen"/>
+          <w:hyperlink w:anchor="_Toc289095729" w:history="1">
+            <w:r>
+              <w:rPr>
+                <w:rStyle w:val="Hyperlink"/>
+                <w:noProof/>
+                <w:highlight w:val="lightGray"/>
               </w:rPr>
               <w:t>3.</w:t>
             </w:r>
@@ -4585,7 +4667,7 @@
               <w:rPr>
                 <w:rStyle w:val="Hyperlink"/>
                 <w:noProof/>
-                <w:highlight w:val="darkGreen"/>
+                <w:highlight w:val="lightGray"/>
               </w:rPr>
               <w:t>Grab Rope</w:t>
             </w:r>
@@ -4608,7 +4690,7 @@
                 <w:noProof/>
                 <w:webHidden/>
               </w:rPr>
-              <w:instrText xml:space="preserve"> PAGEREF _Toc288119209 \h </w:instrText>
+              <w:instrText xml:space="preserve"> PAGEREF _Toc289095729 \h </w:instrText>
             </w:r>
             <w:r>
               <w:rPr>
@@ -4650,12 +4732,12 @@
               <w:noProof/>
             </w:rPr>
           </w:pPr>
-          <w:hyperlink w:anchor="_Toc288119210" w:history="1">
-            <w:r>
-              <w:rPr>
-                <w:rStyle w:val="Hyperlink"/>
-                <w:noProof/>
-                <w:highlight w:val="darkGreen"/>
+          <w:hyperlink w:anchor="_Toc289095730" w:history="1">
+            <w:r>
+              <w:rPr>
+                <w:rStyle w:val="Hyperlink"/>
+                <w:noProof/>
+                <w:highlight w:val="lightGray"/>
               </w:rPr>
               <w:t>4.</w:t>
             </w:r>
@@ -4669,7 +4751,7 @@
               <w:rPr>
                 <w:rStyle w:val="Hyperlink"/>
                 <w:noProof/>
-                <w:highlight w:val="darkGreen"/>
+                <w:highlight w:val="lightGray"/>
               </w:rPr>
               <w:t>Release Rope</w:t>
             </w:r>
@@ -4692,7 +4774,7 @@
                 <w:noProof/>
                 <w:webHidden/>
               </w:rPr>
-              <w:instrText xml:space="preserve"> PAGEREF _Toc288119210 \h </w:instrText>
+              <w:instrText xml:space="preserve"> PAGEREF _Toc289095730 \h </w:instrText>
             </w:r>
             <w:r>
               <w:rPr>
@@ -4734,12 +4816,12 @@
               <w:noProof/>
             </w:rPr>
           </w:pPr>
-          <w:hyperlink w:anchor="_Toc288119211" w:history="1">
-            <w:r>
-              <w:rPr>
-                <w:rStyle w:val="Hyperlink"/>
-                <w:noProof/>
-                <w:highlight w:val="darkGreen"/>
+          <w:hyperlink w:anchor="_Toc289095731" w:history="1">
+            <w:r>
+              <w:rPr>
+                <w:rStyle w:val="Hyperlink"/>
+                <w:noProof/>
+                <w:highlight w:val="lightGray"/>
               </w:rPr>
               <w:t>5.</w:t>
             </w:r>
@@ -4753,7 +4835,7 @@
               <w:rPr>
                 <w:rStyle w:val="Hyperlink"/>
                 <w:noProof/>
-                <w:highlight w:val="darkGreen"/>
+                <w:highlight w:val="lightGray"/>
               </w:rPr>
               <w:t>Bounce</w:t>
             </w:r>
@@ -4776,7 +4858,7 @@
                 <w:noProof/>
                 <w:webHidden/>
               </w:rPr>
-              <w:instrText xml:space="preserve"> PAGEREF _Toc288119211 \h </w:instrText>
+              <w:instrText xml:space="preserve"> PAGEREF _Toc289095731 \h </w:instrText>
             </w:r>
             <w:r>
               <w:rPr>
@@ -4818,14 +4900,22 @@
               <w:noProof/>
             </w:rPr>
           </w:pPr>
-          <w:hyperlink w:anchor="_Toc288119212" w:history="1">
+          <w:hyperlink w:anchor="_Toc289095732" w:history="1">
             <w:r>
               <w:rPr>
                 <w:rStyle w:val="Hyperlink"/>
                 <w:noProof/>
                 <w:highlight w:val="yellow"/>
               </w:rPr>
-              <w:t>Art</w:t>
+              <w:t xml:space="preserve">Art - </w:t>
+            </w:r>
+            <w:r>
+              <w:rPr>
+                <w:rStyle w:val="Hyperlink"/>
+                <w:noProof/>
+                <w:highlight w:val="cyan"/>
+              </w:rPr>
+              <w:t>RSJ</w:t>
             </w:r>
             <w:r>
               <w:rPr>
@@ -4846,7 +4936,7 @@
                 <w:noProof/>
                 <w:webHidden/>
               </w:rPr>
-              <w:instrText xml:space="preserve"> PAGEREF _Toc288119212 \h </w:instrText>
+              <w:instrText xml:space="preserve"> PAGEREF _Toc289095732 \h </w:instrText>
             </w:r>
             <w:r>
               <w:rPr>
@@ -4888,7 +4978,7 @@
               <w:noProof/>
             </w:rPr>
           </w:pPr>
-          <w:hyperlink w:anchor="_Toc288119213" w:history="1">
+          <w:hyperlink w:anchor="_Toc289095733" w:history="1">
             <w:r>
               <w:rPr>
                 <w:rStyle w:val="Hyperlink"/>
@@ -4916,7 +5006,7 @@
                 <w:noProof/>
                 <w:webHidden/>
               </w:rPr>
-              <w:instrText xml:space="preserve"> PAGEREF _Toc288119213 \h </w:instrText>
+              <w:instrText xml:space="preserve"> PAGEREF _Toc289095733 \h </w:instrText>
             </w:r>
             <w:r>
               <w:rPr>
@@ -4958,7 +5048,7 @@
               <w:noProof/>
             </w:rPr>
           </w:pPr>
-          <w:hyperlink w:anchor="_Toc288119214" w:history="1">
+          <w:hyperlink w:anchor="_Toc289095734" w:history="1">
             <w:r>
               <w:rPr>
                 <w:rStyle w:val="Hyperlink"/>
@@ -4986,7 +5076,7 @@
                 <w:noProof/>
                 <w:webHidden/>
               </w:rPr>
-              <w:instrText xml:space="preserve"> PAGEREF _Toc288119214 \h </w:instrText>
+              <w:instrText xml:space="preserve"> PAGEREF _Toc289095734 \h </w:instrText>
             </w:r>
             <w:r>
               <w:rPr>
@@ -5028,7 +5118,7 @@
               <w:noProof/>
             </w:rPr>
           </w:pPr>
-          <w:hyperlink w:anchor="_Toc288119215" w:history="1">
+          <w:hyperlink w:anchor="_Toc289095735" w:history="1">
             <w:r>
               <w:rPr>
                 <w:rStyle w:val="Hyperlink"/>
@@ -5070,7 +5160,7 @@
                 <w:noProof/>
                 <w:webHidden/>
               </w:rPr>
-              <w:instrText xml:space="preserve"> PAGEREF _Toc288119215 \h </w:instrText>
+              <w:instrText xml:space="preserve"> PAGEREF _Toc289095735 \h </w:instrText>
             </w:r>
             <w:r>
               <w:rPr>
@@ -5112,7 +5202,7 @@
               <w:noProof/>
             </w:rPr>
           </w:pPr>
-          <w:hyperlink w:anchor="_Toc288119216" w:history="1">
+          <w:hyperlink w:anchor="_Toc289095736" w:history="1">
             <w:r>
               <w:rPr>
                 <w:rStyle w:val="Hyperlink"/>
@@ -5154,7 +5244,7 @@
                 <w:noProof/>
                 <w:webHidden/>
               </w:rPr>
-              <w:instrText xml:space="preserve"> PAGEREF _Toc288119216 \h </w:instrText>
+              <w:instrText xml:space="preserve"> PAGEREF _Toc289095736 \h </w:instrText>
             </w:r>
             <w:r>
               <w:rPr>
@@ -5196,7 +5286,7 @@
               <w:noProof/>
             </w:rPr>
           </w:pPr>
-          <w:hyperlink w:anchor="_Toc288119217" w:history="1">
+          <w:hyperlink w:anchor="_Toc289095737" w:history="1">
             <w:r>
               <w:rPr>
                 <w:rStyle w:val="Hyperlink"/>
@@ -5238,7 +5328,497 @@
                 <w:noProof/>
                 <w:webHidden/>
               </w:rPr>
-              <w:instrText xml:space="preserve"> PAGEREF _Toc288119217 \h </w:instrText>
+              <w:instrText xml:space="preserve"> PAGEREF _Toc289095737 \h </w:instrText>
+            </w:r>
+            <w:r>
+              <w:rPr>
+                <w:noProof/>
+                <w:webHidden/>
+              </w:rPr>
+            </w:r>
+            <w:r>
+              <w:rPr>
+                <w:noProof/>
+                <w:webHidden/>
+              </w:rPr>
+              <w:fldChar w:fldCharType="separate"/>
+            </w:r>
+            <w:r>
+              <w:rPr>
+                <w:noProof/>
+                <w:webHidden/>
+              </w:rPr>
+              <w:t>14</w:t>
+            </w:r>
+            <w:r>
+              <w:rPr>
+                <w:noProof/>
+                <w:webHidden/>
+              </w:rPr>
+              <w:fldChar w:fldCharType="end"/>
+            </w:r>
+          </w:hyperlink>
+        </w:p>
+        <w:p>
+          <w:pPr>
+            <w:pStyle w:val="TOC2"/>
+            <w:tabs>
+              <w:tab w:val="right" w:leader="dot" w:pos="9350"/>
+            </w:tabs>
+            <w:rPr>
+              <w:rFonts w:eastAsiaTheme="minorEastAsia"/>
+              <w:noProof/>
+            </w:rPr>
+          </w:pPr>
+          <w:hyperlink w:anchor="_Toc289095738" w:history="1">
+            <w:r>
+              <w:rPr>
+                <w:rStyle w:val="Hyperlink"/>
+                <w:noProof/>
+                <w:highlight w:val="yellow"/>
+              </w:rPr>
+              <w:t>HUD</w:t>
+            </w:r>
+            <w:r>
+              <w:rPr>
+                <w:noProof/>
+                <w:webHidden/>
+              </w:rPr>
+              <w:tab/>
+            </w:r>
+            <w:r>
+              <w:rPr>
+                <w:noProof/>
+                <w:webHidden/>
+              </w:rPr>
+              <w:fldChar w:fldCharType="begin"/>
+            </w:r>
+            <w:r>
+              <w:rPr>
+                <w:noProof/>
+                <w:webHidden/>
+              </w:rPr>
+              <w:instrText xml:space="preserve"> PAGEREF _Toc289095738 \h </w:instrText>
+            </w:r>
+            <w:r>
+              <w:rPr>
+                <w:noProof/>
+                <w:webHidden/>
+              </w:rPr>
+            </w:r>
+            <w:r>
+              <w:rPr>
+                <w:noProof/>
+                <w:webHidden/>
+              </w:rPr>
+              <w:fldChar w:fldCharType="separate"/>
+            </w:r>
+            <w:r>
+              <w:rPr>
+                <w:noProof/>
+                <w:webHidden/>
+              </w:rPr>
+              <w:t>14</w:t>
+            </w:r>
+            <w:r>
+              <w:rPr>
+                <w:noProof/>
+                <w:webHidden/>
+              </w:rPr>
+              <w:fldChar w:fldCharType="end"/>
+            </w:r>
+          </w:hyperlink>
+        </w:p>
+        <w:p>
+          <w:pPr>
+            <w:pStyle w:val="TOC3"/>
+            <w:tabs>
+              <w:tab w:val="left" w:pos="880"/>
+              <w:tab w:val="right" w:leader="dot" w:pos="9350"/>
+            </w:tabs>
+            <w:rPr>
+              <w:noProof/>
+            </w:rPr>
+          </w:pPr>
+          <w:hyperlink w:anchor="_Toc289095739" w:history="1">
+            <w:r>
+              <w:rPr>
+                <w:rStyle w:val="Hyperlink"/>
+                <w:noProof/>
+                <w:highlight w:val="yellow"/>
+              </w:rPr>
+              <w:t>1.</w:t>
+            </w:r>
+            <w:r>
+              <w:rPr>
+                <w:noProof/>
+              </w:rPr>
+              <w:tab/>
+            </w:r>
+            <w:r>
+              <w:rPr>
+                <w:rStyle w:val="Hyperlink"/>
+                <w:noProof/>
+                <w:highlight w:val="yellow"/>
+              </w:rPr>
+              <w:t>Movement directions (mobile)</w:t>
+            </w:r>
+            <w:r>
+              <w:rPr>
+                <w:noProof/>
+                <w:webHidden/>
+              </w:rPr>
+              <w:tab/>
+            </w:r>
+            <w:r>
+              <w:rPr>
+                <w:noProof/>
+                <w:webHidden/>
+              </w:rPr>
+              <w:fldChar w:fldCharType="begin"/>
+            </w:r>
+            <w:r>
+              <w:rPr>
+                <w:noProof/>
+                <w:webHidden/>
+              </w:rPr>
+              <w:instrText xml:space="preserve"> PAGEREF _Toc289095739 \h </w:instrText>
+            </w:r>
+            <w:r>
+              <w:rPr>
+                <w:noProof/>
+                <w:webHidden/>
+              </w:rPr>
+            </w:r>
+            <w:r>
+              <w:rPr>
+                <w:noProof/>
+                <w:webHidden/>
+              </w:rPr>
+              <w:fldChar w:fldCharType="separate"/>
+            </w:r>
+            <w:r>
+              <w:rPr>
+                <w:noProof/>
+                <w:webHidden/>
+              </w:rPr>
+              <w:t>14</w:t>
+            </w:r>
+            <w:r>
+              <w:rPr>
+                <w:noProof/>
+                <w:webHidden/>
+              </w:rPr>
+              <w:fldChar w:fldCharType="end"/>
+            </w:r>
+          </w:hyperlink>
+        </w:p>
+        <w:p>
+          <w:pPr>
+            <w:pStyle w:val="TOC3"/>
+            <w:tabs>
+              <w:tab w:val="left" w:pos="880"/>
+              <w:tab w:val="right" w:leader="dot" w:pos="9350"/>
+            </w:tabs>
+            <w:rPr>
+              <w:noProof/>
+            </w:rPr>
+          </w:pPr>
+          <w:hyperlink w:anchor="_Toc289095740" w:history="1">
+            <w:r>
+              <w:rPr>
+                <w:rStyle w:val="Hyperlink"/>
+                <w:noProof/>
+                <w:highlight w:val="yellow"/>
+              </w:rPr>
+              <w:t>2.</w:t>
+            </w:r>
+            <w:r>
+              <w:rPr>
+                <w:noProof/>
+              </w:rPr>
+              <w:tab/>
+            </w:r>
+            <w:r>
+              <w:rPr>
+                <w:rStyle w:val="Hyperlink"/>
+                <w:noProof/>
+                <w:highlight w:val="yellow"/>
+              </w:rPr>
+              <w:t>Button 1 (mobile)</w:t>
+            </w:r>
+            <w:r>
+              <w:rPr>
+                <w:noProof/>
+                <w:webHidden/>
+              </w:rPr>
+              <w:tab/>
+            </w:r>
+            <w:r>
+              <w:rPr>
+                <w:noProof/>
+                <w:webHidden/>
+              </w:rPr>
+              <w:fldChar w:fldCharType="begin"/>
+            </w:r>
+            <w:r>
+              <w:rPr>
+                <w:noProof/>
+                <w:webHidden/>
+              </w:rPr>
+              <w:instrText xml:space="preserve"> PAGEREF _Toc289095740 \h </w:instrText>
+            </w:r>
+            <w:r>
+              <w:rPr>
+                <w:noProof/>
+                <w:webHidden/>
+              </w:rPr>
+            </w:r>
+            <w:r>
+              <w:rPr>
+                <w:noProof/>
+                <w:webHidden/>
+              </w:rPr>
+              <w:fldChar w:fldCharType="separate"/>
+            </w:r>
+            <w:r>
+              <w:rPr>
+                <w:noProof/>
+                <w:webHidden/>
+              </w:rPr>
+              <w:t>14</w:t>
+            </w:r>
+            <w:r>
+              <w:rPr>
+                <w:noProof/>
+                <w:webHidden/>
+              </w:rPr>
+              <w:fldChar w:fldCharType="end"/>
+            </w:r>
+          </w:hyperlink>
+        </w:p>
+        <w:p>
+          <w:pPr>
+            <w:pStyle w:val="TOC3"/>
+            <w:tabs>
+              <w:tab w:val="left" w:pos="880"/>
+              <w:tab w:val="right" w:leader="dot" w:pos="9350"/>
+            </w:tabs>
+            <w:rPr>
+              <w:noProof/>
+            </w:rPr>
+          </w:pPr>
+          <w:hyperlink w:anchor="_Toc289095741" w:history="1">
+            <w:r>
+              <w:rPr>
+                <w:rStyle w:val="Hyperlink"/>
+                <w:noProof/>
+                <w:highlight w:val="yellow"/>
+              </w:rPr>
+              <w:t>3.</w:t>
+            </w:r>
+            <w:r>
+              <w:rPr>
+                <w:noProof/>
+              </w:rPr>
+              <w:tab/>
+            </w:r>
+            <w:r>
+              <w:rPr>
+                <w:rStyle w:val="Hyperlink"/>
+                <w:noProof/>
+                <w:highlight w:val="yellow"/>
+              </w:rPr>
+              <w:t>Button 2 (mobile)</w:t>
+            </w:r>
+            <w:r>
+              <w:rPr>
+                <w:noProof/>
+                <w:webHidden/>
+              </w:rPr>
+              <w:tab/>
+            </w:r>
+            <w:r>
+              <w:rPr>
+                <w:noProof/>
+                <w:webHidden/>
+              </w:rPr>
+              <w:fldChar w:fldCharType="begin"/>
+            </w:r>
+            <w:r>
+              <w:rPr>
+                <w:noProof/>
+                <w:webHidden/>
+              </w:rPr>
+              <w:instrText xml:space="preserve"> PAGEREF _Toc289095741 \h </w:instrText>
+            </w:r>
+            <w:r>
+              <w:rPr>
+                <w:noProof/>
+                <w:webHidden/>
+              </w:rPr>
+            </w:r>
+            <w:r>
+              <w:rPr>
+                <w:noProof/>
+                <w:webHidden/>
+              </w:rPr>
+              <w:fldChar w:fldCharType="separate"/>
+            </w:r>
+            <w:r>
+              <w:rPr>
+                <w:noProof/>
+                <w:webHidden/>
+              </w:rPr>
+              <w:t>14</w:t>
+            </w:r>
+            <w:r>
+              <w:rPr>
+                <w:noProof/>
+                <w:webHidden/>
+              </w:rPr>
+              <w:fldChar w:fldCharType="end"/>
+            </w:r>
+          </w:hyperlink>
+        </w:p>
+        <w:p>
+          <w:pPr>
+            <w:pStyle w:val="TOC3"/>
+            <w:tabs>
+              <w:tab w:val="left" w:pos="880"/>
+              <w:tab w:val="right" w:leader="dot" w:pos="9350"/>
+            </w:tabs>
+            <w:rPr>
+              <w:noProof/>
+            </w:rPr>
+          </w:pPr>
+          <w:hyperlink w:anchor="_Toc289095742" w:history="1">
+            <w:r>
+              <w:rPr>
+                <w:rStyle w:val="Hyperlink"/>
+                <w:noProof/>
+                <w:highlight w:val="yellow"/>
+              </w:rPr>
+              <w:t>4.</w:t>
+            </w:r>
+            <w:r>
+              <w:rPr>
+                <w:noProof/>
+              </w:rPr>
+              <w:tab/>
+            </w:r>
+            <w:r>
+              <w:rPr>
+                <w:rStyle w:val="Hyperlink"/>
+                <w:noProof/>
+                <w:highlight w:val="yellow"/>
+              </w:rPr>
+              <w:t>Wedge movement indicator</w:t>
+            </w:r>
+            <w:r>
+              <w:rPr>
+                <w:noProof/>
+                <w:webHidden/>
+              </w:rPr>
+              <w:tab/>
+            </w:r>
+            <w:r>
+              <w:rPr>
+                <w:noProof/>
+                <w:webHidden/>
+              </w:rPr>
+              <w:fldChar w:fldCharType="begin"/>
+            </w:r>
+            <w:r>
+              <w:rPr>
+                <w:noProof/>
+                <w:webHidden/>
+              </w:rPr>
+              <w:instrText xml:space="preserve"> PAGEREF _Toc289095742 \h </w:instrText>
+            </w:r>
+            <w:r>
+              <w:rPr>
+                <w:noProof/>
+                <w:webHidden/>
+              </w:rPr>
+            </w:r>
+            <w:r>
+              <w:rPr>
+                <w:noProof/>
+                <w:webHidden/>
+              </w:rPr>
+              <w:fldChar w:fldCharType="separate"/>
+            </w:r>
+            <w:r>
+              <w:rPr>
+                <w:noProof/>
+                <w:webHidden/>
+              </w:rPr>
+              <w:t>14</w:t>
+            </w:r>
+            <w:r>
+              <w:rPr>
+                <w:noProof/>
+                <w:webHidden/>
+              </w:rPr>
+              <w:fldChar w:fldCharType="end"/>
+            </w:r>
+          </w:hyperlink>
+        </w:p>
+        <w:p>
+          <w:pPr>
+            <w:pStyle w:val="TOC3"/>
+            <w:tabs>
+              <w:tab w:val="left" w:pos="880"/>
+              <w:tab w:val="right" w:leader="dot" w:pos="9350"/>
+            </w:tabs>
+            <w:rPr>
+              <w:noProof/>
+            </w:rPr>
+          </w:pPr>
+          <w:hyperlink w:anchor="_Toc289095743" w:history="1">
+            <w:r>
+              <w:rPr>
+                <w:rStyle w:val="Hyperlink"/>
+                <w:noProof/>
+                <w:highlight w:val="yellow"/>
+              </w:rPr>
+              <w:t>5.</w:t>
+            </w:r>
+            <w:r>
+              <w:rPr>
+                <w:noProof/>
+              </w:rPr>
+              <w:tab/>
+            </w:r>
+            <w:r>
+              <w:rPr>
+                <w:rStyle w:val="Hyperlink"/>
+                <w:noProof/>
+                <w:highlight w:val="yellow"/>
+              </w:rPr>
+              <w:t>Weight movement indicator</w:t>
+            </w:r>
+            <w:r>
+              <w:rPr>
+                <w:noProof/>
+                <w:webHidden/>
+              </w:rPr>
+              <w:tab/>
+            </w:r>
+            <w:r>
+              <w:rPr>
+                <w:noProof/>
+                <w:webHidden/>
+              </w:rPr>
+              <w:fldChar w:fldCharType="begin"/>
+            </w:r>
+            <w:r>
+              <w:rPr>
+                <w:noProof/>
+                <w:webHidden/>
+              </w:rPr>
+              <w:instrText xml:space="preserve"> PAGEREF _Toc289095743 \h </w:instrText>
             </w:r>
             <w:r>
               <w:rPr>
@@ -5286,7 +5866,7 @@
       <w:pPr>
         <w:pStyle w:val="Heading1"/>
       </w:pPr>
-      <w:bookmarkStart w:id="0" w:name="_Toc288119151"/>
+      <w:bookmarkStart w:id="0" w:name="_Toc289095670"/>
       <w:r>
         <w:lastRenderedPageBreak/>
         <w:t>OVERVIEW</w:t>
@@ -5297,7 +5877,7 @@
       <w:pPr>
         <w:pStyle w:val="Heading2"/>
       </w:pPr>
-      <w:bookmarkStart w:id="1" w:name="_Toc288119152"/>
+      <w:bookmarkStart w:id="1" w:name="_Toc289095671"/>
       <w:r>
         <w:t>General Idea</w:t>
       </w:r>
@@ -5306,34 +5886,10 @@
     <w:p>
       <w:r>
         <w:tab/>
-        <w:t>Use a see-saw and a weight to launch various characters into targets</w:t>
-      </w:r>
-      <w:r>
-        <w:t xml:space="preserve"> </w:t>
-      </w:r>
-      <w:r>
-        <w:rPr>
-          <w:highlight w:val="yellow"/>
-        </w:rPr>
-        <w:t xml:space="preserve">and </w:t>
-      </w:r>
-      <w:r>
-        <w:rPr>
-          <w:highlight w:val="yellow"/>
-        </w:rPr>
-        <w:t>t</w:t>
-      </w:r>
-      <w:r>
-        <w:rPr>
-          <w:highlight w:val="yellow"/>
-        </w:rPr>
-        <w:t>hrough</w:t>
-      </w:r>
-      <w:r>
-        <w:rPr>
-          <w:highlight w:val="yellow"/>
-        </w:rPr>
-        <w:t xml:space="preserve"> various obstacles</w:t>
+        <w:t xml:space="preserve">Use a see-saw and a weight to launch </w:t>
+      </w:r>
+      <w:r>
+        <w:t>your character to the target utilizing various objects, abilities,  and avoiding obstacles</w:t>
       </w:r>
       <w:r>
         <w:t xml:space="preserve">. </w:t>
@@ -5343,7 +5899,7 @@
       <w:pPr>
         <w:pStyle w:val="Heading2"/>
       </w:pPr>
-      <w:bookmarkStart w:id="2" w:name="_Toc288119153"/>
+      <w:bookmarkStart w:id="2" w:name="_Toc289095672"/>
       <w:r>
         <w:t>Target Audience</w:t>
       </w:r>
@@ -5359,7 +5915,7 @@
       <w:pPr>
         <w:pStyle w:val="Heading2"/>
       </w:pPr>
-      <w:bookmarkStart w:id="3" w:name="_Toc288119154"/>
+      <w:bookmarkStart w:id="3" w:name="_Toc289095673"/>
       <w:r>
         <w:t>Target Platform(s)</w:t>
       </w:r>
@@ -5368,59 +5924,37 @@
     <w:p>
       <w:r>
         <w:tab/>
-      </w:r>
-      <w:proofErr w:type="spellStart"/>
-      <w:proofErr w:type="gramStart"/>
-      <w:r>
-        <w:t>iPhone</w:t>
-      </w:r>
-      <w:proofErr w:type="spellEnd"/>
-      <w:proofErr w:type="gramEnd"/>
-      <w:r>
-        <w:t xml:space="preserve"> OS (iPod touch, </w:t>
-      </w:r>
-      <w:proofErr w:type="spellStart"/>
-      <w:r>
-        <w:t>iPhone</w:t>
-      </w:r>
-      <w:proofErr w:type="spellEnd"/>
+        <w:t>iPhone OS (iPod touch, iPhone, iPad</w:t>
+      </w:r>
       <w:r>
         <w:t xml:space="preserve">, </w:t>
       </w:r>
-      <w:proofErr w:type="spellStart"/>
-      <w:r>
-        <w:t>iPad</w:t>
-      </w:r>
-      <w:proofErr w:type="spellEnd"/>
+      <w:r>
+        <w:t xml:space="preserve">eventually </w:t>
+      </w:r>
+      <w:r>
+        <w:t>Dr</w:t>
+      </w:r>
+      <w:r>
+        <w:t>o</w:t>
+      </w:r>
+      <w:r>
+        <w:t>i</w:t>
+      </w:r>
+      <w:r>
+        <w:t>d</w:t>
+      </w:r>
+      <w:r>
+        <w:t>)</w:t>
+      </w:r>
       <w:r>
         <w:t xml:space="preserve">, </w:t>
       </w:r>
       <w:r>
-        <w:rPr>
-          <w:highlight w:val="yellow"/>
-        </w:rPr>
-        <w:t>Dr</w:t>
-      </w:r>
-      <w:r>
-        <w:rPr>
-          <w:highlight w:val="yellow"/>
-        </w:rPr>
-        <w:t>o</w:t>
-      </w:r>
-      <w:r>
-        <w:rPr>
-          <w:highlight w:val="yellow"/>
-        </w:rPr>
-        <w:t>i</w:t>
-      </w:r>
-      <w:r>
-        <w:rPr>
-          <w:highlight w:val="yellow"/>
-        </w:rPr>
-        <w:t>d</w:t>
-      </w:r>
-      <w:r>
-        <w:t>)</w:t>
+        <w:t>PC, Ma</w:t>
+      </w:r>
+      <w:r>
+        <w:t>c</w:t>
       </w:r>
     </w:p>
     <w:p/>
@@ -5462,7 +5996,7 @@
           <w:numId w:val="2"/>
         </w:numPr>
       </w:pPr>
-      <w:bookmarkStart w:id="4" w:name="_Toc288119155"/>
+      <w:bookmarkStart w:id="4" w:name="_Toc289095674"/>
       <w:r>
         <w:lastRenderedPageBreak/>
         <w:t>Gameplay</w:t>
@@ -5473,7 +6007,7 @@
       <w:pPr>
         <w:pStyle w:val="Heading2"/>
       </w:pPr>
-      <w:bookmarkStart w:id="5" w:name="_Toc288119156"/>
+      <w:bookmarkStart w:id="5" w:name="_Toc289095675"/>
       <w:r>
         <w:t>Overview</w:t>
       </w:r>
@@ -5492,7 +6026,7 @@
           <w:numId w:val="4"/>
         </w:numPr>
       </w:pPr>
-      <w:bookmarkStart w:id="6" w:name="_Toc288119157"/>
+      <w:bookmarkStart w:id="6" w:name="_Toc289095676"/>
       <w:r>
         <w:t>Launching</w:t>
       </w:r>
@@ -5550,15 +6084,7 @@
         <w:t>either of these at</w:t>
       </w:r>
       <w:r>
-        <w:t xml:space="preserve"> </w:t>
-      </w:r>
-      <w:proofErr w:type="spellStart"/>
-      <w:r>
-        <w:t>anytime</w:t>
-      </w:r>
-      <w:proofErr w:type="spellEnd"/>
-      <w:r>
-        <w:t xml:space="preserve"> before they drop the weight.</w:t>
+        <w:t xml:space="preserve"> anytime before they drop the weight.</w:t>
       </w:r>
       <w:r>
         <w:t xml:space="preserve"> When ready, they will press a button to perform the </w:t>
@@ -5567,6 +6093,9 @@
         <w:t>drop</w:t>
       </w:r>
       <w:r>
+        <w:t xml:space="preserve"> (perhaps the A/action button)</w:t>
+      </w:r>
+      <w:r>
         <w:rPr>
           <w:highlight w:val="yellow"/>
         </w:rPr>
@@ -5576,13 +6105,25 @@
         <w:rPr>
           <w:highlight w:val="yellow"/>
         </w:rPr>
-        <w:t>or let go of the weight object on the touch screen)</w:t>
-      </w:r>
-      <w:r>
-        <w:t xml:space="preserve"> </w:t>
-      </w:r>
-      <w:r>
-        <w:t>MD, RJ</w:t>
+        <w:t>or let go of the we</w:t>
+      </w:r>
+      <w:r>
+        <w:rPr>
+          <w:highlight w:val="yellow"/>
+        </w:rPr>
+        <w:t>ight object on the touch screen), letting g</w:t>
+      </w:r>
+      <w:r>
+        <w:rPr>
+          <w:highlight w:val="yellow"/>
+        </w:rPr>
+        <w:t>o won’t work because they may want to change the wedge position after they change the weight position.</w:t>
+      </w:r>
+      <w:r>
+        <w:rPr>
+          <w:highlight w:val="cyan"/>
+        </w:rPr>
+        <w:t>RSJ</w:t>
       </w:r>
       <w:r>
         <w:t>.</w:t>
@@ -5620,40 +6161,16 @@
         <w:t>GUI components will allow the player to move the wedge</w:t>
       </w:r>
       <w:r>
-        <w:rPr>
-          <w:highlight w:val="yellow"/>
-        </w:rPr>
+        <w:t xml:space="preserve"> left &amp; right</w:t>
+      </w:r>
+      <w:r>
         <w:t>, thus the pivot point of the see-saw platform</w:t>
       </w:r>
       <w:r>
-        <w:rPr>
-          <w:highlight w:val="yellow"/>
-        </w:rPr>
-        <w:t xml:space="preserve"> </w:t>
-      </w:r>
-      <w:r>
-        <w:rPr>
-          <w:highlight w:val="yellow"/>
-        </w:rPr>
-        <w:t>and</w:t>
-      </w:r>
-      <w:r>
-        <w:rPr>
-          <w:highlight w:val="yellow"/>
-        </w:rPr>
-        <w:t xml:space="preserve"> </w:t>
-      </w:r>
-      <w:r>
-        <w:t>MD, RJ</w:t>
-      </w:r>
-      <w:r>
-        <w:t xml:space="preserve"> show when they’ve reached the maximum move amount in a certain direction. </w:t>
-      </w:r>
-      <w:r>
-        <w:rPr>
-          <w:highlight w:val="darkGreen"/>
-        </w:rPr>
-        <w:t>_DESCRIBE_HOW_</w:t>
+        <w:t xml:space="preserve">. A range indicator will show up when they </w:t>
+      </w:r>
+      <w:r>
+        <w:t>touch the wedge (mobile) or press the corresponding button (pc) showing them where the wedge is in relation to the maximum/minimum range movement allowed.</w:t>
       </w:r>
     </w:p>
     <w:p>
@@ -5673,13 +6190,16 @@
         <w:ind w:left="1080"/>
       </w:pPr>
       <w:r>
-        <w:t xml:space="preserve">GUI components will allow the player to move the weight up and down and show when they’ve reached the maximum move amount in the specific direction. </w:t>
-      </w:r>
-      <w:r>
-        <w:rPr>
-          <w:highlight w:val="darkGreen"/>
-        </w:rPr>
-        <w:t>_DESCRIBE_HOW_</w:t>
+        <w:t>GUI components will allow the player to move the weight up and down</w:t>
+      </w:r>
+      <w:r>
+        <w:t>, thus affecting the force with which the character is propelled into the air.</w:t>
+      </w:r>
+      <w:r>
+        <w:t xml:space="preserve"> </w:t>
+      </w:r>
+      <w:r>
+        <w:t>A range indicator will show up when they touch the weight (mobile) or press the corresponding button (pc) showing them where the weight is in relation to the maximum/minimum range movement allowed.</w:t>
       </w:r>
     </w:p>
     <w:p>
@@ -5690,7 +6210,7 @@
           <w:numId w:val="4"/>
         </w:numPr>
       </w:pPr>
-      <w:bookmarkStart w:id="7" w:name="_Toc288119158"/>
+      <w:bookmarkStart w:id="7" w:name="_Toc289095677"/>
       <w:r>
         <w:t>Controlling Character after launch</w:t>
       </w:r>
@@ -5724,7 +6244,7 @@
           <w:numId w:val="4"/>
         </w:numPr>
       </w:pPr>
-      <w:bookmarkStart w:id="8" w:name="_Toc288119159"/>
+      <w:bookmarkStart w:id="8" w:name="_Toc289095678"/>
       <w:r>
         <w:t>Camera</w:t>
       </w:r>
@@ -5741,15 +6261,7 @@
         <w:t>two</w:t>
       </w:r>
       <w:r>
-        <w:t xml:space="preserve"> “modes” that the camera operates in during the course of </w:t>
-      </w:r>
-      <w:proofErr w:type="spellStart"/>
-      <w:r>
-        <w:t>gameplay</w:t>
-      </w:r>
-      <w:proofErr w:type="spellEnd"/>
-      <w:r>
-        <w:t>.</w:t>
+        <w:t xml:space="preserve"> “modes” that the camera operates in during the course of gameplay.</w:t>
       </w:r>
       <w:r>
         <w:t xml:space="preserve"> The player will be able to switch between the two any time before they launch. They will be able to move the weight </w:t>
@@ -5788,7 +6300,11 @@
         </w:numPr>
       </w:pPr>
       <w:r>
-        <w:t>Focuses on the see-saw, with the weight in view. Either need to have the camera back far enough to see the weight at all positions, or adjust the camera accordingly as the weight moves (this would keep the view as close as possible).</w:t>
+        <w:lastRenderedPageBreak/>
+        <w:t xml:space="preserve">Focuses on the see-saw, with the weight in view. </w:t>
+      </w:r>
+      <w:r>
+        <w:t>Camera will always be positioned back far enough so that the weight is in view at all times.</w:t>
       </w:r>
     </w:p>
     <w:p>
@@ -5812,8 +6328,13 @@
         </w:numPr>
       </w:pPr>
       <w:r>
-        <w:lastRenderedPageBreak/>
-        <w:t>Focuses on the entire level’s center point from a center point where the entire level is visible.</w:t>
+        <w:t xml:space="preserve">Focuses on the entire level’s center </w:t>
+      </w:r>
+      <w:r>
+        <w:t>based on where the goal is and where the see-saw is currently located</w:t>
+      </w:r>
+      <w:r>
+        <w:t>.</w:t>
       </w:r>
     </w:p>
     <w:p>
@@ -5836,7 +6357,7 @@
           <w:numId w:val="2"/>
         </w:numPr>
       </w:pPr>
-      <w:bookmarkStart w:id="9" w:name="_Toc288119160"/>
+      <w:bookmarkStart w:id="9" w:name="_Toc289095679"/>
       <w:r>
         <w:lastRenderedPageBreak/>
         <w:t>Core Mechanics</w:t>
@@ -5847,7 +6368,7 @@
       <w:pPr>
         <w:pStyle w:val="Heading2"/>
       </w:pPr>
-      <w:bookmarkStart w:id="10" w:name="_Toc288119161"/>
+      <w:bookmarkStart w:id="10" w:name="_Toc289095680"/>
       <w:r>
         <w:t>Overview</w:t>
       </w:r>
@@ -5875,7 +6396,7 @@
           <w:numId w:val="3"/>
         </w:numPr>
       </w:pPr>
-      <w:bookmarkStart w:id="11" w:name="_Toc288119162"/>
+      <w:bookmarkStart w:id="11" w:name="_Toc289095681"/>
       <w:r>
         <w:t>See-Saw</w:t>
       </w:r>
@@ -5888,72 +6409,6 @@
       </w:pPr>
       <w:r>
         <w:t>The See-Saw is the primary tool used by the player to advance through the game. The See-Saw launches the characters when a weight is dropped on the opposite end.</w:t>
-      </w:r>
-    </w:p>
-    <w:p>
-      <w:pPr>
-        <w:spacing w:after="0"/>
-        <w:ind w:left="720"/>
-      </w:pPr>
-    </w:p>
-    <w:p>
-      <w:pPr>
-        <w:spacing w:after="0"/>
-        <w:ind w:left="720"/>
-      </w:pPr>
-      <w:r>
-        <w:t xml:space="preserve">The player is able </w:t>
-      </w:r>
-      <w:r>
-        <w:t xml:space="preserve">to </w:t>
-      </w:r>
-      <w:r>
-        <w:t xml:space="preserve">move the wedge back and forth a </w:t>
-      </w:r>
-      <w:r>
-        <w:t xml:space="preserve">small amount, </w:t>
-      </w:r>
-      <w:r>
-        <w:rPr>
-          <w:highlight w:val="darkGreen"/>
-        </w:rPr>
-        <w:t>_DEFINE_AMOUNT</w:t>
-      </w:r>
-      <w:r>
-        <w:rPr>
-          <w:highlight w:val="darkGreen"/>
-        </w:rPr>
-        <w:t>_</w:t>
-      </w:r>
-      <w:r>
-        <w:rPr>
-          <w:highlight w:val="darkGreen"/>
-        </w:rPr>
-        <w:t>,</w:t>
-      </w:r>
-      <w:r>
-        <w:t xml:space="preserve"> </w:t>
-      </w:r>
-      <w:r>
-        <w:rPr>
-          <w:highlight w:val="darkGreen"/>
-        </w:rPr>
-        <w:t>_SPECIFY_HOW_</w:t>
-      </w:r>
-      <w:r>
-        <w:rPr>
-          <w:highlight w:val="darkGreen"/>
-        </w:rPr>
-        <w:t>.</w:t>
-      </w:r>
-      <w:r>
-        <w:t xml:space="preserve"> This will</w:t>
-      </w:r>
-      <w:r>
-        <w:t xml:space="preserve"> change the pivot point of the </w:t>
-      </w:r>
-      <w:r>
-        <w:t>See-Saw and allow for different trajectories when the character is launched.</w:t>
       </w:r>
     </w:p>
     <w:p>
@@ -5964,30 +6419,52 @@
           <w:numId w:val="3"/>
         </w:numPr>
       </w:pPr>
-      <w:bookmarkStart w:id="12" w:name="_Toc288119163"/>
-      <w:r>
-        <w:t>Weight</w:t>
+      <w:bookmarkStart w:id="12" w:name="_Toc289095682"/>
+      <w:r>
+        <w:t>Wedge</w:t>
       </w:r>
       <w:bookmarkEnd w:id="12"/>
     </w:p>
     <w:p>
       <w:pPr>
+        <w:spacing w:after="0"/>
         <w:ind w:left="720"/>
       </w:pPr>
       <w:r>
-        <w:t>The player is able to move the weight up and down within a certain range to change how much force the character is launched with.</w:t>
-      </w:r>
-      <w:r>
-        <w:t xml:space="preserve"> The weight is then dropped </w:t>
-      </w:r>
-      <w:r>
-        <w:rPr>
-          <w:highlight w:val="darkGreen"/>
-        </w:rPr>
-        <w:t>_SPECIFY HOW_</w:t>
-      </w:r>
-      <w:r>
-        <w:t xml:space="preserve"> onto the See-Saw and the character is launched accordingly.</w:t>
+        <w:t xml:space="preserve">The player is able </w:t>
+      </w:r>
+      <w:r>
+        <w:t xml:space="preserve">to </w:t>
+      </w:r>
+      <w:r>
+        <w:t xml:space="preserve">move the wedge back and forth a </w:t>
+      </w:r>
+      <w:r>
+        <w:t xml:space="preserve">small amount, </w:t>
+      </w:r>
+      <w:r>
+        <w:t>equal to about ¼ the length of the board</w:t>
+      </w:r>
+      <w:r>
+        <w:t xml:space="preserve">, </w:t>
+      </w:r>
+      <w:r>
+        <w:t xml:space="preserve">by touching the object and sliding it on the screen (mobile) or by pressing the left/right </w:t>
+      </w:r>
+      <w:r>
+        <w:t>button</w:t>
+      </w:r>
+      <w:r>
+        <w:t xml:space="preserve"> (pc). </w:t>
+      </w:r>
+      <w:r>
+        <w:t>This will</w:t>
+      </w:r>
+      <w:r>
+        <w:t xml:space="preserve"> change the pivot point of the </w:t>
+      </w:r>
+      <w:r>
+        <w:t>See-Saw and allow for different trajectories when the character is launched.</w:t>
       </w:r>
     </w:p>
     <w:p>
@@ -5998,11 +6475,75 @@
           <w:numId w:val="3"/>
         </w:numPr>
       </w:pPr>
-      <w:bookmarkStart w:id="13" w:name="_Toc288119164"/>
+      <w:bookmarkStart w:id="13" w:name="_Toc289095683"/>
+      <w:r>
+        <w:t>Weight</w:t>
+      </w:r>
+      <w:bookmarkEnd w:id="13"/>
+    </w:p>
+    <w:p>
+      <w:pPr>
+        <w:ind w:left="720"/>
+      </w:pPr>
+      <w:r>
+        <w:t>The player is able to move the weight up and down within a certain range to change how much force the character is launched with.</w:t>
+      </w:r>
+      <w:r>
+        <w:t xml:space="preserve"> </w:t>
+      </w:r>
+      <w:r>
+        <w:t xml:space="preserve">This is done by touching the weight and dragging it up or down on screen (iPhone) or pressing the up/down keys (pc). </w:t>
+      </w:r>
+      <w:r>
+        <w:t xml:space="preserve">The weight is then dropped </w:t>
+      </w:r>
+      <w:r>
+        <w:t xml:space="preserve">by </w:t>
+      </w:r>
+      <w:r>
+        <w:t>touching</w:t>
+      </w:r>
+      <w:r>
+        <w:t xml:space="preserve"> one of the action button</w:t>
+      </w:r>
+      <w:r>
+        <w:t>s</w:t>
+      </w:r>
+      <w:r>
+        <w:t xml:space="preserve"> (ANY OF THE</w:t>
+      </w:r>
+      <w:r>
+        <w:t>M</w:t>
+      </w:r>
+      <w:r>
+        <w:t>?</w:t>
+      </w:r>
+      <w:r>
+        <w:t>)</w:t>
+      </w:r>
+      <w:r>
+        <w:t>(iPhone) or pressing the space bar (pc)</w:t>
+      </w:r>
+      <w:r>
+        <w:t>. It will then proceed to fall by gravity</w:t>
+      </w:r>
+      <w:r>
+        <w:t xml:space="preserve"> onto the See-Saw and the character is launched accordingly.</w:t>
+      </w:r>
+    </w:p>
+    <w:p>
+      <w:pPr>
+        <w:pStyle w:val="Heading3"/>
+        <w:numPr>
+          <w:ilvl w:val="0"/>
+          <w:numId w:val="3"/>
+        </w:numPr>
+      </w:pPr>
+      <w:bookmarkStart w:id="14" w:name="_Toc289095684"/>
       <w:r>
         <w:t>Character</w:t>
       </w:r>
-      <w:bookmarkEnd w:id="13"/>
+      <w:bookmarkEnd w:id="14"/>
     </w:p>
     <w:p>
       <w:pPr>
@@ -6077,7 +6618,13 @@
         <w:t xml:space="preserve"> These upgrades will provide your character with the ability to perform new actions and utilize more of his surroundings to get to the next goal. These upgrades will be visually shown on your character by corresponding meshes becoming visible or perhaps a different texture.</w:t>
       </w:r>
       <w:r>
-        <w:t xml:space="preserve"> RSJ</w:t>
+        <w:t xml:space="preserve"> </w:t>
+      </w:r>
+      <w:r>
+        <w:rPr>
+          <w:highlight w:val="cyan"/>
+        </w:rPr>
+        <w:t>RSJ</w:t>
       </w:r>
     </w:p>
     <w:p>
@@ -6085,8 +6632,25 @@
         <w:ind w:left="720"/>
       </w:pPr>
       <w:r>
-        <w:rPr>
-          <w:highlight w:val="darkGreen"/>
+        <w:t>The character is a robot.</w:t>
+      </w:r>
+      <w:r>
+        <w:t xml:space="preserve"> As parts are obtained, different components are added</w:t>
+      </w:r>
+      <w:r>
+        <w:t xml:space="preserve"> (or simply made visible)</w:t>
+      </w:r>
+      <w:r>
+        <w:t xml:space="preserve"> to the mesh to visually reinforce that the player is upgrading their robot and making progress. </w:t>
+      </w:r>
+    </w:p>
+    <w:p>
+      <w:pPr>
+        <w:ind w:left="720"/>
+      </w:pPr>
+      <w:r>
+        <w:rPr>
+          <w:highlight w:val="lightGray"/>
         </w:rPr>
         <w:t>_DESCRIBE CHARACTER IN DETAIL_</w:t>
       </w:r>
@@ -6102,40 +6666,37 @@
           <w:numId w:val="2"/>
         </w:numPr>
       </w:pPr>
-      <w:bookmarkStart w:id="14" w:name="_Toc288119165"/>
+      <w:bookmarkStart w:id="15" w:name="_Toc289095685"/>
       <w:r>
         <w:lastRenderedPageBreak/>
         <w:t>Features</w:t>
       </w:r>
-      <w:bookmarkEnd w:id="14"/>
+      <w:bookmarkEnd w:id="15"/>
     </w:p>
     <w:p>
       <w:pPr>
         <w:pStyle w:val="Heading2"/>
       </w:pPr>
-      <w:bookmarkStart w:id="15" w:name="_Toc288119166"/>
+      <w:bookmarkStart w:id="16" w:name="_Toc289095686"/>
       <w:r>
         <w:t>Overview</w:t>
       </w:r>
-      <w:bookmarkEnd w:id="15"/>
-    </w:p>
-    <w:p>
-      <w:r>
-        <w:rPr>
-          <w:highlight w:val="yellow"/>
-        </w:rPr>
-        <w:t>Any features in the game that aren’t associated directly with the core mechanics are listed here.</w:t>
+      <w:bookmarkEnd w:id="16"/>
+    </w:p>
+    <w:p>
+      <w:r>
+        <w:t>All features that the game contains will be listed here. Features being what the player can do and how they can interact with the game.</w:t>
       </w:r>
     </w:p>
     <w:p>
       <w:pPr>
         <w:pStyle w:val="Heading2"/>
       </w:pPr>
-      <w:bookmarkStart w:id="16" w:name="_Toc288119167"/>
+      <w:bookmarkStart w:id="17" w:name="_Toc289095687"/>
       <w:r>
         <w:t>A Features</w:t>
       </w:r>
-      <w:bookmarkEnd w:id="16"/>
+      <w:bookmarkEnd w:id="17"/>
     </w:p>
     <w:p>
       <w:pPr>
@@ -6145,21 +6706,35 @@
           <w:numId w:val="15"/>
         </w:numPr>
       </w:pPr>
-      <w:bookmarkStart w:id="17" w:name="_Toc288119168"/>
+      <w:bookmarkStart w:id="18" w:name="_Toc289095688"/>
       <w:r>
         <w:t>Interactive Objects</w:t>
       </w:r>
-      <w:bookmarkEnd w:id="17"/>
+      <w:bookmarkEnd w:id="18"/>
+    </w:p>
+    <w:p>
+      <w:pPr>
+        <w:ind w:left="720"/>
+      </w:pPr>
+      <w:r>
+        <w:t xml:space="preserve">Interactive objects are objects that the player can interact with directly. They can help or hinder the player. An example </w:t>
+      </w:r>
+      <w:r>
+        <w:t xml:space="preserve">of a helpful interactive object </w:t>
+      </w:r>
+      <w:r>
+        <w:t>would be a jump pad which would spring the character into the air.</w:t>
+      </w:r>
     </w:p>
     <w:p>
       <w:pPr>
         <w:pStyle w:val="Heading2"/>
       </w:pPr>
-      <w:bookmarkStart w:id="18" w:name="_Toc288119169"/>
+      <w:bookmarkStart w:id="19" w:name="_Toc289095689"/>
       <w:r>
         <w:t>B Features</w:t>
       </w:r>
-      <w:bookmarkEnd w:id="18"/>
+      <w:bookmarkEnd w:id="19"/>
     </w:p>
     <w:p>
       <w:pPr>
@@ -6169,11 +6744,11 @@
           <w:numId w:val="13"/>
         </w:numPr>
       </w:pPr>
-      <w:bookmarkStart w:id="19" w:name="_Toc288119170"/>
+      <w:bookmarkStart w:id="20" w:name="_Toc289095690"/>
       <w:r>
         <w:t>Parts &amp; Upgrade System</w:t>
       </w:r>
-      <w:bookmarkEnd w:id="19"/>
+      <w:bookmarkEnd w:id="20"/>
     </w:p>
     <w:p>
       <w:pPr>
@@ -6187,7 +6762,7 @@
       </w:r>
       <w:r>
         <w:rPr>
-          <w:highlight w:val="darkGreen"/>
+          <w:highlight w:val="lightGray"/>
         </w:rPr>
         <w:t xml:space="preserve">_DEFINE_. </w:t>
       </w:r>
@@ -6198,7 +6773,16 @@
         <w:t>These components will allow the player to receive special upgrades which improve the performance of their character.</w:t>
       </w:r>
       <w:r>
-        <w:t xml:space="preserve"> RSJ </w:t>
+        <w:t xml:space="preserve"> </w:t>
+      </w:r>
+      <w:r>
+        <w:rPr>
+          <w:highlight w:val="cyan"/>
+        </w:rPr>
+        <w:t>RSJ</w:t>
+      </w:r>
+      <w:r>
+        <w:t xml:space="preserve"> </w:t>
       </w:r>
     </w:p>
     <w:p>
@@ -6209,21 +6793,35 @@
           <w:numId w:val="13"/>
         </w:numPr>
       </w:pPr>
-      <w:bookmarkStart w:id="20" w:name="_Toc288119171"/>
+      <w:bookmarkStart w:id="21" w:name="_Toc289095691"/>
       <w:r>
         <w:t>Ragdoll Physics</w:t>
       </w:r>
-      <w:bookmarkEnd w:id="20"/>
+      <w:bookmarkEnd w:id="21"/>
+    </w:p>
+    <w:p>
+      <w:pPr>
+        <w:ind w:left="720"/>
+      </w:pPr>
+      <w:r>
+        <w:t xml:space="preserve">The character will move around as a ragdoll until a specific action is performed, at which point the appropriate animation will be blended to from the current </w:t>
+      </w:r>
+      <w:r>
+        <w:t>pose</w:t>
+      </w:r>
+      <w:r>
+        <w:t xml:space="preserve"> of the ragdoll.</w:t>
+      </w:r>
     </w:p>
     <w:p>
       <w:pPr>
         <w:pStyle w:val="Heading2"/>
       </w:pPr>
-      <w:bookmarkStart w:id="21" w:name="_Toc288119172"/>
+      <w:bookmarkStart w:id="22" w:name="_Toc289095692"/>
       <w:r>
         <w:t>C Features</w:t>
       </w:r>
-      <w:bookmarkEnd w:id="21"/>
+      <w:bookmarkEnd w:id="22"/>
     </w:p>
     <w:p>
       <w:pPr>
@@ -6233,11 +6831,11 @@
           <w:numId w:val="12"/>
         </w:numPr>
       </w:pPr>
-      <w:bookmarkStart w:id="22" w:name="_Toc288119173"/>
+      <w:bookmarkStart w:id="23" w:name="_Toc289095693"/>
       <w:r>
         <w:t>Level Editor</w:t>
       </w:r>
-      <w:bookmarkEnd w:id="22"/>
+      <w:bookmarkEnd w:id="23"/>
     </w:p>
     <w:p/>
     <w:p>
@@ -6256,22 +6854,22 @@
           <w:numId w:val="2"/>
         </w:numPr>
       </w:pPr>
-      <w:bookmarkStart w:id="23" w:name="_Toc288119174"/>
+      <w:bookmarkStart w:id="24" w:name="_Toc289095694"/>
       <w:r>
         <w:lastRenderedPageBreak/>
         <w:t>Worlds</w:t>
       </w:r>
-      <w:bookmarkEnd w:id="23"/>
+      <w:bookmarkEnd w:id="24"/>
     </w:p>
     <w:p>
       <w:pPr>
         <w:pStyle w:val="Heading2"/>
       </w:pPr>
-      <w:bookmarkStart w:id="24" w:name="_Toc288119175"/>
+      <w:bookmarkStart w:id="25" w:name="_Toc289095695"/>
       <w:r>
         <w:t>Overview</w:t>
       </w:r>
-      <w:bookmarkEnd w:id="24"/>
+      <w:bookmarkEnd w:id="25"/>
     </w:p>
     <w:p>
       <w:r>
@@ -6284,21 +6882,7 @@
         <w:rPr>
           <w:highlight w:val="yellow"/>
         </w:rPr>
-        <w:t xml:space="preserve">“unlocked” along </w:t>
-      </w:r>
-      <w:proofErr w:type="gramStart"/>
-      <w:r>
-        <w:rPr>
-          <w:highlight w:val="yellow"/>
-        </w:rPr>
-        <w:t>with a</w:t>
-      </w:r>
-      <w:proofErr w:type="gramEnd"/>
-      <w:r>
-        <w:rPr>
-          <w:highlight w:val="yellow"/>
-        </w:rPr>
-        <w:t xml:space="preserve"> special ability/abilities</w:t>
+        <w:t>“unlocked” along with a special ability/abilities</w:t>
       </w:r>
       <w:r>
         <w:rPr>
@@ -6307,48 +6891,77 @@
         <w:t xml:space="preserve"> depending on how well the player did on each level.</w:t>
       </w:r>
       <w:r>
-        <w:t xml:space="preserve"> RSJ</w:t>
+        <w:t xml:space="preserve"> </w:t>
+      </w:r>
+      <w:r>
+        <w:rPr>
+          <w:highlight w:val="cyan"/>
+        </w:rPr>
+        <w:t>RSJ</w:t>
       </w:r>
     </w:p>
     <w:p>
       <w:pPr>
         <w:pStyle w:val="Heading2"/>
       </w:pPr>
-      <w:bookmarkStart w:id="25" w:name="_Toc288119176"/>
+      <w:bookmarkStart w:id="26" w:name="_Toc289095696"/>
       <w:r>
         <w:t>World One</w:t>
       </w:r>
-      <w:bookmarkEnd w:id="25"/>
+      <w:bookmarkEnd w:id="26"/>
+    </w:p>
+    <w:p>
+      <w:r>
+        <w:t>It</w:t>
+      </w:r>
+      <w:r>
+        <w:t xml:space="preserve"> </w:t>
+      </w:r>
+      <w:r>
+        <w:t>i</w:t>
+      </w:r>
+      <w:r>
+        <w:t xml:space="preserve">ntroduces the jump pad, rope, </w:t>
+      </w:r>
+      <w:r>
+        <w:t xml:space="preserve">and </w:t>
+      </w:r>
+      <w:r>
+        <w:t>spikes (ground &amp; walls)</w:t>
+      </w:r>
+      <w:r>
+        <w:t>.</w:t>
+      </w:r>
     </w:p>
     <w:p>
       <w:pPr>
         <w:pStyle w:val="Heading2"/>
       </w:pPr>
-      <w:bookmarkStart w:id="26" w:name="_Toc288119177"/>
+      <w:bookmarkStart w:id="27" w:name="_Toc289095697"/>
       <w:r>
         <w:t>World Two</w:t>
       </w:r>
-      <w:bookmarkEnd w:id="26"/>
+      <w:bookmarkEnd w:id="27"/>
     </w:p>
     <w:p>
       <w:pPr>
         <w:pStyle w:val="Heading2"/>
       </w:pPr>
-      <w:bookmarkStart w:id="27" w:name="_Toc288119178"/>
+      <w:bookmarkStart w:id="28" w:name="_Toc289095698"/>
       <w:r>
         <w:t>World Three</w:t>
       </w:r>
-      <w:bookmarkEnd w:id="27"/>
+      <w:bookmarkEnd w:id="28"/>
     </w:p>
     <w:p>
       <w:pPr>
         <w:pStyle w:val="Heading2"/>
       </w:pPr>
-      <w:bookmarkStart w:id="28" w:name="_Toc288119179"/>
+      <w:bookmarkStart w:id="29" w:name="_Toc289095699"/>
       <w:r>
         <w:t>World Four</w:t>
       </w:r>
-      <w:bookmarkEnd w:id="28"/>
+      <w:bookmarkEnd w:id="29"/>
       <w:r>
         <w:br w:type="page"/>
       </w:r>
@@ -6361,65 +6974,64 @@
           <w:numId w:val="2"/>
         </w:numPr>
       </w:pPr>
-      <w:bookmarkStart w:id="29" w:name="_Toc288119180"/>
+      <w:bookmarkStart w:id="30" w:name="_Toc289095700"/>
       <w:r>
         <w:lastRenderedPageBreak/>
         <w:t>Levels</w:t>
       </w:r>
-      <w:bookmarkEnd w:id="29"/>
+      <w:bookmarkEnd w:id="30"/>
     </w:p>
     <w:p>
       <w:pPr>
         <w:pStyle w:val="Heading2"/>
       </w:pPr>
-      <w:bookmarkStart w:id="30" w:name="_Toc288119181"/>
+      <w:bookmarkStart w:id="31" w:name="_Toc289095701"/>
       <w:r>
         <w:t>Overview</w:t>
       </w:r>
-      <w:bookmarkEnd w:id="30"/>
-    </w:p>
-    <w:p>
-      <w:proofErr w:type="gramStart"/>
-      <w:r>
-        <w:rPr>
-          <w:highlight w:val="yellow"/>
-        </w:rPr>
-        <w:t>Describes the details of each level separated by worlds.</w:t>
-      </w:r>
-      <w:proofErr w:type="gramEnd"/>
-      <w:r>
-        <w:rPr>
-          <w:highlight w:val="yellow"/>
-        </w:rPr>
+      <w:bookmarkEnd w:id="31"/>
+    </w:p>
+    <w:p>
+      <w:r>
+        <w:rPr>
+          <w:highlight w:val="yellow"/>
+        </w:rPr>
+        <w:t xml:space="preserve">Describes the details of each level separated by worlds. </w:t>
+      </w:r>
+      <w:r>
+        <w:t>Each level could have a name, or i</w:t>
+      </w:r>
+      <w:r>
+        <w:t>t could just be Mario-style??? E.g.</w:t>
+      </w:r>
+      <w:r>
+        <w:t xml:space="preserve"> 1-1, 1-2, 1-3, etc</w:t>
+      </w:r>
+      <w:r>
+        <w:rPr>
+          <w:highlight w:val="darkGreen"/>
+        </w:rPr>
+        <w:t>.</w:t>
+      </w:r>
+      <w:r>
         <w:t xml:space="preserve"> </w:t>
       </w:r>
       <w:r>
         <w:rPr>
-          <w:highlight w:val="darkGreen"/>
-        </w:rPr>
-        <w:t xml:space="preserve">Each level could have a name, or it could just be Mario-style??? </w:t>
-      </w:r>
-      <w:proofErr w:type="gramStart"/>
-      <w:r>
-        <w:rPr>
-          <w:highlight w:val="darkGreen"/>
-        </w:rPr>
-        <w:t>– 1-1, 1-2, 1-3, etc.</w:t>
-      </w:r>
-      <w:proofErr w:type="gramEnd"/>
-      <w:r>
-        <w:t xml:space="preserve"> RSJ</w:t>
+          <w:highlight w:val="cyan"/>
+        </w:rPr>
+        <w:t>RSJ</w:t>
       </w:r>
     </w:p>
     <w:p>
       <w:pPr>
         <w:pStyle w:val="Heading2"/>
       </w:pPr>
-      <w:bookmarkStart w:id="31" w:name="_Toc288119182"/>
+      <w:bookmarkStart w:id="32" w:name="_Toc289095702"/>
       <w:r>
         <w:t>World One</w:t>
       </w:r>
-      <w:bookmarkEnd w:id="31"/>
+      <w:bookmarkEnd w:id="32"/>
     </w:p>
     <w:p>
       <w:pPr>
@@ -6429,17 +7041,17 @@
           <w:numId w:val="10"/>
         </w:numPr>
         <w:rPr>
-          <w:highlight w:val="darkGreen"/>
-        </w:rPr>
-      </w:pPr>
-      <w:bookmarkStart w:id="32" w:name="_Toc288119183"/>
-      <w:r>
-        <w:rPr>
-          <w:highlight w:val="darkGreen"/>
+          <w:highlight w:val="lightGray"/>
+        </w:rPr>
+      </w:pPr>
+      <w:bookmarkStart w:id="33" w:name="_Toc289095703"/>
+      <w:r>
+        <w:rPr>
+          <w:highlight w:val="lightGray"/>
         </w:rPr>
         <w:t>Intro</w:t>
       </w:r>
-      <w:bookmarkEnd w:id="32"/>
+      <w:bookmarkEnd w:id="33"/>
     </w:p>
     <w:p>
       <w:pPr>
@@ -6449,17 +7061,17 @@
           <w:numId w:val="10"/>
         </w:numPr>
         <w:rPr>
-          <w:highlight w:val="darkGreen"/>
-        </w:rPr>
-      </w:pPr>
-      <w:bookmarkStart w:id="33" w:name="_Toc288119184"/>
-      <w:r>
-        <w:rPr>
-          <w:highlight w:val="darkGreen"/>
+          <w:highlight w:val="lightGray"/>
+        </w:rPr>
+      </w:pPr>
+      <w:bookmarkStart w:id="34" w:name="_Toc289095704"/>
+      <w:r>
+        <w:rPr>
+          <w:highlight w:val="lightGray"/>
         </w:rPr>
         <w:t>Field of Grass</w:t>
       </w:r>
-      <w:bookmarkEnd w:id="33"/>
+      <w:bookmarkEnd w:id="34"/>
     </w:p>
     <w:p>
       <w:pPr>
@@ -6469,17 +7081,17 @@
           <w:numId w:val="10"/>
         </w:numPr>
         <w:rPr>
-          <w:highlight w:val="darkGreen"/>
-        </w:rPr>
-      </w:pPr>
-      <w:bookmarkStart w:id="34" w:name="_Toc288119185"/>
-      <w:r>
-        <w:rPr>
-          <w:highlight w:val="darkGreen"/>
+          <w:highlight w:val="lightGray"/>
+        </w:rPr>
+      </w:pPr>
+      <w:bookmarkStart w:id="35" w:name="_Toc289095705"/>
+      <w:r>
+        <w:rPr>
+          <w:highlight w:val="lightGray"/>
         </w:rPr>
         <w:t>Name of Level Three</w:t>
       </w:r>
-      <w:bookmarkEnd w:id="34"/>
+      <w:bookmarkEnd w:id="35"/>
     </w:p>
     <w:p>
       <w:pPr>
@@ -6489,17 +7101,17 @@
           <w:numId w:val="10"/>
         </w:numPr>
         <w:rPr>
-          <w:highlight w:val="darkGreen"/>
-        </w:rPr>
-      </w:pPr>
-      <w:bookmarkStart w:id="35" w:name="_Toc288119186"/>
-      <w:r>
-        <w:rPr>
-          <w:highlight w:val="darkGreen"/>
+          <w:highlight w:val="lightGray"/>
+        </w:rPr>
+      </w:pPr>
+      <w:bookmarkStart w:id="36" w:name="_Toc289095706"/>
+      <w:r>
+        <w:rPr>
+          <w:highlight w:val="lightGray"/>
         </w:rPr>
         <w:t>Name of Level Four</w:t>
       </w:r>
-      <w:bookmarkEnd w:id="35"/>
+      <w:bookmarkEnd w:id="36"/>
     </w:p>
     <w:p>
       <w:pPr>
@@ -6509,17 +7121,17 @@
           <w:numId w:val="10"/>
         </w:numPr>
         <w:rPr>
-          <w:highlight w:val="darkGreen"/>
-        </w:rPr>
-      </w:pPr>
-      <w:bookmarkStart w:id="36" w:name="_Toc288119187"/>
-      <w:r>
-        <w:rPr>
-          <w:highlight w:val="darkGreen"/>
+          <w:highlight w:val="lightGray"/>
+        </w:rPr>
+      </w:pPr>
+      <w:bookmarkStart w:id="37" w:name="_Toc289095707"/>
+      <w:r>
+        <w:rPr>
+          <w:highlight w:val="lightGray"/>
         </w:rPr>
         <w:t>Name of Level Five</w:t>
       </w:r>
-      <w:bookmarkEnd w:id="36"/>
+      <w:bookmarkEnd w:id="37"/>
     </w:p>
     <w:p>
       <w:pPr>
@@ -6529,17 +7141,17 @@
           <w:numId w:val="10"/>
         </w:numPr>
         <w:rPr>
-          <w:highlight w:val="darkGreen"/>
-        </w:rPr>
-      </w:pPr>
-      <w:bookmarkStart w:id="37" w:name="_Toc288119188"/>
-      <w:r>
-        <w:rPr>
-          <w:highlight w:val="darkGreen"/>
+          <w:highlight w:val="lightGray"/>
+        </w:rPr>
+      </w:pPr>
+      <w:bookmarkStart w:id="38" w:name="_Toc289095708"/>
+      <w:r>
+        <w:rPr>
+          <w:highlight w:val="lightGray"/>
         </w:rPr>
         <w:t>Name of Level Six</w:t>
       </w:r>
-      <w:bookmarkEnd w:id="37"/>
+      <w:bookmarkEnd w:id="38"/>
     </w:p>
     <w:p>
       <w:pPr>
@@ -6549,17 +7161,17 @@
           <w:numId w:val="10"/>
         </w:numPr>
         <w:rPr>
-          <w:highlight w:val="darkGreen"/>
-        </w:rPr>
-      </w:pPr>
-      <w:bookmarkStart w:id="38" w:name="_Toc288119189"/>
-      <w:r>
-        <w:rPr>
-          <w:highlight w:val="darkGreen"/>
+          <w:highlight w:val="lightGray"/>
+        </w:rPr>
+      </w:pPr>
+      <w:bookmarkStart w:id="39" w:name="_Toc289095709"/>
+      <w:r>
+        <w:rPr>
+          <w:highlight w:val="lightGray"/>
         </w:rPr>
         <w:t>Name of Level Seven</w:t>
       </w:r>
-      <w:bookmarkEnd w:id="38"/>
+      <w:bookmarkEnd w:id="39"/>
     </w:p>
     <w:p>
       <w:pPr>
@@ -6569,17 +7181,17 @@
           <w:numId w:val="10"/>
         </w:numPr>
         <w:rPr>
-          <w:highlight w:val="darkGreen"/>
-        </w:rPr>
-      </w:pPr>
-      <w:bookmarkStart w:id="39" w:name="_Toc288119190"/>
-      <w:r>
-        <w:rPr>
-          <w:highlight w:val="darkGreen"/>
+          <w:highlight w:val="lightGray"/>
+        </w:rPr>
+      </w:pPr>
+      <w:bookmarkStart w:id="40" w:name="_Toc289095710"/>
+      <w:r>
+        <w:rPr>
+          <w:highlight w:val="lightGray"/>
         </w:rPr>
         <w:t>Name of Level Eight</w:t>
       </w:r>
-      <w:bookmarkEnd w:id="39"/>
+      <w:bookmarkEnd w:id="40"/>
     </w:p>
     <w:p>
       <w:pPr>
@@ -6589,17 +7201,17 @@
           <w:numId w:val="10"/>
         </w:numPr>
         <w:rPr>
-          <w:highlight w:val="darkGreen"/>
-        </w:rPr>
-      </w:pPr>
-      <w:bookmarkStart w:id="40" w:name="_Toc288119191"/>
-      <w:r>
-        <w:rPr>
-          <w:highlight w:val="darkGreen"/>
+          <w:highlight w:val="lightGray"/>
+        </w:rPr>
+      </w:pPr>
+      <w:bookmarkStart w:id="41" w:name="_Toc289095711"/>
+      <w:r>
+        <w:rPr>
+          <w:highlight w:val="lightGray"/>
         </w:rPr>
         <w:t>Name of Level Nine</w:t>
       </w:r>
-      <w:bookmarkEnd w:id="40"/>
+      <w:bookmarkEnd w:id="41"/>
     </w:p>
     <w:p>
       <w:pPr>
@@ -6609,47 +7221,47 @@
           <w:numId w:val="10"/>
         </w:numPr>
         <w:rPr>
-          <w:highlight w:val="darkGreen"/>
-        </w:rPr>
-      </w:pPr>
-      <w:bookmarkStart w:id="41" w:name="_Toc288119192"/>
-      <w:r>
-        <w:rPr>
-          <w:highlight w:val="darkGreen"/>
+          <w:highlight w:val="lightGray"/>
+        </w:rPr>
+      </w:pPr>
+      <w:bookmarkStart w:id="42" w:name="_Toc289095712"/>
+      <w:r>
+        <w:rPr>
+          <w:highlight w:val="lightGray"/>
         </w:rPr>
         <w:t>Name of Level Ten</w:t>
       </w:r>
-      <w:bookmarkEnd w:id="41"/>
+      <w:bookmarkEnd w:id="42"/>
     </w:p>
     <w:p>
       <w:pPr>
         <w:pStyle w:val="Heading2"/>
       </w:pPr>
-      <w:bookmarkStart w:id="42" w:name="_Toc288119193"/>
+      <w:bookmarkStart w:id="43" w:name="_Toc289095713"/>
       <w:r>
         <w:t>World Two</w:t>
       </w:r>
-      <w:bookmarkEnd w:id="42"/>
+      <w:bookmarkEnd w:id="43"/>
     </w:p>
     <w:p>
       <w:pPr>
         <w:pStyle w:val="Heading2"/>
       </w:pPr>
-      <w:bookmarkStart w:id="43" w:name="_Toc288119194"/>
+      <w:bookmarkStart w:id="44" w:name="_Toc289095714"/>
       <w:r>
         <w:t>World Three</w:t>
       </w:r>
-      <w:bookmarkEnd w:id="43"/>
+      <w:bookmarkEnd w:id="44"/>
     </w:p>
     <w:p>
       <w:pPr>
         <w:pStyle w:val="Heading2"/>
       </w:pPr>
-      <w:bookmarkStart w:id="44" w:name="_Toc288119195"/>
+      <w:bookmarkStart w:id="45" w:name="_Toc289095715"/>
       <w:r>
         <w:t>World Four</w:t>
       </w:r>
-      <w:bookmarkEnd w:id="44"/>
+      <w:bookmarkEnd w:id="45"/>
       <w:r>
         <w:br w:type="page"/>
       </w:r>
@@ -6662,22 +7274,22 @@
           <w:numId w:val="2"/>
         </w:numPr>
       </w:pPr>
-      <w:bookmarkStart w:id="45" w:name="_Toc288119196"/>
+      <w:bookmarkStart w:id="46" w:name="_Toc289095716"/>
       <w:r>
         <w:lastRenderedPageBreak/>
         <w:t>Objects</w:t>
       </w:r>
-      <w:bookmarkEnd w:id="45"/>
+      <w:bookmarkEnd w:id="46"/>
     </w:p>
     <w:p>
       <w:pPr>
         <w:pStyle w:val="Heading2"/>
       </w:pPr>
-      <w:bookmarkStart w:id="46" w:name="_Toc288119197"/>
+      <w:bookmarkStart w:id="47" w:name="_Toc289095717"/>
       <w:r>
         <w:t>Overview</w:t>
       </w:r>
-      <w:bookmarkEnd w:id="46"/>
+      <w:bookmarkEnd w:id="47"/>
     </w:p>
     <w:p>
       <w:pPr>
@@ -6704,14 +7316,14 @@
           <w:highlight w:val="yellow"/>
         </w:rPr>
       </w:pPr>
-      <w:bookmarkStart w:id="47" w:name="_Toc288119198"/>
+      <w:bookmarkStart w:id="48" w:name="_Toc289095718"/>
       <w:r>
         <w:rPr>
           <w:highlight w:val="yellow"/>
         </w:rPr>
         <w:t>Spiked Wall</w:t>
       </w:r>
-      <w:bookmarkEnd w:id="47"/>
+      <w:bookmarkEnd w:id="48"/>
     </w:p>
     <w:p>
       <w:pPr>
@@ -6789,7 +7401,7 @@
       <w:r>
         <w:rPr>
           <w:color w:val="000000" w:themeColor="text1"/>
-          <w:highlight w:val="darkGreen"/>
+          <w:highlight w:val="lightGray"/>
         </w:rPr>
         <w:t>blood splatter</w:t>
       </w:r>
@@ -6806,7 +7418,7 @@
         <w:pStyle w:val="ListParagraph"/>
         <w:ind w:left="1440"/>
         <w:rPr>
-          <w:color w:val="FF0000"/>
+          <w:color w:val="000000" w:themeColor="text1"/>
           <w:highlight w:val="yellow"/>
         </w:rPr>
       </w:pPr>
@@ -6825,29 +7437,6 @@
         </w:rPr>
         <w:t xml:space="preserve"> </w:t>
       </w:r>
-      <w:r>
-        <w:rPr>
-          <w:color w:val="000000" w:themeColor="text1"/>
-          <w:highlight w:val="darkGreen"/>
-        </w:rPr>
-        <w:t>How will animations work when going from ragdoll to an animation?</w:t>
-      </w:r>
-      <w:r>
-        <w:rPr>
-          <w:color w:val="000000" w:themeColor="text1"/>
-        </w:rPr>
-        <w:t xml:space="preserve"> RSJ</w:t>
-      </w:r>
-    </w:p>
-    <w:p>
-      <w:pPr>
-        <w:pStyle w:val="ListParagraph"/>
-        <w:ind w:left="1440"/>
-        <w:rPr>
-          <w:color w:val="000000" w:themeColor="text1"/>
-          <w:highlight w:val="yellow"/>
-        </w:rPr>
-      </w:pPr>
     </w:p>
     <w:p>
       <w:pPr>
@@ -6860,14 +7449,14 @@
           <w:highlight w:val="yellow"/>
         </w:rPr>
       </w:pPr>
-      <w:bookmarkStart w:id="48" w:name="_Toc288119199"/>
-      <w:r>
-        <w:rPr>
-          <w:highlight w:val="yellow"/>
-        </w:rPr>
-        <w:t>Spring</w:t>
-      </w:r>
-      <w:bookmarkEnd w:id="48"/>
+      <w:bookmarkStart w:id="49" w:name="_Toc289095719"/>
+      <w:r>
+        <w:rPr>
+          <w:highlight w:val="yellow"/>
+        </w:rPr>
+        <w:t>Jump Pad</w:t>
+      </w:r>
+      <w:bookmarkEnd w:id="49"/>
     </w:p>
     <w:p>
       <w:pPr>
@@ -6949,23 +7538,6 @@
         <w:tab/>
         <w:t>Jump – Gain extra acceleration and distance using ragdoll physics, gravity and dynamics</w:t>
       </w:r>
-      <w:r>
-        <w:rPr>
-          <w:color w:val="000000" w:themeColor="text1"/>
-          <w:highlight w:val="yellow"/>
-        </w:rPr>
-        <w:t xml:space="preserve"> RSJ</w:t>
-      </w:r>
-    </w:p>
-    <w:p>
-      <w:pPr>
-        <w:pStyle w:val="ListParagraph"/>
-        <w:ind w:left="1440"/>
-        <w:rPr>
-          <w:color w:val="000000" w:themeColor="text1"/>
-          <w:highlight w:val="yellow"/>
-        </w:rPr>
-      </w:pPr>
     </w:p>
     <w:p>
       <w:pPr>
@@ -6978,14 +7550,14 @@
           <w:highlight w:val="yellow"/>
         </w:rPr>
       </w:pPr>
-      <w:bookmarkStart w:id="49" w:name="_Toc288119200"/>
+      <w:bookmarkStart w:id="50" w:name="_Toc289095720"/>
       <w:r>
         <w:rPr>
           <w:highlight w:val="yellow"/>
         </w:rPr>
         <w:t>Rope</w:t>
       </w:r>
-      <w:bookmarkEnd w:id="49"/>
+      <w:bookmarkEnd w:id="50"/>
     </w:p>
     <w:p>
       <w:pPr>
@@ -7001,55 +7573,22 @@
           <w:color w:val="000000" w:themeColor="text1"/>
           <w:highlight w:val="yellow"/>
         </w:rPr>
-        <w:t xml:space="preserve">Character will automatically </w:t>
-      </w:r>
-      <w:proofErr w:type="gramStart"/>
+        <w:t xml:space="preserve">Character will automatically Grab onto the rope and swing until the </w:t>
+      </w:r>
       <w:r>
         <w:rPr>
           <w:color w:val="000000" w:themeColor="text1"/>
-          <w:highlight w:val="yellow"/>
-        </w:rPr>
-        <w:t>Grab</w:t>
-      </w:r>
-      <w:proofErr w:type="gramEnd"/>
+          <w:highlight w:val="lightGray"/>
+        </w:rPr>
+        <w:t xml:space="preserve">Player Releases </w:t>
+      </w:r>
       <w:r>
         <w:rPr>
           <w:color w:val="000000" w:themeColor="text1"/>
           <w:highlight w:val="yellow"/>
         </w:rPr>
-        <w:t xml:space="preserve"> onto the rope and swing until the </w:t>
-      </w:r>
-      <w:r>
-        <w:rPr>
-          <w:color w:val="000000" w:themeColor="text1"/>
-          <w:highlight w:val="darkGreen"/>
-        </w:rPr>
-        <w:t>Player Releases</w:t>
-      </w:r>
-      <w:r>
-        <w:rPr>
-          <w:color w:val="000000" w:themeColor="text1"/>
-          <w:highlight w:val="yellow"/>
-        </w:rPr>
-        <w:t xml:space="preserve"> the character from the rope forward through the level.</w:t>
-      </w:r>
-      <w:r>
-        <w:rPr>
-          <w:color w:val="000000" w:themeColor="text1"/>
-          <w:highlight w:val="yellow"/>
-        </w:rPr>
-        <w:t xml:space="preserve"> RSJ</w:t>
-      </w:r>
-    </w:p>
-    <w:p>
-      <w:pPr>
-        <w:pStyle w:val="ListParagraph"/>
-        <w:ind w:left="1440"/>
-        <w:rPr>
-          <w:color w:val="000000" w:themeColor="text1"/>
-          <w:highlight w:val="yellow"/>
-        </w:rPr>
-      </w:pPr>
+        <w:t>the character from the rope forward through the level.</w:t>
+      </w:r>
     </w:p>
     <w:p>
       <w:pPr>
@@ -7062,14 +7601,14 @@
           <w:highlight w:val="yellow"/>
         </w:rPr>
       </w:pPr>
-      <w:bookmarkStart w:id="50" w:name="_Toc288119201"/>
+      <w:bookmarkStart w:id="51" w:name="_Toc289095721"/>
       <w:r>
         <w:rPr>
           <w:highlight w:val="yellow"/>
         </w:rPr>
         <w:t>Spike Pit</w:t>
       </w:r>
-      <w:bookmarkEnd w:id="50"/>
+      <w:bookmarkEnd w:id="51"/>
     </w:p>
     <w:p>
       <w:pPr>
@@ -7090,7 +7629,7 @@
       <w:r>
         <w:rPr>
           <w:color w:val="000000" w:themeColor="text1"/>
-          <w:highlight w:val="darkGreen"/>
+          <w:highlight w:val="lightGray"/>
         </w:rPr>
         <w:t>blood splatter</w:t>
       </w:r>
@@ -7101,23 +7640,6 @@
         </w:rPr>
         <w:t>.</w:t>
       </w:r>
-      <w:r>
-        <w:rPr>
-          <w:color w:val="000000" w:themeColor="text1"/>
-          <w:highlight w:val="yellow"/>
-        </w:rPr>
-        <w:t xml:space="preserve"> RSJ</w:t>
-      </w:r>
-    </w:p>
-    <w:p>
-      <w:pPr>
-        <w:pStyle w:val="ListParagraph"/>
-        <w:ind w:left="1440"/>
-        <w:rPr>
-          <w:color w:val="000000" w:themeColor="text1"/>
-          <w:highlight w:val="yellow"/>
-        </w:rPr>
-      </w:pPr>
     </w:p>
     <w:p>
       <w:pPr>
@@ -7130,14 +7652,14 @@
           <w:highlight w:val="yellow"/>
         </w:rPr>
       </w:pPr>
-      <w:bookmarkStart w:id="51" w:name="_Toc288119202"/>
+      <w:bookmarkStart w:id="52" w:name="_Toc289095722"/>
       <w:r>
         <w:rPr>
           <w:highlight w:val="yellow"/>
         </w:rPr>
         <w:t>Water Pool</w:t>
       </w:r>
-      <w:bookmarkEnd w:id="51"/>
+      <w:bookmarkEnd w:id="52"/>
     </w:p>
     <w:p>
       <w:pPr>
@@ -7155,23 +7677,6 @@
         </w:rPr>
         <w:t>Any interaction with this object will cause instant death to the character causing a drop in lives. The character will smack the surface and gradually sink to the bottom of the pool.</w:t>
       </w:r>
-      <w:r>
-        <w:rPr>
-          <w:color w:val="000000" w:themeColor="text1"/>
-          <w:highlight w:val="yellow"/>
-        </w:rPr>
-        <w:t xml:space="preserve"> RSJ</w:t>
-      </w:r>
-    </w:p>
-    <w:p>
-      <w:pPr>
-        <w:pStyle w:val="ListParagraph"/>
-        <w:ind w:left="1440"/>
-        <w:rPr>
-          <w:color w:val="000000" w:themeColor="text1"/>
-          <w:highlight w:val="yellow"/>
-        </w:rPr>
-      </w:pPr>
     </w:p>
     <w:p>
       <w:pPr>
@@ -7184,15 +7689,14 @@
           <w:highlight w:val="yellow"/>
         </w:rPr>
       </w:pPr>
-      <w:bookmarkStart w:id="52" w:name="_Toc288119203"/>
-      <w:r>
-        <w:rPr>
-          <w:highlight w:val="yellow"/>
-        </w:rPr>
-        <w:lastRenderedPageBreak/>
+      <w:bookmarkStart w:id="53" w:name="_Toc289095723"/>
+      <w:r>
+        <w:rPr>
+          <w:highlight w:val="yellow"/>
+        </w:rPr>
         <w:t>Acid Bath</w:t>
       </w:r>
-      <w:bookmarkEnd w:id="52"/>
+      <w:bookmarkEnd w:id="53"/>
     </w:p>
     <w:p>
       <w:pPr>
@@ -7212,7 +7716,7 @@
       <w:r>
         <w:rPr>
           <w:color w:val="000000" w:themeColor="text1"/>
-          <w:highlight w:val="darkGreen"/>
+          <w:highlight w:val="lightGray"/>
         </w:rPr>
         <w:t>the characters flesh to dissolve and his skeleton to pop back up on the surface</w:t>
       </w:r>
@@ -7223,11 +7727,30 @@
         </w:rPr>
         <w:t>.</w:t>
       </w:r>
-      <w:r>
+    </w:p>
+    <w:p>
+      <w:pPr>
+        <w:pStyle w:val="ListParagraph"/>
+        <w:ind w:left="1440"/>
         <w:rPr>
           <w:color w:val="000000" w:themeColor="text1"/>
         </w:rPr>
-        <w:t xml:space="preserve"> RSJ</w:t>
+      </w:pPr>
+    </w:p>
+    <w:p>
+      <w:pPr>
+        <w:pStyle w:val="ListParagraph"/>
+        <w:ind w:left="1440"/>
+        <w:rPr>
+          <w:color w:val="000000" w:themeColor="text1"/>
+        </w:rPr>
+      </w:pPr>
+      <w:r>
+        <w:rPr>
+          <w:color w:val="000000" w:themeColor="text1"/>
+          <w:highlight w:val="cyan"/>
+        </w:rPr>
+        <w:t>RSJ</w:t>
       </w:r>
     </w:p>
     <w:p>
@@ -7267,32 +7790,32 @@
           <w:numId w:val="2"/>
         </w:numPr>
       </w:pPr>
-      <w:bookmarkStart w:id="53" w:name="_Toc288119204"/>
+      <w:bookmarkStart w:id="54" w:name="_Toc289095724"/>
       <w:r>
         <w:lastRenderedPageBreak/>
         <w:t>Character</w:t>
       </w:r>
-      <w:bookmarkEnd w:id="53"/>
+      <w:bookmarkEnd w:id="54"/>
     </w:p>
     <w:p>
       <w:pPr>
         <w:pStyle w:val="Heading2"/>
       </w:pPr>
-      <w:bookmarkStart w:id="54" w:name="_Toc288119205"/>
+      <w:bookmarkStart w:id="55" w:name="_Toc289095725"/>
       <w:r>
         <w:t>Overview</w:t>
       </w:r>
-      <w:bookmarkEnd w:id="54"/>
+      <w:bookmarkEnd w:id="55"/>
     </w:p>
     <w:p>
       <w:pPr>
         <w:pStyle w:val="Heading2"/>
       </w:pPr>
-      <w:bookmarkStart w:id="55" w:name="_Toc288119206"/>
+      <w:bookmarkStart w:id="56" w:name="_Toc289095726"/>
       <w:r>
         <w:t>Actions</w:t>
       </w:r>
-      <w:bookmarkEnd w:id="55"/>
+      <w:bookmarkEnd w:id="56"/>
     </w:p>
     <w:p>
       <w:r>
@@ -7313,17 +7836,17 @@
           <w:numId w:val="11"/>
         </w:numPr>
         <w:rPr>
-          <w:highlight w:val="darkGreen"/>
-        </w:rPr>
-      </w:pPr>
-      <w:bookmarkStart w:id="56" w:name="_Toc288119207"/>
-      <w:r>
-        <w:rPr>
-          <w:highlight w:val="darkGreen"/>
+          <w:highlight w:val="lightGray"/>
+        </w:rPr>
+      </w:pPr>
+      <w:bookmarkStart w:id="57" w:name="_Toc289095727"/>
+      <w:r>
+        <w:rPr>
+          <w:highlight w:val="lightGray"/>
         </w:rPr>
         <w:t>Wall Jump</w:t>
       </w:r>
-      <w:bookmarkEnd w:id="56"/>
+      <w:bookmarkEnd w:id="57"/>
     </w:p>
     <w:p>
       <w:pPr>
@@ -7333,17 +7856,17 @@
           <w:numId w:val="11"/>
         </w:numPr>
         <w:rPr>
-          <w:highlight w:val="darkGreen"/>
-        </w:rPr>
-      </w:pPr>
-      <w:bookmarkStart w:id="57" w:name="_Toc288119208"/>
-      <w:r>
-        <w:rPr>
-          <w:highlight w:val="darkGreen"/>
+          <w:highlight w:val="lightGray"/>
+        </w:rPr>
+      </w:pPr>
+      <w:bookmarkStart w:id="58" w:name="_Toc289095728"/>
+      <w:r>
+        <w:rPr>
+          <w:highlight w:val="lightGray"/>
         </w:rPr>
         <w:t>Jump</w:t>
       </w:r>
-      <w:bookmarkEnd w:id="57"/>
+      <w:bookmarkEnd w:id="58"/>
     </w:p>
     <w:p>
       <w:pPr>
@@ -7353,17 +7876,17 @@
           <w:numId w:val="11"/>
         </w:numPr>
         <w:rPr>
-          <w:highlight w:val="darkGreen"/>
-        </w:rPr>
-      </w:pPr>
-      <w:bookmarkStart w:id="58" w:name="_Toc288119209"/>
-      <w:r>
-        <w:rPr>
-          <w:highlight w:val="darkGreen"/>
+          <w:highlight w:val="lightGray"/>
+        </w:rPr>
+      </w:pPr>
+      <w:bookmarkStart w:id="59" w:name="_Toc289095729"/>
+      <w:r>
+        <w:rPr>
+          <w:highlight w:val="lightGray"/>
         </w:rPr>
         <w:t>Grab Rope</w:t>
       </w:r>
-      <w:bookmarkEnd w:id="58"/>
+      <w:bookmarkEnd w:id="59"/>
     </w:p>
     <w:p>
       <w:pPr>
@@ -7373,17 +7896,17 @@
           <w:numId w:val="11"/>
         </w:numPr>
         <w:rPr>
-          <w:highlight w:val="darkGreen"/>
-        </w:rPr>
-      </w:pPr>
-      <w:bookmarkStart w:id="59" w:name="_Toc288119210"/>
-      <w:r>
-        <w:rPr>
-          <w:highlight w:val="darkGreen"/>
+          <w:highlight w:val="lightGray"/>
+        </w:rPr>
+      </w:pPr>
+      <w:bookmarkStart w:id="60" w:name="_Toc289095730"/>
+      <w:r>
+        <w:rPr>
+          <w:highlight w:val="lightGray"/>
         </w:rPr>
         <w:t>Release Rope</w:t>
       </w:r>
-      <w:bookmarkEnd w:id="59"/>
+      <w:bookmarkEnd w:id="60"/>
     </w:p>
     <w:p>
       <w:pPr>
@@ -7393,17 +7916,17 @@
           <w:numId w:val="11"/>
         </w:numPr>
         <w:rPr>
-          <w:highlight w:val="darkGreen"/>
-        </w:rPr>
-      </w:pPr>
-      <w:bookmarkStart w:id="60" w:name="_Toc288119211"/>
-      <w:r>
-        <w:rPr>
-          <w:highlight w:val="darkGreen"/>
+          <w:highlight w:val="lightGray"/>
+        </w:rPr>
+      </w:pPr>
+      <w:bookmarkStart w:id="61" w:name="_Toc289095731"/>
+      <w:r>
+        <w:rPr>
+          <w:highlight w:val="lightGray"/>
         </w:rPr>
         <w:t>Bounce</w:t>
       </w:r>
-      <w:bookmarkEnd w:id="60"/>
+      <w:bookmarkEnd w:id="61"/>
     </w:p>
     <w:p>
       <w:r>
@@ -7414,10 +7937,10 @@
       <w:pPr>
         <w:pStyle w:val="Heading1"/>
         <w:rPr>
-          <w:highlight w:val="yellow"/>
-        </w:rPr>
-      </w:pPr>
-      <w:bookmarkStart w:id="61" w:name="_Toc288119212"/>
+          <w:highlight w:val="cyan"/>
+        </w:rPr>
+      </w:pPr>
+      <w:bookmarkStart w:id="62" w:name="_Toc289095732"/>
       <w:r>
         <w:rPr>
           <w:highlight w:val="yellow"/>
@@ -7425,7 +7948,19 @@
         <w:lastRenderedPageBreak/>
         <w:t>Art</w:t>
       </w:r>
-      <w:bookmarkEnd w:id="61"/>
+      <w:r>
+        <w:rPr>
+          <w:highlight w:val="yellow"/>
+        </w:rPr>
+        <w:t xml:space="preserve"> - </w:t>
+      </w:r>
+      <w:r>
+        <w:rPr>
+          <w:highlight w:val="cyan"/>
+        </w:rPr>
+        <w:t>RSJ</w:t>
+      </w:r>
+      <w:bookmarkEnd w:id="62"/>
     </w:p>
     <w:p>
       <w:pPr>
@@ -7434,40 +7969,26 @@
           <w:highlight w:val="yellow"/>
         </w:rPr>
       </w:pPr>
-      <w:bookmarkStart w:id="62" w:name="_Toc288119213"/>
+      <w:bookmarkStart w:id="63" w:name="_Toc289095733"/>
       <w:r>
         <w:rPr>
           <w:highlight w:val="yellow"/>
         </w:rPr>
         <w:t>Overview</w:t>
       </w:r>
-      <w:bookmarkEnd w:id="62"/>
-    </w:p>
-    <w:p>
-      <w:pPr>
-        <w:rPr>
-          <w:highlight w:val="yellow"/>
-        </w:rPr>
-      </w:pPr>
-      <w:r>
-        <w:rPr>
-          <w:highlight w:val="yellow"/>
-        </w:rPr>
-        <w:t xml:space="preserve">This section lists all the art needed &amp; used in the game. Include pictures of concepts or ideas if you feel like it. Explain designs out – the look, feel, how they will work with various interactions in the world (like a jump animation with jumping from a wall, how </w:t>
-      </w:r>
-      <w:proofErr w:type="gramStart"/>
-      <w:r>
-        <w:rPr>
-          <w:highlight w:val="yellow"/>
-        </w:rPr>
-        <w:t>would it</w:t>
-      </w:r>
-      <w:proofErr w:type="gramEnd"/>
-      <w:r>
-        <w:rPr>
-          <w:highlight w:val="yellow"/>
-        </w:rPr>
-        <w:t xml:space="preserve"> work?)</w:t>
+      <w:bookmarkEnd w:id="63"/>
+    </w:p>
+    <w:p>
+      <w:pPr>
+        <w:rPr>
+          <w:highlight w:val="yellow"/>
+        </w:rPr>
+      </w:pPr>
+      <w:r>
+        <w:rPr>
+          <w:highlight w:val="yellow"/>
+        </w:rPr>
+        <w:t>This section lists all the art needed &amp; used in the game. Include pictures of concepts or ideas if you feel like it. Explain designs out – the look, feel, how they will work with various interactions in the world (like a jump animation with jumping from a wall, how would it work?)</w:t>
       </w:r>
     </w:p>
     <w:p>
@@ -7477,14 +7998,14 @@
           <w:highlight w:val="yellow"/>
         </w:rPr>
       </w:pPr>
-      <w:bookmarkStart w:id="63" w:name="_Toc288119214"/>
+      <w:bookmarkStart w:id="64" w:name="_Toc289095734"/>
       <w:r>
         <w:rPr>
           <w:highlight w:val="yellow"/>
         </w:rPr>
         <w:t>Animations</w:t>
       </w:r>
-      <w:bookmarkEnd w:id="63"/>
+      <w:bookmarkEnd w:id="64"/>
     </w:p>
     <w:p>
       <w:pPr>
@@ -7497,14 +8018,14 @@
           <w:highlight w:val="yellow"/>
         </w:rPr>
       </w:pPr>
-      <w:bookmarkStart w:id="64" w:name="_Toc288119215"/>
+      <w:bookmarkStart w:id="65" w:name="_Toc289095735"/>
       <w:r>
         <w:rPr>
           <w:highlight w:val="yellow"/>
         </w:rPr>
         <w:t>Jump</w:t>
       </w:r>
-      <w:bookmarkEnd w:id="64"/>
+      <w:bookmarkEnd w:id="65"/>
     </w:p>
     <w:p>
       <w:pPr>
@@ -7517,19 +8038,11 @@
           <w:highlight w:val="yellow"/>
         </w:rPr>
       </w:pPr>
-      <w:proofErr w:type="gramStart"/>
-      <w:r>
-        <w:rPr>
-          <w:highlight w:val="yellow"/>
-        </w:rPr>
-        <w:t>wall</w:t>
-      </w:r>
-      <w:proofErr w:type="gramEnd"/>
-      <w:r>
-        <w:rPr>
-          <w:highlight w:val="yellow"/>
-        </w:rPr>
-        <w:t xml:space="preserve"> and regular the same? </w:t>
+      <w:r>
+        <w:rPr>
+          <w:highlight w:val="yellow"/>
+        </w:rPr>
+        <w:t xml:space="preserve">wall and regular the same? </w:t>
       </w:r>
     </w:p>
     <w:p>
@@ -7543,14 +8056,14 @@
           <w:highlight w:val="yellow"/>
         </w:rPr>
       </w:pPr>
-      <w:bookmarkStart w:id="65" w:name="_Toc288119216"/>
+      <w:bookmarkStart w:id="66" w:name="_Toc289095736"/>
       <w:r>
         <w:rPr>
           <w:highlight w:val="yellow"/>
         </w:rPr>
         <w:t>Swing on rope</w:t>
       </w:r>
-      <w:bookmarkEnd w:id="65"/>
+      <w:bookmarkEnd w:id="66"/>
     </w:p>
     <w:p>
       <w:pPr>
@@ -7563,14 +8076,14 @@
           <w:highlight w:val="yellow"/>
         </w:rPr>
       </w:pPr>
-      <w:bookmarkStart w:id="66" w:name="_Toc288119217"/>
+      <w:bookmarkStart w:id="67" w:name="_Toc289095737"/>
       <w:r>
         <w:rPr>
           <w:highlight w:val="yellow"/>
         </w:rPr>
         <w:t>Idle</w:t>
       </w:r>
-      <w:bookmarkEnd w:id="66"/>
+      <w:bookmarkEnd w:id="67"/>
     </w:p>
     <w:p>
       <w:pPr>
@@ -7590,20 +8103,431 @@
         <w:t xml:space="preserve">Waiting for launch </w:t>
       </w:r>
     </w:p>
-    <w:p/>
-    <w:p/>
-    <w:p/>
-    <w:p/>
-    <w:p/>
-    <w:p/>
-    <w:p/>
-    <w:p/>
-    <w:p/>
-    <w:p/>
-    <w:p>
-      <w:pPr>
-        <w:pStyle w:val="Heading1"/>
-      </w:pPr>
+    <w:p>
+      <w:pPr>
+        <w:pStyle w:val="Heading2"/>
+        <w:rPr>
+          <w:highlight w:val="yellow"/>
+        </w:rPr>
+      </w:pPr>
+      <w:bookmarkStart w:id="68" w:name="_Toc289095738"/>
+      <w:r>
+        <w:rPr>
+          <w:highlight w:val="yellow"/>
+        </w:rPr>
+        <w:t>HUD</w:t>
+      </w:r>
+      <w:bookmarkEnd w:id="68"/>
+    </w:p>
+    <w:p>
+      <w:pPr>
+        <w:pStyle w:val="Heading3"/>
+        <w:numPr>
+          <w:ilvl w:val="0"/>
+          <w:numId w:val="20"/>
+        </w:numPr>
+        <w:rPr>
+          <w:highlight w:val="yellow"/>
+        </w:rPr>
+      </w:pPr>
+      <w:bookmarkStart w:id="69" w:name="_Toc289095739"/>
+      <w:r>
+        <w:rPr>
+          <w:highlight w:val="yellow"/>
+        </w:rPr>
+        <w:t>Movement directions (mobile)</w:t>
+      </w:r>
+      <w:bookmarkEnd w:id="69"/>
+    </w:p>
+    <w:p>
+      <w:pPr>
+        <w:pStyle w:val="ListParagraph"/>
+        <w:numPr>
+          <w:ilvl w:val="0"/>
+          <w:numId w:val="17"/>
+        </w:numPr>
+        <w:rPr>
+          <w:highlight w:val="yellow"/>
+        </w:rPr>
+      </w:pPr>
+      <w:r>
+        <w:rPr>
+          <w:highlight w:val="yellow"/>
+        </w:rPr>
+        <w:t>Left</w:t>
+      </w:r>
+    </w:p>
+    <w:p>
+      <w:pPr>
+        <w:pStyle w:val="ListParagraph"/>
+        <w:numPr>
+          <w:ilvl w:val="0"/>
+          <w:numId w:val="17"/>
+        </w:numPr>
+        <w:rPr>
+          <w:highlight w:val="yellow"/>
+        </w:rPr>
+      </w:pPr>
+      <w:r>
+        <w:rPr>
+          <w:highlight w:val="yellow"/>
+        </w:rPr>
+        <w:t>Right</w:t>
+      </w:r>
+    </w:p>
+    <w:p>
+      <w:pPr>
+        <w:pStyle w:val="ListParagraph"/>
+        <w:numPr>
+          <w:ilvl w:val="0"/>
+          <w:numId w:val="17"/>
+        </w:numPr>
+        <w:rPr>
+          <w:highlight w:val="yellow"/>
+        </w:rPr>
+      </w:pPr>
+      <w:r>
+        <w:rPr>
+          <w:highlight w:val="yellow"/>
+        </w:rPr>
+        <w:t>Up</w:t>
+      </w:r>
+    </w:p>
+    <w:p>
+      <w:pPr>
+        <w:pStyle w:val="ListParagraph"/>
+        <w:numPr>
+          <w:ilvl w:val="0"/>
+          <w:numId w:val="17"/>
+        </w:numPr>
+        <w:rPr>
+          <w:highlight w:val="yellow"/>
+        </w:rPr>
+      </w:pPr>
+      <w:r>
+        <w:rPr>
+          <w:highlight w:val="yellow"/>
+        </w:rPr>
+        <w:t>Down</w:t>
+      </w:r>
+    </w:p>
+    <w:p>
+      <w:pPr>
+        <w:pStyle w:val="Heading3"/>
+        <w:numPr>
+          <w:ilvl w:val="0"/>
+          <w:numId w:val="20"/>
+        </w:numPr>
+        <w:rPr>
+          <w:highlight w:val="yellow"/>
+        </w:rPr>
+      </w:pPr>
+      <w:bookmarkStart w:id="70" w:name="_Toc289095740"/>
+      <w:r>
+        <w:rPr>
+          <w:highlight w:val="yellow"/>
+        </w:rPr>
+        <w:t>Button 1 (mobile)</w:t>
+      </w:r>
+      <w:bookmarkEnd w:id="70"/>
+    </w:p>
+    <w:p>
+      <w:pPr>
+        <w:pStyle w:val="ListParagraph"/>
+        <w:numPr>
+          <w:ilvl w:val="0"/>
+          <w:numId w:val="17"/>
+        </w:numPr>
+        <w:rPr>
+          <w:highlight w:val="yellow"/>
+        </w:rPr>
+      </w:pPr>
+      <w:r>
+        <w:rPr>
+          <w:highlight w:val="yellow"/>
+        </w:rPr>
+        <w:t>Action button one</w:t>
+      </w:r>
+      <w:r>
+        <w:rPr>
+          <w:highlight w:val="yellow"/>
+        </w:rPr>
+        <w:t xml:space="preserve"> (like ‘A’ button on Nintendo)</w:t>
+      </w:r>
+    </w:p>
+    <w:p>
+      <w:pPr>
+        <w:pStyle w:val="Heading3"/>
+        <w:numPr>
+          <w:ilvl w:val="0"/>
+          <w:numId w:val="20"/>
+        </w:numPr>
+        <w:rPr>
+          <w:highlight w:val="yellow"/>
+        </w:rPr>
+      </w:pPr>
+      <w:bookmarkStart w:id="71" w:name="_Toc289095741"/>
+      <w:r>
+        <w:rPr>
+          <w:highlight w:val="yellow"/>
+        </w:rPr>
+        <w:t>Button 2 (mobile)</w:t>
+      </w:r>
+      <w:bookmarkEnd w:id="71"/>
+    </w:p>
+    <w:p>
+      <w:pPr>
+        <w:pStyle w:val="ListParagraph"/>
+        <w:numPr>
+          <w:ilvl w:val="0"/>
+          <w:numId w:val="17"/>
+        </w:numPr>
+        <w:rPr>
+          <w:highlight w:val="yellow"/>
+        </w:rPr>
+      </w:pPr>
+      <w:r>
+        <w:rPr>
+          <w:highlight w:val="yellow"/>
+        </w:rPr>
+        <w:t>Action button two</w:t>
+      </w:r>
+      <w:r>
+        <w:rPr>
+          <w:highlight w:val="yellow"/>
+        </w:rPr>
+        <w:t xml:space="preserve"> (like ‘B’ button on Nintendo)</w:t>
+      </w:r>
+    </w:p>
+    <w:p>
+      <w:pPr>
+        <w:pStyle w:val="Heading3"/>
+        <w:numPr>
+          <w:ilvl w:val="0"/>
+          <w:numId w:val="20"/>
+        </w:numPr>
+        <w:rPr>
+          <w:highlight w:val="yellow"/>
+        </w:rPr>
+      </w:pPr>
+      <w:bookmarkStart w:id="72" w:name="_Toc289095742"/>
+      <w:r>
+        <w:rPr>
+          <w:highlight w:val="yellow"/>
+        </w:rPr>
+        <w:t>Wedge movement indicator</w:t>
+      </w:r>
+      <w:bookmarkEnd w:id="72"/>
+    </w:p>
+    <w:p>
+      <w:pPr>
+        <w:pStyle w:val="ListParagraph"/>
+        <w:numPr>
+          <w:ilvl w:val="0"/>
+          <w:numId w:val="17"/>
+        </w:numPr>
+        <w:rPr>
+          <w:highlight w:val="yellow"/>
+        </w:rPr>
+      </w:pPr>
+      <w:r>
+        <w:rPr>
+          <w:highlight w:val="yellow"/>
+        </w:rPr>
+        <w:t>Side to side range, looks like mile converter on a map key, horizontal bar with a vertical notch on each side and a middle notch.</w:t>
+      </w:r>
+    </w:p>
+    <w:p>
+      <w:pPr>
+        <w:pStyle w:val="ListParagraph"/>
+        <w:numPr>
+          <w:ilvl w:val="0"/>
+          <w:numId w:val="17"/>
+        </w:numPr>
+        <w:rPr>
+          <w:highlight w:val="yellow"/>
+        </w:rPr>
+      </w:pPr>
+      <w:r>
+        <w:rPr>
+          <w:highlight w:val="yellow"/>
+        </w:rPr>
+        <w:t>An arrow will indicate where in the range the wedge currently is</w:t>
+      </w:r>
+    </w:p>
+    <w:p>
+      <w:pPr>
+        <w:pStyle w:val="Heading3"/>
+        <w:numPr>
+          <w:ilvl w:val="0"/>
+          <w:numId w:val="20"/>
+        </w:numPr>
+        <w:rPr>
+          <w:highlight w:val="yellow"/>
+        </w:rPr>
+      </w:pPr>
+      <w:bookmarkStart w:id="73" w:name="_Toc289095743"/>
+      <w:r>
+        <w:rPr>
+          <w:highlight w:val="yellow"/>
+        </w:rPr>
+        <w:t>Weight movement indicator</w:t>
+      </w:r>
+      <w:bookmarkEnd w:id="73"/>
+    </w:p>
+    <w:p>
+      <w:pPr>
+        <w:pStyle w:val="ListParagraph"/>
+        <w:numPr>
+          <w:ilvl w:val="0"/>
+          <w:numId w:val="17"/>
+        </w:numPr>
+      </w:pPr>
+      <w:r>
+        <w:rPr>
+          <w:highlight w:val="yellow"/>
+        </w:rPr>
+        <w:t>Same as wedge movement indicator except flipped sideways</w:t>
+      </w:r>
+    </w:p>
+    <w:p>
+      <w:pPr>
+        <w:pStyle w:val="Heading3"/>
+        <w:numPr>
+          <w:ilvl w:val="0"/>
+          <w:numId w:val="20"/>
+        </w:numPr>
+        <w:rPr>
+          <w:highlight w:val="yellow"/>
+        </w:rPr>
+      </w:pPr>
+      <w:r>
+        <w:rPr>
+          <w:highlight w:val="yellow"/>
+        </w:rPr>
+        <w:t>Lives &amp; Health</w:t>
+      </w:r>
+    </w:p>
+    <w:p>
+      <w:pPr>
+        <w:pStyle w:val="ListParagraph"/>
+        <w:numPr>
+          <w:ilvl w:val="0"/>
+          <w:numId w:val="17"/>
+        </w:numPr>
+        <w:rPr>
+          <w:highlight w:val="yellow"/>
+        </w:rPr>
+      </w:pPr>
+      <w:r>
+        <w:rPr>
+          <w:highlight w:val="yellow"/>
+        </w:rPr>
+        <w:t>Text as well as an image indicating the current status for each</w:t>
+      </w:r>
+    </w:p>
+    <w:p>
+      <w:pPr>
+        <w:pStyle w:val="Heading3"/>
+        <w:numPr>
+          <w:ilvl w:val="0"/>
+          <w:numId w:val="20"/>
+        </w:numPr>
+        <w:rPr>
+          <w:highlight w:val="yellow"/>
+        </w:rPr>
+      </w:pPr>
+      <w:r>
+        <w:rPr>
+          <w:highlight w:val="yellow"/>
+        </w:rPr>
+        <w:t>Menu Buttons</w:t>
+      </w:r>
+    </w:p>
+    <w:p>
+      <w:pPr>
+        <w:pStyle w:val="ListParagraph"/>
+        <w:numPr>
+          <w:ilvl w:val="0"/>
+          <w:numId w:val="17"/>
+        </w:numPr>
+        <w:rPr>
+          <w:highlight w:val="yellow"/>
+        </w:rPr>
+      </w:pPr>
+      <w:r>
+        <w:rPr>
+          <w:highlight w:val="yellow"/>
+        </w:rPr>
+        <w:t xml:space="preserve">Text can be dynamically placed in these </w:t>
+      </w:r>
+      <w:r>
+        <w:rPr>
+          <w:highlight w:val="yellow"/>
+        </w:rPr>
+        <w:t xml:space="preserve">with </w:t>
+      </w:r>
+      <w:r>
+        <w:rPr>
+          <w:highlight w:val="yellow"/>
+        </w:rPr>
+        <w:t>code</w:t>
+      </w:r>
+    </w:p>
+    <w:p>
+      <w:pPr>
+        <w:pStyle w:val="ListParagraph"/>
+        <w:numPr>
+          <w:ilvl w:val="0"/>
+          <w:numId w:val="17"/>
+        </w:numPr>
+        <w:rPr>
+          <w:highlight w:val="yellow"/>
+        </w:rPr>
+      </w:pPr>
+      <w:r>
+        <w:rPr>
+          <w:highlight w:val="yellow"/>
+        </w:rPr>
+        <w:t>One shaded texture for up and one for down</w:t>
+      </w:r>
+    </w:p>
+    <w:p>
+      <w:pPr>
+        <w:pStyle w:val="Heading3"/>
+        <w:numPr>
+          <w:ilvl w:val="0"/>
+          <w:numId w:val="20"/>
+        </w:numPr>
+        <w:rPr>
+          <w:highlight w:val="yellow"/>
+        </w:rPr>
+      </w:pPr>
+      <w:r>
+        <w:rPr>
+          <w:highlight w:val="yellow"/>
+        </w:rPr>
+        <w:lastRenderedPageBreak/>
+        <w:t>Mouse cursor (PC)</w:t>
+      </w:r>
+    </w:p>
+    <w:p>
+      <w:pPr>
+        <w:pStyle w:val="ListParagraph"/>
+        <w:numPr>
+          <w:ilvl w:val="0"/>
+          <w:numId w:val="17"/>
+        </w:numPr>
+        <w:rPr>
+          <w:highlight w:val="yellow"/>
+        </w:rPr>
+      </w:pPr>
+      <w:r>
+        <w:rPr>
+          <w:highlight w:val="yellow"/>
+        </w:rPr>
+        <w:t>Something cool besides the regular pointer</w:t>
+      </w:r>
     </w:p>
     <w:sectPr>
       <w:headerReference w:type="default" r:id="rId8"/>
@@ -8652,6 +9576,95 @@
     </w:lvl>
   </w:abstractNum>
   <w:abstractNum w:abstractNumId="10">
+    <w:nsid w:val="57162730"/>
+    <w:multiLevelType w:val="hybridMultilevel"/>
+    <w:tmpl w:val="808C0752"/>
+    <w:lvl w:ilvl="0" w:tplc="0409000F">
+      <w:start w:val="1"/>
+      <w:numFmt w:val="decimal"/>
+      <w:lvlText w:val="%1."/>
+      <w:lvlJc w:val="left"/>
+      <w:pPr>
+        <w:ind w:left="720" w:hanging="360"/>
+      </w:pPr>
+      <w:rPr>
+        <w:rFonts w:hint="default"/>
+      </w:rPr>
+    </w:lvl>
+    <w:lvl w:ilvl="1" w:tplc="04090019" w:tentative="1">
+      <w:start w:val="1"/>
+      <w:numFmt w:val="lowerLetter"/>
+      <w:lvlText w:val="%2."/>
+      <w:lvlJc w:val="left"/>
+      <w:pPr>
+        <w:ind w:left="1440" w:hanging="360"/>
+      </w:pPr>
+    </w:lvl>
+    <w:lvl w:ilvl="2" w:tplc="0409001B" w:tentative="1">
+      <w:start w:val="1"/>
+      <w:numFmt w:val="lowerRoman"/>
+      <w:lvlText w:val="%3."/>
+      <w:lvlJc w:val="right"/>
+      <w:pPr>
+        <w:ind w:left="2160" w:hanging="180"/>
+      </w:pPr>
+    </w:lvl>
+    <w:lvl w:ilvl="3" w:tplc="0409000F" w:tentative="1">
+      <w:start w:val="1"/>
+      <w:numFmt w:val="decimal"/>
+      <w:lvlText w:val="%4."/>
+      <w:lvlJc w:val="left"/>
+      <w:pPr>
+        <w:ind w:left="2880" w:hanging="360"/>
+      </w:pPr>
+    </w:lvl>
+    <w:lvl w:ilvl="4" w:tplc="04090019" w:tentative="1">
+      <w:start w:val="1"/>
+      <w:numFmt w:val="lowerLetter"/>
+      <w:lvlText w:val="%5."/>
+      <w:lvlJc w:val="left"/>
+      <w:pPr>
+        <w:ind w:left="3600" w:hanging="360"/>
+      </w:pPr>
+    </w:lvl>
+    <w:lvl w:ilvl="5" w:tplc="0409001B" w:tentative="1">
+      <w:start w:val="1"/>
+      <w:numFmt w:val="lowerRoman"/>
+      <w:lvlText w:val="%6."/>
+      <w:lvlJc w:val="right"/>
+      <w:pPr>
+        <w:ind w:left="4320" w:hanging="180"/>
+      </w:pPr>
+    </w:lvl>
+    <w:lvl w:ilvl="6" w:tplc="0409000F" w:tentative="1">
+      <w:start w:val="1"/>
+      <w:numFmt w:val="decimal"/>
+      <w:lvlText w:val="%7."/>
+      <w:lvlJc w:val="left"/>
+      <w:pPr>
+        <w:ind w:left="5040" w:hanging="360"/>
+      </w:pPr>
+    </w:lvl>
+    <w:lvl w:ilvl="7" w:tplc="04090019" w:tentative="1">
+      <w:start w:val="1"/>
+      <w:numFmt w:val="lowerLetter"/>
+      <w:lvlText w:val="%8."/>
+      <w:lvlJc w:val="left"/>
+      <w:pPr>
+        <w:ind w:left="5760" w:hanging="360"/>
+      </w:pPr>
+    </w:lvl>
+    <w:lvl w:ilvl="8" w:tplc="0409001B" w:tentative="1">
+      <w:start w:val="1"/>
+      <w:numFmt w:val="lowerRoman"/>
+      <w:lvlText w:val="%9."/>
+      <w:lvlJc w:val="right"/>
+      <w:pPr>
+        <w:ind w:left="6480" w:hanging="180"/>
+      </w:pPr>
+    </w:lvl>
+  </w:abstractNum>
+  <w:abstractNum w:abstractNumId="11">
     <w:nsid w:val="582A13A5"/>
     <w:multiLevelType w:val="hybridMultilevel"/>
     <w:tmpl w:val="D1BCB3E2"/>
@@ -8740,7 +9753,7 @@
       </w:pPr>
     </w:lvl>
   </w:abstractNum>
-  <w:abstractNum w:abstractNumId="11">
+  <w:abstractNum w:abstractNumId="12">
     <w:nsid w:val="63F31E20"/>
     <w:multiLevelType w:val="hybridMultilevel"/>
     <w:tmpl w:val="92182D3C"/>
@@ -8829,7 +9842,7 @@
       </w:pPr>
     </w:lvl>
   </w:abstractNum>
-  <w:abstractNum w:abstractNumId="12">
+  <w:abstractNum w:abstractNumId="13">
     <w:nsid w:val="6A976367"/>
     <w:multiLevelType w:val="hybridMultilevel"/>
     <w:tmpl w:val="CB88BB52"/>
@@ -8918,7 +9931,7 @@
       </w:pPr>
     </w:lvl>
   </w:abstractNum>
-  <w:abstractNum w:abstractNumId="13">
+  <w:abstractNum w:abstractNumId="14">
     <w:nsid w:val="6BFD11B6"/>
     <w:multiLevelType w:val="hybridMultilevel"/>
     <w:tmpl w:val="2A7EAC96"/>
@@ -9031,7 +10044,7 @@
       </w:rPr>
     </w:lvl>
   </w:abstractNum>
-  <w:abstractNum w:abstractNumId="14">
+  <w:abstractNum w:abstractNumId="15">
     <w:nsid w:val="6C902901"/>
     <w:multiLevelType w:val="hybridMultilevel"/>
     <w:tmpl w:val="9F3C61FE"/>
@@ -9144,7 +10157,7 @@
       </w:rPr>
     </w:lvl>
   </w:abstractNum>
-  <w:abstractNum w:abstractNumId="15">
+  <w:abstractNum w:abstractNumId="16">
     <w:nsid w:val="6D2C1151"/>
     <w:multiLevelType w:val="hybridMultilevel"/>
     <w:tmpl w:val="DE70141C"/>
@@ -9256,7 +10269,7 @@
       </w:rPr>
     </w:lvl>
   </w:abstractNum>
-  <w:abstractNum w:abstractNumId="16">
+  <w:abstractNum w:abstractNumId="17">
     <w:nsid w:val="75C73289"/>
     <w:multiLevelType w:val="hybridMultilevel"/>
     <w:tmpl w:val="01FC5BAE"/>
@@ -9369,7 +10382,7 @@
       </w:rPr>
     </w:lvl>
   </w:abstractNum>
-  <w:abstractNum w:abstractNumId="17">
+  <w:abstractNum w:abstractNumId="18">
     <w:nsid w:val="772759EF"/>
     <w:multiLevelType w:val="hybridMultilevel"/>
     <w:tmpl w:val="C3BA6DE2"/>
@@ -9458,7 +10471,7 @@
       </w:pPr>
     </w:lvl>
   </w:abstractNum>
-  <w:abstractNum w:abstractNumId="18">
+  <w:abstractNum w:abstractNumId="19">
     <w:nsid w:val="77C10700"/>
     <w:multiLevelType w:val="hybridMultilevel"/>
     <w:tmpl w:val="DE5854BE"/>
@@ -9548,22 +10561,22 @@
     </w:lvl>
   </w:abstractNum>
   <w:num w:numId="1">
-    <w:abstractNumId w:val="15"/>
+    <w:abstractNumId w:val="16"/>
   </w:num>
   <w:num w:numId="2">
-    <w:abstractNumId w:val="12"/>
+    <w:abstractNumId w:val="13"/>
   </w:num>
   <w:num w:numId="3">
     <w:abstractNumId w:val="3"/>
   </w:num>
   <w:num w:numId="4">
-    <w:abstractNumId w:val="10"/>
+    <w:abstractNumId w:val="11"/>
   </w:num>
   <w:num w:numId="5">
     <w:abstractNumId w:val="1"/>
   </w:num>
   <w:num w:numId="6">
-    <w:abstractNumId w:val="17"/>
+    <w:abstractNumId w:val="18"/>
   </w:num>
   <w:num w:numId="7">
     <w:abstractNumId w:val="9"/>
@@ -9578,31 +10591,34 @@
     <w:abstractNumId w:val="6"/>
   </w:num>
   <w:num w:numId="11">
-    <w:abstractNumId w:val="18"/>
+    <w:abstractNumId w:val="19"/>
   </w:num>
   <w:num w:numId="12">
     <w:abstractNumId w:val="2"/>
   </w:num>
   <w:num w:numId="13">
-    <w:abstractNumId w:val="13"/>
+    <w:abstractNumId w:val="14"/>
   </w:num>
   <w:num w:numId="14">
     <w:abstractNumId w:val="8"/>
   </w:num>
   <w:num w:numId="15">
-    <w:abstractNumId w:val="16"/>
+    <w:abstractNumId w:val="17"/>
   </w:num>
   <w:num w:numId="16">
     <w:abstractNumId w:val="4"/>
   </w:num>
   <w:num w:numId="17">
-    <w:abstractNumId w:val="14"/>
+    <w:abstractNumId w:val="15"/>
   </w:num>
   <w:num w:numId="18">
     <w:abstractNumId w:val="5"/>
   </w:num>
   <w:num w:numId="19">
-    <w:abstractNumId w:val="11"/>
+    <w:abstractNumId w:val="12"/>
+  </w:num>
+  <w:num w:numId="20">
+    <w:abstractNumId w:val="10"/>
   </w:num>
 </w:numbering>
 </file>
@@ -10395,7 +11411,7 @@
 </file>
 
 <file path=customXml/itemProps1.xml><?xml version="1.0" encoding="utf-8"?>
-<ds:datastoreItem xmlns:ds="http://schemas.openxmlformats.org/officeDocument/2006/customXml" ds:itemID="{85AC0E16-2247-4B64-977E-3FA3EC40EC97}">
+<ds:datastoreItem xmlns:ds="http://schemas.openxmlformats.org/officeDocument/2006/customXml" ds:itemID="{0CE7731F-96A8-489B-8312-4A3AC5A49E13}">
   <ds:schemaRefs>
     <ds:schemaRef ds:uri="http://schemas.openxmlformats.org/officeDocument/2006/bibliography"/>
   </ds:schemaRefs>

</xml_diff>

<commit_message>
updates to design & todo docs
</commit_message>
<xml_diff>
--- a/see-saw-unity/Docs/SeeSaw_Design.docx
+++ b/see-saw-unity/Docs/SeeSaw_Design.docx
@@ -8017,13 +8017,13 @@
           <w:numId w:val="11"/>
         </w:numPr>
         <w:rPr>
-          <w:highlight w:val="lightGray"/>
+          <w:highlight w:val="yellow"/>
         </w:rPr>
       </w:pPr>
       <w:bookmarkStart w:id="56" w:name="_Toc289095727"/>
       <w:r>
         <w:rPr>
-          <w:highlight w:val="lightGray"/>
+          <w:highlight w:val="yellow"/>
         </w:rPr>
         <w:t>Wall Jump</w:t>
       </w:r>
@@ -8033,14 +8033,26 @@
       <w:pPr>
         <w:ind w:left="720"/>
         <w:rPr>
-          <w:highlight w:val="lightGray"/>
-        </w:rPr>
-      </w:pPr>
-      <w:r>
-        <w:rPr>
-          <w:highlight w:val="lightGray"/>
-        </w:rPr>
-        <w:t>Add Description</w:t>
+          <w:highlight w:val="yellow"/>
+        </w:rPr>
+      </w:pPr>
+      <w:r>
+        <w:rPr>
+          <w:highlight w:val="yellow"/>
+        </w:rPr>
+        <w:t xml:space="preserve">A wall jump may be used when the character collides with a wall that is open (no spikes or deadly things). To perform the wall jump the player must press the A button when the character is within roughly an arm’s length. If successful, the character will be propelled upward and away from the wall at about a </w:t>
+      </w:r>
+      <w:r>
+        <w:rPr>
+          <w:highlight w:val="yellow"/>
+        </w:rPr>
+        <w:t>5</w:t>
+      </w:r>
+      <w:r>
+        <w:rPr>
+          <w:highlight w:val="yellow"/>
+        </w:rPr>
+        <w:t>0 degree angle.</w:t>
       </w:r>
     </w:p>
     <w:p>
@@ -11616,7 +11628,7 @@
 </file>
 
 <file path=customXml/itemProps1.xml><?xml version="1.0" encoding="utf-8"?>
-<ds:datastoreItem xmlns:ds="http://schemas.openxmlformats.org/officeDocument/2006/customXml" ds:itemID="{FA16069F-60D2-4459-9B1C-D4AFAAB2BCE2}">
+<ds:datastoreItem xmlns:ds="http://schemas.openxmlformats.org/officeDocument/2006/customXml" ds:itemID="{F3731CE7-259B-4B8E-93BF-1543DEBC8D8E}">
   <ds:schemaRefs>
     <ds:schemaRef ds:uri="http://schemas.openxmlformats.org/officeDocument/2006/bibliography"/>
   </ds:schemaRefs>

</xml_diff>

<commit_message>
version 0.13 - fix for chain not being able to always be grabbed, made grab window to be less, allowing for more realistic positioning on the rope
</commit_message>
<xml_diff>
--- a/see-saw-unity/Docs/SeeSaw_Design.docx
+++ b/see-saw-unity/Docs/SeeSaw_Design.docx
@@ -8136,15 +8136,158 @@
     <w:p>
       <w:pPr>
         <w:ind w:left="720"/>
-        <w:rPr>
-          <w:highlight w:val="yellow"/>
-        </w:rPr>
       </w:pPr>
       <w:r>
         <w:rPr>
           <w:highlight w:val="yellow"/>
         </w:rPr>
         <w:t>When the character comes within a certain range of a rope (any section of it), roughly the character’s arm length, they have the option to “grab” onto the rope. This causes the character to be confined to the physical limits of the rope. In order to perform a rope grab, the player must press the A button at the appropriate time. If they wish to continue holding onto the rope they must continue to hold down the A button.</w:t>
+      </w:r>
+    </w:p>
+    <w:p>
+      <w:pPr>
+        <w:pStyle w:val="Heading3"/>
+        <w:numPr>
+          <w:ilvl w:val="0"/>
+          <w:numId w:val="11"/>
+        </w:numPr>
+        <w:rPr>
+          <w:highlight w:val="yellow"/>
+        </w:rPr>
+      </w:pPr>
+      <w:r>
+        <w:rPr>
+          <w:highlight w:val="yellow"/>
+        </w:rPr>
+        <w:t xml:space="preserve">Side </w:t>
+      </w:r>
+      <w:r>
+        <w:rPr>
+          <w:highlight w:val="yellow"/>
+        </w:rPr>
+        <w:t xml:space="preserve">to Side </w:t>
+      </w:r>
+      <w:r>
+        <w:rPr>
+          <w:highlight w:val="yellow"/>
+        </w:rPr>
+        <w:t>Movement</w:t>
+      </w:r>
+    </w:p>
+    <w:p>
+      <w:pPr>
+        <w:ind w:left="720"/>
+        <w:rPr>
+          <w:highlight w:val="yellow"/>
+        </w:rPr>
+      </w:pPr>
+      <w:r>
+        <w:rPr>
+          <w:highlight w:val="yellow"/>
+        </w:rPr>
+        <w:t xml:space="preserve">The player can move small amounts side to side to slightly influence his direction and velocity. This is accomplished by pressing the </w:t>
+      </w:r>
+      <w:r>
+        <w:rPr>
+          <w:highlight w:val="yellow"/>
+        </w:rPr>
+        <w:t>Move Left or Move Right button</w:t>
+      </w:r>
+      <w:r>
+        <w:rPr>
+          <w:highlight w:val="yellow"/>
+        </w:rPr>
+        <w:t xml:space="preserve"> and holding</w:t>
+      </w:r>
+      <w:r>
+        <w:rPr>
+          <w:highlight w:val="yellow"/>
+        </w:rPr>
+        <w:t xml:space="preserve"> it</w:t>
+      </w:r>
+      <w:r>
+        <w:rPr>
+          <w:highlight w:val="yellow"/>
+        </w:rPr>
+        <w:t xml:space="preserve"> down. The amount of influence will be limited to </w:t>
+      </w:r>
+      <w:r>
+        <w:rPr>
+          <w:highlight w:val="yellow"/>
+        </w:rPr>
+        <w:t>roughly .25 seconds</w:t>
+      </w:r>
+      <w:r>
+        <w:rPr>
+          <w:highlight w:val="yellow"/>
+        </w:rPr>
+        <w:t xml:space="preserve"> or until the button is let go of</w:t>
+      </w:r>
+      <w:r>
+        <w:rPr>
+          <w:highlight w:val="yellow"/>
+        </w:rPr>
+        <w:t xml:space="preserve">, after which the player must let go of the button and </w:t>
+      </w:r>
+      <w:r>
+        <w:rPr>
+          <w:highlight w:val="yellow"/>
+        </w:rPr>
+        <w:t>press it again if they wish to influence the movement more. ALTERNATIVELY: the movement could be limited to one use between contact</w:t>
+      </w:r>
+      <w:r>
+        <w:rPr>
+          <w:highlight w:val="yellow"/>
+        </w:rPr>
+        <w:t xml:space="preserve">ing </w:t>
+      </w:r>
+      <w:r>
+        <w:rPr>
+          <w:highlight w:val="yellow"/>
+        </w:rPr>
+        <w:t>surface</w:t>
+      </w:r>
+      <w:r>
+        <w:rPr>
+          <w:highlight w:val="yellow"/>
+        </w:rPr>
+        <w:t>s</w:t>
+      </w:r>
+      <w:r>
+        <w:rPr>
+          <w:highlight w:val="yellow"/>
+        </w:rPr>
+        <w:t xml:space="preserve"> (of any type not lethal). In this case, the influence would last 1 to 1.5 seconds or until the button </w:t>
+      </w:r>
+      <w:r>
+        <w:rPr>
+          <w:highlight w:val="yellow"/>
+        </w:rPr>
+        <w:t>is let go of.</w:t>
+      </w:r>
+      <w:r>
+        <w:rPr>
+          <w:highlight w:val="yellow"/>
+        </w:rPr>
+        <w:t xml:space="preserve"> ONE MORE ALTERNATIVE: the influence would last until the button is let go of, but this seems least desirable as it offers too much control and little strategy of </w:t>
+      </w:r>
+      <w:r>
+        <w:rPr>
+          <w:highlight w:val="yellow"/>
+        </w:rPr>
+        <w:t>having to choose</w:t>
+      </w:r>
+      <w:r>
+        <w:rPr>
+          <w:highlight w:val="yellow"/>
+        </w:rPr>
+        <w:t xml:space="preserve"> correct timing</w:t>
+      </w:r>
+      <w:r>
+        <w:rPr>
+          <w:highlight w:val="yellow"/>
+        </w:rPr>
+        <w:t>.</w:t>
       </w:r>
       <w:r>
         <w:br w:type="page"/>
@@ -8243,23 +8386,31 @@
         <w:t>Jump</w:t>
       </w:r>
       <w:bookmarkEnd w:id="62"/>
-    </w:p>
-    <w:p>
-      <w:pPr>
-        <w:pStyle w:val="ListParagraph"/>
-        <w:numPr>
-          <w:ilvl w:val="0"/>
-          <w:numId w:val="18"/>
-        </w:numPr>
-        <w:rPr>
-          <w:highlight w:val="yellow"/>
-        </w:rPr>
-      </w:pPr>
-      <w:r>
-        <w:rPr>
-          <w:highlight w:val="yellow"/>
-        </w:rPr>
-        <w:t xml:space="preserve">wall and regular the same? </w:t>
+      <w:r>
+        <w:rPr>
+          <w:highlight w:val="yellow"/>
+        </w:rPr>
+        <w:t xml:space="preserve"> Regular</w:t>
+      </w:r>
+    </w:p>
+    <w:p>
+      <w:pPr>
+        <w:ind w:left="720"/>
+        <w:rPr>
+          <w:highlight w:val="yellow"/>
+        </w:rPr>
+      </w:pPr>
+      <w:r>
+        <w:rPr>
+          <w:highlight w:val="yellow"/>
+        </w:rPr>
+        <w:t>Utilized</w:t>
+      </w:r>
+      <w:r>
+        <w:rPr>
+          <w:highlight w:val="yellow"/>
+        </w:rPr>
+        <w:t xml:space="preserve"> when a normal jump is executed, whether it be off of a spring, maybe off of a rope, or anything that requires a vertical jump.</w:t>
       </w:r>
     </w:p>
     <w:p>
@@ -8273,14 +8424,32 @@
           <w:highlight w:val="yellow"/>
         </w:rPr>
       </w:pPr>
-      <w:bookmarkStart w:id="63" w:name="_Toc289095736"/>
-      <w:r>
-        <w:rPr>
-          <w:highlight w:val="yellow"/>
-        </w:rPr>
-        <w:t>Swing on rope</w:t>
-      </w:r>
-      <w:bookmarkEnd w:id="63"/>
+      <w:r>
+        <w:rPr>
+          <w:highlight w:val="yellow"/>
+        </w:rPr>
+        <w:t>Jump Wall</w:t>
+      </w:r>
+      <w:r>
+        <w:rPr>
+          <w:highlight w:val="yellow"/>
+        </w:rPr>
+        <w:t xml:space="preserve"> </w:t>
+      </w:r>
+    </w:p>
+    <w:p>
+      <w:pPr>
+        <w:ind w:left="720"/>
+        <w:rPr>
+          <w:highlight w:val="yellow"/>
+        </w:rPr>
+      </w:pPr>
+      <w:r>
+        <w:rPr>
+          <w:highlight w:val="yellow"/>
+        </w:rPr>
+        <w:t>Utilized when performing a wall jump.</w:t>
+      </w:r>
     </w:p>
     <w:p>
       <w:pPr>
@@ -8293,6 +8462,40 @@
           <w:highlight w:val="yellow"/>
         </w:rPr>
       </w:pPr>
+      <w:bookmarkStart w:id="63" w:name="_Toc289095736"/>
+      <w:r>
+        <w:rPr>
+          <w:highlight w:val="yellow"/>
+        </w:rPr>
+        <w:t>Swing on rope</w:t>
+      </w:r>
+      <w:bookmarkEnd w:id="63"/>
+    </w:p>
+    <w:p>
+      <w:pPr>
+        <w:ind w:left="720"/>
+        <w:rPr>
+          <w:highlight w:val="yellow"/>
+        </w:rPr>
+      </w:pPr>
+      <w:r>
+        <w:rPr>
+          <w:highlight w:val="yellow"/>
+        </w:rPr>
+        <w:t>May not need an animation for this…</w:t>
+      </w:r>
+    </w:p>
+    <w:p>
+      <w:pPr>
+        <w:pStyle w:val="Heading3"/>
+        <w:numPr>
+          <w:ilvl w:val="0"/>
+          <w:numId w:val="16"/>
+        </w:numPr>
+        <w:rPr>
+          <w:highlight w:val="yellow"/>
+        </w:rPr>
+      </w:pPr>
       <w:bookmarkStart w:id="64" w:name="_Toc289095737"/>
       <w:r>
         <w:rPr>
@@ -8658,6 +8861,7 @@
         <w:rPr>
           <w:highlight w:val="yellow"/>
         </w:rPr>
+        <w:lastRenderedPageBreak/>
         <w:t>Menu Buttons</w:t>
       </w:r>
     </w:p>
@@ -8724,7 +8928,6 @@
         <w:rPr>
           <w:highlight w:val="yellow"/>
         </w:rPr>
-        <w:lastRenderedPageBreak/>
         <w:t>Mouse cursor (PC)</w:t>
       </w:r>
     </w:p>
@@ -8745,6 +8948,192 @@
         </w:rPr>
         <w:t>Something cool besides the regular pointer</w:t>
       </w:r>
+    </w:p>
+    <w:p>
+      <w:pPr>
+        <w:pStyle w:val="Heading1"/>
+        <w:rPr>
+          <w:highlight w:val="yellow"/>
+        </w:rPr>
+      </w:pPr>
+      <w:r>
+        <w:rPr>
+          <w:highlight w:val="yellow"/>
+        </w:rPr>
+        <w:t>Input RSJ</w:t>
+      </w:r>
+    </w:p>
+    <w:p>
+      <w:pPr>
+        <w:rPr>
+          <w:highlight w:val="yellow"/>
+        </w:rPr>
+      </w:pPr>
+    </w:p>
+    <w:p>
+      <w:pPr>
+        <w:pStyle w:val="Heading2"/>
+        <w:rPr>
+          <w:highlight w:val="yellow"/>
+        </w:rPr>
+      </w:pPr>
+      <w:r>
+        <w:rPr>
+          <w:highlight w:val="yellow"/>
+        </w:rPr>
+        <w:t>Overview</w:t>
+      </w:r>
+    </w:p>
+    <w:p>
+      <w:pPr>
+        <w:rPr>
+          <w:highlight w:val="yellow"/>
+        </w:rPr>
+      </w:pPr>
+      <w:r>
+        <w:rPr>
+          <w:highlight w:val="yellow"/>
+        </w:rPr>
+        <w:t>Any interaction the player has with the game as far as buttons are concerned is described in detail here.</w:t>
+      </w:r>
+    </w:p>
+    <w:p>
+      <w:pPr>
+        <w:pStyle w:val="Heading3"/>
+        <w:numPr>
+          <w:ilvl w:val="0"/>
+          <w:numId w:val="21"/>
+        </w:numPr>
+        <w:rPr>
+          <w:highlight w:val="yellow"/>
+        </w:rPr>
+      </w:pPr>
+      <w:r>
+        <w:rPr>
+          <w:highlight w:val="yellow"/>
+        </w:rPr>
+        <w:t>See Saw (all keys only useable BEFORE the launch is started)</w:t>
+      </w:r>
+    </w:p>
+    <w:p>
+      <w:pPr>
+        <w:ind w:left="720"/>
+        <w:rPr>
+          <w:highlight w:val="yellow"/>
+        </w:rPr>
+      </w:pPr>
+      <w:r>
+        <w:rPr>
+          <w:highlight w:val="yellow"/>
+        </w:rPr>
+        <w:t>W – Move weight up</w:t>
+      </w:r>
+    </w:p>
+    <w:p>
+      <w:pPr>
+        <w:ind w:left="720"/>
+        <w:rPr>
+          <w:highlight w:val="yellow"/>
+        </w:rPr>
+      </w:pPr>
+      <w:r>
+        <w:rPr>
+          <w:highlight w:val="yellow"/>
+        </w:rPr>
+        <w:t xml:space="preserve">S – Move weight down </w:t>
+      </w:r>
+    </w:p>
+    <w:p>
+      <w:pPr>
+        <w:ind w:left="720"/>
+        <w:rPr>
+          <w:highlight w:val="yellow"/>
+        </w:rPr>
+      </w:pPr>
+      <w:r>
+        <w:rPr>
+          <w:highlight w:val="yellow"/>
+        </w:rPr>
+        <w:t>A – Move the wedge left</w:t>
+      </w:r>
+    </w:p>
+    <w:p>
+      <w:pPr>
+        <w:ind w:left="720"/>
+        <w:rPr>
+          <w:highlight w:val="yellow"/>
+        </w:rPr>
+      </w:pPr>
+      <w:r>
+        <w:rPr>
+          <w:highlight w:val="yellow"/>
+        </w:rPr>
+        <w:t>D – Move the wedge right</w:t>
+      </w:r>
+    </w:p>
+    <w:p>
+      <w:pPr>
+        <w:spacing w:after="0"/>
+        <w:ind w:left="720"/>
+        <w:rPr>
+          <w:highlight w:val="yellow"/>
+        </w:rPr>
+      </w:pPr>
+      <w:r>
+        <w:rPr>
+          <w:highlight w:val="yellow"/>
+        </w:rPr>
+        <w:t xml:space="preserve">SPACE – Drop the weight to begin the launch, any See Saw-related keys are no longer </w:t>
+      </w:r>
+    </w:p>
+    <w:p>
+      <w:pPr>
+        <w:spacing w:after="0"/>
+        <w:ind w:left="720" w:firstLine="720"/>
+        <w:rPr>
+          <w:highlight w:val="yellow"/>
+        </w:rPr>
+      </w:pPr>
+      <w:r>
+        <w:rPr>
+          <w:highlight w:val="yellow"/>
+        </w:rPr>
+        <w:t>functioning until another launch is setup.</w:t>
+      </w:r>
+    </w:p>
+    <w:p>
+      <w:pPr>
+        <w:spacing w:after="0"/>
+        <w:ind w:left="720" w:firstLine="720"/>
+        <w:rPr>
+          <w:highlight w:val="yellow"/>
+        </w:rPr>
+      </w:pPr>
+    </w:p>
+    <w:p>
+      <w:pPr>
+        <w:pStyle w:val="Heading3"/>
+        <w:numPr>
+          <w:ilvl w:val="0"/>
+          <w:numId w:val="21"/>
+        </w:numPr>
+        <w:rPr>
+          <w:highlight w:val="yellow"/>
+        </w:rPr>
+      </w:pPr>
+      <w:r>
+        <w:rPr>
+          <w:highlight w:val="yellow"/>
+        </w:rPr>
+        <w:t>View</w:t>
+      </w:r>
+    </w:p>
+    <w:p>
+      <w:pPr>
+        <w:rPr>
+          <w:highlight w:val="yellow"/>
+        </w:rPr>
+      </w:pPr>
     </w:p>
     <w:sectPr>
       <w:headerReference w:type="default" r:id="rId8"/>
@@ -9011,7 +9400,7 @@
   <w:abstractNum w:abstractNumId="2">
     <w:nsid w:val="1022169B"/>
     <w:multiLevelType w:val="hybridMultilevel"/>
-    <w:tmpl w:val="DE5E3E6E"/>
+    <w:tmpl w:val="18421B4C"/>
     <w:lvl w:ilvl="0" w:tplc="04090001">
       <w:start w:val="1"/>
       <w:numFmt w:val="bullet"/>
@@ -9024,7 +9413,7 @@
         <w:rFonts w:ascii="Symbol" w:hAnsi="Symbol" w:hint="default"/>
       </w:rPr>
     </w:lvl>
-    <w:lvl w:ilvl="1" w:tplc="04090003" w:tentative="1">
+    <w:lvl w:ilvl="1" w:tplc="04090003">
       <w:start w:val="1"/>
       <w:numFmt w:val="bullet"/>
       <w:lvlText w:val="o"/>
@@ -9413,6 +9802,95 @@
     </w:lvl>
   </w:abstractNum>
   <w:abstractNum w:abstractNumId="6">
+    <w:nsid w:val="3F7818F5"/>
+    <w:multiLevelType w:val="hybridMultilevel"/>
+    <w:tmpl w:val="C7F6C082"/>
+    <w:lvl w:ilvl="0" w:tplc="0409000F">
+      <w:start w:val="1"/>
+      <w:numFmt w:val="decimal"/>
+      <w:lvlText w:val="%1."/>
+      <w:lvlJc w:val="left"/>
+      <w:pPr>
+        <w:ind w:left="720" w:hanging="360"/>
+      </w:pPr>
+      <w:rPr>
+        <w:rFonts w:hint="default"/>
+      </w:rPr>
+    </w:lvl>
+    <w:lvl w:ilvl="1" w:tplc="04090019" w:tentative="1">
+      <w:start w:val="1"/>
+      <w:numFmt w:val="lowerLetter"/>
+      <w:lvlText w:val="%2."/>
+      <w:lvlJc w:val="left"/>
+      <w:pPr>
+        <w:ind w:left="1440" w:hanging="360"/>
+      </w:pPr>
+    </w:lvl>
+    <w:lvl w:ilvl="2" w:tplc="0409001B" w:tentative="1">
+      <w:start w:val="1"/>
+      <w:numFmt w:val="lowerRoman"/>
+      <w:lvlText w:val="%3."/>
+      <w:lvlJc w:val="right"/>
+      <w:pPr>
+        <w:ind w:left="2160" w:hanging="180"/>
+      </w:pPr>
+    </w:lvl>
+    <w:lvl w:ilvl="3" w:tplc="0409000F" w:tentative="1">
+      <w:start w:val="1"/>
+      <w:numFmt w:val="decimal"/>
+      <w:lvlText w:val="%4."/>
+      <w:lvlJc w:val="left"/>
+      <w:pPr>
+        <w:ind w:left="2880" w:hanging="360"/>
+      </w:pPr>
+    </w:lvl>
+    <w:lvl w:ilvl="4" w:tplc="04090019" w:tentative="1">
+      <w:start w:val="1"/>
+      <w:numFmt w:val="lowerLetter"/>
+      <w:lvlText w:val="%5."/>
+      <w:lvlJc w:val="left"/>
+      <w:pPr>
+        <w:ind w:left="3600" w:hanging="360"/>
+      </w:pPr>
+    </w:lvl>
+    <w:lvl w:ilvl="5" w:tplc="0409001B" w:tentative="1">
+      <w:start w:val="1"/>
+      <w:numFmt w:val="lowerRoman"/>
+      <w:lvlText w:val="%6."/>
+      <w:lvlJc w:val="right"/>
+      <w:pPr>
+        <w:ind w:left="4320" w:hanging="180"/>
+      </w:pPr>
+    </w:lvl>
+    <w:lvl w:ilvl="6" w:tplc="0409000F" w:tentative="1">
+      <w:start w:val="1"/>
+      <w:numFmt w:val="decimal"/>
+      <w:lvlText w:val="%7."/>
+      <w:lvlJc w:val="left"/>
+      <w:pPr>
+        <w:ind w:left="5040" w:hanging="360"/>
+      </w:pPr>
+    </w:lvl>
+    <w:lvl w:ilvl="7" w:tplc="04090019" w:tentative="1">
+      <w:start w:val="1"/>
+      <w:numFmt w:val="lowerLetter"/>
+      <w:lvlText w:val="%8."/>
+      <w:lvlJc w:val="left"/>
+      <w:pPr>
+        <w:ind w:left="5760" w:hanging="360"/>
+      </w:pPr>
+    </w:lvl>
+    <w:lvl w:ilvl="8" w:tplc="0409001B" w:tentative="1">
+      <w:start w:val="1"/>
+      <w:numFmt w:val="lowerRoman"/>
+      <w:lvlText w:val="%9."/>
+      <w:lvlJc w:val="right"/>
+      <w:pPr>
+        <w:ind w:left="6480" w:hanging="180"/>
+      </w:pPr>
+    </w:lvl>
+  </w:abstractNum>
+  <w:abstractNum w:abstractNumId="7">
     <w:nsid w:val="4155187C"/>
     <w:multiLevelType w:val="hybridMultilevel"/>
     <w:tmpl w:val="600409D8"/>
@@ -9501,7 +9979,7 @@
       </w:pPr>
     </w:lvl>
   </w:abstractNum>
-  <w:abstractNum w:abstractNumId="7">
+  <w:abstractNum w:abstractNumId="8">
     <w:nsid w:val="43BD6344"/>
     <w:multiLevelType w:val="hybridMultilevel"/>
     <w:tmpl w:val="1F0C569E"/>
@@ -9590,7 +10068,7 @@
       </w:pPr>
     </w:lvl>
   </w:abstractNum>
-  <w:abstractNum w:abstractNumId="8">
+  <w:abstractNum w:abstractNumId="9">
     <w:nsid w:val="484248B0"/>
     <w:multiLevelType w:val="hybridMultilevel"/>
     <w:tmpl w:val="AEF2E79E"/>
@@ -9703,7 +10181,7 @@
       </w:rPr>
     </w:lvl>
   </w:abstractNum>
-  <w:abstractNum w:abstractNumId="9">
+  <w:abstractNum w:abstractNumId="10">
     <w:nsid w:val="4D6F552A"/>
     <w:multiLevelType w:val="hybridMultilevel"/>
     <w:tmpl w:val="B89229E8"/>
@@ -9792,7 +10270,7 @@
       </w:pPr>
     </w:lvl>
   </w:abstractNum>
-  <w:abstractNum w:abstractNumId="10">
+  <w:abstractNum w:abstractNumId="11">
     <w:nsid w:val="57162730"/>
     <w:multiLevelType w:val="hybridMultilevel"/>
     <w:tmpl w:val="808C0752"/>
@@ -9881,7 +10359,7 @@
       </w:pPr>
     </w:lvl>
   </w:abstractNum>
-  <w:abstractNum w:abstractNumId="11">
+  <w:abstractNum w:abstractNumId="12">
     <w:nsid w:val="582A13A5"/>
     <w:multiLevelType w:val="hybridMultilevel"/>
     <w:tmpl w:val="D1BCB3E2"/>
@@ -9970,7 +10448,7 @@
       </w:pPr>
     </w:lvl>
   </w:abstractNum>
-  <w:abstractNum w:abstractNumId="12">
+  <w:abstractNum w:abstractNumId="13">
     <w:nsid w:val="63F31E20"/>
     <w:multiLevelType w:val="hybridMultilevel"/>
     <w:tmpl w:val="92182D3C"/>
@@ -10059,7 +10537,7 @@
       </w:pPr>
     </w:lvl>
   </w:abstractNum>
-  <w:abstractNum w:abstractNumId="13">
+  <w:abstractNum w:abstractNumId="14">
     <w:nsid w:val="6A976367"/>
     <w:multiLevelType w:val="hybridMultilevel"/>
     <w:tmpl w:val="CB88BB52"/>
@@ -10148,7 +10626,7 @@
       </w:pPr>
     </w:lvl>
   </w:abstractNum>
-  <w:abstractNum w:abstractNumId="14">
+  <w:abstractNum w:abstractNumId="15">
     <w:nsid w:val="6BFD11B6"/>
     <w:multiLevelType w:val="hybridMultilevel"/>
     <w:tmpl w:val="2A7EAC96"/>
@@ -10261,7 +10739,7 @@
       </w:rPr>
     </w:lvl>
   </w:abstractNum>
-  <w:abstractNum w:abstractNumId="15">
+  <w:abstractNum w:abstractNumId="16">
     <w:nsid w:val="6C902901"/>
     <w:multiLevelType w:val="hybridMultilevel"/>
     <w:tmpl w:val="9F3C61FE"/>
@@ -10374,7 +10852,7 @@
       </w:rPr>
     </w:lvl>
   </w:abstractNum>
-  <w:abstractNum w:abstractNumId="16">
+  <w:abstractNum w:abstractNumId="17">
     <w:nsid w:val="6D2C1151"/>
     <w:multiLevelType w:val="hybridMultilevel"/>
     <w:tmpl w:val="DE70141C"/>
@@ -10486,7 +10964,7 @@
       </w:rPr>
     </w:lvl>
   </w:abstractNum>
-  <w:abstractNum w:abstractNumId="17">
+  <w:abstractNum w:abstractNumId="18">
     <w:nsid w:val="75C73289"/>
     <w:multiLevelType w:val="hybridMultilevel"/>
     <w:tmpl w:val="01FC5BAE"/>
@@ -10599,7 +11077,7 @@
       </w:rPr>
     </w:lvl>
   </w:abstractNum>
-  <w:abstractNum w:abstractNumId="18">
+  <w:abstractNum w:abstractNumId="19">
     <w:nsid w:val="772759EF"/>
     <w:multiLevelType w:val="hybridMultilevel"/>
     <w:tmpl w:val="C3BA6DE2"/>
@@ -10688,7 +11166,7 @@
       </w:pPr>
     </w:lvl>
   </w:abstractNum>
-  <w:abstractNum w:abstractNumId="19">
+  <w:abstractNum w:abstractNumId="20">
     <w:nsid w:val="77C10700"/>
     <w:multiLevelType w:val="hybridMultilevel"/>
     <w:tmpl w:val="DE5854BE"/>
@@ -10778,64 +11256,67 @@
     </w:lvl>
   </w:abstractNum>
   <w:num w:numId="1">
-    <w:abstractNumId w:val="16"/>
+    <w:abstractNumId w:val="17"/>
   </w:num>
   <w:num w:numId="2">
-    <w:abstractNumId w:val="13"/>
+    <w:abstractNumId w:val="14"/>
   </w:num>
   <w:num w:numId="3">
     <w:abstractNumId w:val="3"/>
   </w:num>
   <w:num w:numId="4">
-    <w:abstractNumId w:val="11"/>
+    <w:abstractNumId w:val="12"/>
   </w:num>
   <w:num w:numId="5">
     <w:abstractNumId w:val="1"/>
   </w:num>
   <w:num w:numId="6">
-    <w:abstractNumId w:val="18"/>
+    <w:abstractNumId w:val="19"/>
   </w:num>
   <w:num w:numId="7">
-    <w:abstractNumId w:val="9"/>
+    <w:abstractNumId w:val="10"/>
   </w:num>
   <w:num w:numId="8">
     <w:abstractNumId w:val="0"/>
   </w:num>
   <w:num w:numId="9">
+    <w:abstractNumId w:val="8"/>
+  </w:num>
+  <w:num w:numId="10">
     <w:abstractNumId w:val="7"/>
   </w:num>
-  <w:num w:numId="10">
-    <w:abstractNumId w:val="6"/>
-  </w:num>
   <w:num w:numId="11">
-    <w:abstractNumId w:val="19"/>
+    <w:abstractNumId w:val="20"/>
   </w:num>
   <w:num w:numId="12">
     <w:abstractNumId w:val="2"/>
   </w:num>
   <w:num w:numId="13">
-    <w:abstractNumId w:val="14"/>
+    <w:abstractNumId w:val="15"/>
   </w:num>
   <w:num w:numId="14">
-    <w:abstractNumId w:val="8"/>
+    <w:abstractNumId w:val="9"/>
   </w:num>
   <w:num w:numId="15">
-    <w:abstractNumId w:val="17"/>
+    <w:abstractNumId w:val="18"/>
   </w:num>
   <w:num w:numId="16">
     <w:abstractNumId w:val="4"/>
   </w:num>
   <w:num w:numId="17">
-    <w:abstractNumId w:val="15"/>
+    <w:abstractNumId w:val="16"/>
   </w:num>
   <w:num w:numId="18">
     <w:abstractNumId w:val="5"/>
   </w:num>
   <w:num w:numId="19">
-    <w:abstractNumId w:val="12"/>
+    <w:abstractNumId w:val="13"/>
   </w:num>
   <w:num w:numId="20">
-    <w:abstractNumId w:val="10"/>
+    <w:abstractNumId w:val="11"/>
+  </w:num>
+  <w:num w:numId="21">
+    <w:abstractNumId w:val="6"/>
   </w:num>
 </w:numbering>
 </file>
@@ -11097,7 +11578,6 @@
   <w:style w:type="character" w:default="1" w:styleId="DefaultParagraphFont">
     <w:name w:val="Default Paragraph Font"/>
     <w:uiPriority w:val="1"/>
-    <w:semiHidden/>
     <w:unhideWhenUsed/>
   </w:style>
   <w:style w:type="table" w:default="1" w:styleId="TableNormal">
@@ -11628,7 +12108,7 @@
 </file>
 
 <file path=customXml/itemProps1.xml><?xml version="1.0" encoding="utf-8"?>
-<ds:datastoreItem xmlns:ds="http://schemas.openxmlformats.org/officeDocument/2006/customXml" ds:itemID="{F3731CE7-259B-4B8E-93BF-1543DEBC8D8E}">
+<ds:datastoreItem xmlns:ds="http://schemas.openxmlformats.org/officeDocument/2006/customXml" ds:itemID="{929D60E4-C6A0-4C6A-B994-4333BEA29D72}">
   <ds:schemaRefs>
     <ds:schemaRef ds:uri="http://schemas.openxmlformats.org/officeDocument/2006/bibliography"/>
   </ds:schemaRefs>

</xml_diff>